<commit_message>
1.add the customer setting
</commit_message>
<xml_diff>
--- a/XE_Extension_Setting_List.docx
+++ b/XE_Extension_Setting_List.docx
@@ -11,7 +11,7 @@
           <w:szCs w:val="84"/>
         </w:rPr>
       </w:pPr>
-      <w:bookmarkStart w:id="0" w:name="_Toc318793739"/>
+      <w:bookmarkStart w:id="0" w:name="_Toc318803528"/>
       <w:r>
         <w:rPr>
           <w:rFonts w:hint="eastAsia"/>
@@ -34,6 +34,13 @@
     <w:sdt>
       <w:sdtPr>
         <w:rPr>
+          <w:rFonts w:asciiTheme="minorHAnsi" w:eastAsiaTheme="minorEastAsia" w:hAnsiTheme="minorHAnsi" w:cstheme="minorBidi"/>
+          <w:b w:val="0"/>
+          <w:bCs w:val="0"/>
+          <w:color w:val="auto"/>
+          <w:kern w:val="2"/>
+          <w:sz w:val="21"/>
+          <w:szCs w:val="22"/>
           <w:lang w:val="zh-CN"/>
         </w:rPr>
         <w:id w:val="408403501"/>
@@ -44,13 +51,6 @@
       </w:sdtPr>
       <w:sdtEndPr>
         <w:rPr>
-          <w:rFonts w:asciiTheme="minorHAnsi" w:eastAsiaTheme="minorEastAsia" w:hAnsiTheme="minorHAnsi" w:cstheme="minorBidi"/>
-          <w:b w:val="0"/>
-          <w:bCs w:val="0"/>
-          <w:color w:val="auto"/>
-          <w:kern w:val="2"/>
-          <w:sz w:val="21"/>
-          <w:szCs w:val="22"/>
           <w:lang w:val="en-US"/>
         </w:rPr>
       </w:sdtEndPr>
@@ -86,7 +86,7 @@
           <w:r>
             <w:fldChar w:fldCharType="separate"/>
           </w:r>
-          <w:hyperlink w:anchor="_Toc318793739" w:history="1">
+          <w:hyperlink w:anchor="_Toc318803528" w:history="1">
             <w:r>
               <w:rPr>
                 <w:rStyle w:val="a6"/>
@@ -113,7 +113,7 @@
                 <w:noProof/>
                 <w:webHidden/>
               </w:rPr>
-              <w:instrText xml:space="preserve"> PAGEREF _Toc318793739 \h </w:instrText>
+              <w:instrText xml:space="preserve"> PAGEREF _Toc318803528 \h </w:instrText>
             </w:r>
             <w:r>
               <w:rPr>
@@ -154,13 +154,21 @@
               <w:noProof/>
             </w:rPr>
           </w:pPr>
-          <w:hyperlink w:anchor="_Toc318793740" w:history="1">
+          <w:hyperlink w:anchor="_Toc318803529" w:history="1">
             <w:r>
               <w:rPr>
                 <w:rStyle w:val="a6"/>
                 <w:noProof/>
               </w:rPr>
-              <w:t>Directory</w:t>
+              <w:t>Base on</w:t>
+            </w:r>
+            <w:r>
+              <w:rPr>
+                <w:rStyle w:val="a6"/>
+                <w:rFonts w:hint="eastAsia"/>
+                <w:noProof/>
+              </w:rPr>
+              <w:t>：</w:t>
             </w:r>
             <w:r>
               <w:rPr>
@@ -181,7 +189,7 @@
                 <w:noProof/>
                 <w:webHidden/>
               </w:rPr>
-              <w:instrText xml:space="preserve"> PAGEREF _Toc318793740 \h </w:instrText>
+              <w:instrText xml:space="preserve"> PAGEREF _Toc318803529 \h </w:instrText>
             </w:r>
             <w:r>
               <w:rPr>
@@ -201,7 +209,7 @@
                 <w:noProof/>
                 <w:webHidden/>
               </w:rPr>
-              <w:t>2</w:t>
+              <w:t>3</w:t>
             </w:r>
             <w:r>
               <w:rPr>
@@ -222,21 +230,13 @@
               <w:noProof/>
             </w:rPr>
           </w:pPr>
-          <w:hyperlink w:anchor="_Toc318793741" w:history="1">
+          <w:hyperlink w:anchor="_Toc318803530" w:history="1">
             <w:r>
               <w:rPr>
                 <w:rStyle w:val="a6"/>
                 <w:noProof/>
               </w:rPr>
-              <w:t>Base on</w:t>
-            </w:r>
-            <w:r>
-              <w:rPr>
-                <w:rStyle w:val="a6"/>
-                <w:rFonts w:hint="eastAsia"/>
-                <w:noProof/>
-              </w:rPr>
-              <w:t>：</w:t>
+              <w:t>Modify list:</w:t>
             </w:r>
             <w:r>
               <w:rPr>
@@ -257,7 +257,7 @@
                 <w:noProof/>
                 <w:webHidden/>
               </w:rPr>
-              <w:instrText xml:space="preserve"> PAGEREF _Toc318793741 \h </w:instrText>
+              <w:instrText xml:space="preserve"> PAGEREF _Toc318803530 \h </w:instrText>
             </w:r>
             <w:r>
               <w:rPr>
@@ -277,7 +277,7 @@
                 <w:noProof/>
                 <w:webHidden/>
               </w:rPr>
-              <w:t>2</w:t>
+              <w:t>4</w:t>
             </w:r>
             <w:r>
               <w:rPr>
@@ -298,13 +298,14 @@
               <w:noProof/>
             </w:rPr>
           </w:pPr>
-          <w:hyperlink w:anchor="_Toc318793742" w:history="1">
+          <w:hyperlink w:anchor="_Toc318803531" w:history="1">
             <w:r>
               <w:rPr>
                 <w:rStyle w:val="a6"/>
-                <w:noProof/>
-              </w:rPr>
-              <w:t>Modify list:</w:t>
+                <w:rFonts w:hint="eastAsia"/>
+                <w:noProof/>
+              </w:rPr>
+              <w:t>扩展</w:t>
             </w:r>
             <w:r>
               <w:rPr>
@@ -325,7 +326,7 @@
                 <w:noProof/>
                 <w:webHidden/>
               </w:rPr>
-              <w:instrText xml:space="preserve"> PAGEREF _Toc318793742 \h </w:instrText>
+              <w:instrText xml:space="preserve"> PAGEREF _Toc318803531 \h </w:instrText>
             </w:r>
             <w:r>
               <w:rPr>
@@ -345,7 +346,7 @@
                 <w:noProof/>
                 <w:webHidden/>
               </w:rPr>
-              <w:t>3</w:t>
+              <w:t>5</w:t>
             </w:r>
             <w:r>
               <w:rPr>
@@ -366,14 +367,14 @@
               <w:noProof/>
             </w:rPr>
           </w:pPr>
-          <w:hyperlink w:anchor="_Toc318793743" w:history="1">
+          <w:hyperlink w:anchor="_Toc318803532" w:history="1">
             <w:r>
               <w:rPr>
                 <w:rStyle w:val="a6"/>
                 <w:rFonts w:hint="eastAsia"/>
                 <w:noProof/>
               </w:rPr>
-              <w:t>扩展</w:t>
+              <w:t>配置项</w:t>
             </w:r>
             <w:r>
               <w:rPr>
@@ -394,7 +395,7 @@
                 <w:noProof/>
                 <w:webHidden/>
               </w:rPr>
-              <w:instrText xml:space="preserve"> PAGEREF _Toc318793743 \h </w:instrText>
+              <w:instrText xml:space="preserve"> PAGEREF _Toc318803532 \h </w:instrText>
             </w:r>
             <w:r>
               <w:rPr>
@@ -414,7 +415,7 @@
                 <w:noProof/>
                 <w:webHidden/>
               </w:rPr>
-              <w:t>4</w:t>
+              <w:t>6</w:t>
             </w:r>
             <w:r>
               <w:rPr>
@@ -435,14 +436,14 @@
               <w:noProof/>
             </w:rPr>
           </w:pPr>
-          <w:hyperlink w:anchor="_Toc318793744" w:history="1">
+          <w:hyperlink w:anchor="_Toc318803533" w:history="1">
             <w:r>
               <w:rPr>
                 <w:rStyle w:val="a6"/>
                 <w:rFonts w:hint="eastAsia"/>
                 <w:noProof/>
               </w:rPr>
-              <w:t>配置项</w:t>
+              <w:t>自定义配置</w:t>
             </w:r>
             <w:r>
               <w:rPr>
@@ -463,7 +464,7 @@
                 <w:noProof/>
                 <w:webHidden/>
               </w:rPr>
-              <w:instrText xml:space="preserve"> PAGEREF _Toc318793744 \h </w:instrText>
+              <w:instrText xml:space="preserve"> PAGEREF _Toc318803533 \h </w:instrText>
             </w:r>
             <w:r>
               <w:rPr>
@@ -483,7 +484,320 @@
                 <w:noProof/>
                 <w:webHidden/>
               </w:rPr>
-              <w:t>5</w:t>
+              <w:t>7</w:t>
+            </w:r>
+            <w:r>
+              <w:rPr>
+                <w:noProof/>
+                <w:webHidden/>
+              </w:rPr>
+              <w:fldChar w:fldCharType="end"/>
+            </w:r>
+          </w:hyperlink>
+        </w:p>
+        <w:p>
+          <w:pPr>
+            <w:pStyle w:val="20"/>
+            <w:tabs>
+              <w:tab w:val="right" w:leader="dot" w:pos="8296"/>
+            </w:tabs>
+            <w:rPr>
+              <w:noProof/>
+            </w:rPr>
+          </w:pPr>
+          <w:hyperlink w:anchor="_Toc318803534" w:history="1">
+            <w:r>
+              <w:rPr>
+                <w:rStyle w:val="a6"/>
+                <w:rFonts w:hint="eastAsia"/>
+                <w:noProof/>
+              </w:rPr>
+              <w:t>自定义配置文件</w:t>
+            </w:r>
+            <w:r>
+              <w:rPr>
+                <w:noProof/>
+                <w:webHidden/>
+              </w:rPr>
+              <w:tab/>
+            </w:r>
+            <w:r>
+              <w:rPr>
+                <w:noProof/>
+                <w:webHidden/>
+              </w:rPr>
+              <w:fldChar w:fldCharType="begin"/>
+            </w:r>
+            <w:r>
+              <w:rPr>
+                <w:noProof/>
+                <w:webHidden/>
+              </w:rPr>
+              <w:instrText xml:space="preserve"> PAGEREF _Toc318803534 \h </w:instrText>
+            </w:r>
+            <w:r>
+              <w:rPr>
+                <w:noProof/>
+                <w:webHidden/>
+              </w:rPr>
+            </w:r>
+            <w:r>
+              <w:rPr>
+                <w:noProof/>
+                <w:webHidden/>
+              </w:rPr>
+              <w:fldChar w:fldCharType="separate"/>
+            </w:r>
+            <w:r>
+              <w:rPr>
+                <w:noProof/>
+                <w:webHidden/>
+              </w:rPr>
+              <w:t>7</w:t>
+            </w:r>
+            <w:r>
+              <w:rPr>
+                <w:noProof/>
+                <w:webHidden/>
+              </w:rPr>
+              <w:fldChar w:fldCharType="end"/>
+            </w:r>
+          </w:hyperlink>
+        </w:p>
+        <w:p>
+          <w:pPr>
+            <w:pStyle w:val="20"/>
+            <w:tabs>
+              <w:tab w:val="right" w:leader="dot" w:pos="8296"/>
+            </w:tabs>
+            <w:rPr>
+              <w:noProof/>
+            </w:rPr>
+          </w:pPr>
+          <w:hyperlink w:anchor="_Toc318803535" w:history="1">
+            <w:r>
+              <w:rPr>
+                <w:rStyle w:val="a6"/>
+                <w:rFonts w:hint="eastAsia"/>
+                <w:noProof/>
+              </w:rPr>
+              <w:t>缓存配置</w:t>
+            </w:r>
+            <w:r>
+              <w:rPr>
+                <w:noProof/>
+                <w:webHidden/>
+              </w:rPr>
+              <w:tab/>
+            </w:r>
+            <w:r>
+              <w:rPr>
+                <w:noProof/>
+                <w:webHidden/>
+              </w:rPr>
+              <w:fldChar w:fldCharType="begin"/>
+            </w:r>
+            <w:r>
+              <w:rPr>
+                <w:noProof/>
+                <w:webHidden/>
+              </w:rPr>
+              <w:instrText xml:space="preserve"> PAGEREF _Toc318803535 \h </w:instrText>
+            </w:r>
+            <w:r>
+              <w:rPr>
+                <w:noProof/>
+                <w:webHidden/>
+              </w:rPr>
+            </w:r>
+            <w:r>
+              <w:rPr>
+                <w:noProof/>
+                <w:webHidden/>
+              </w:rPr>
+              <w:fldChar w:fldCharType="separate"/>
+            </w:r>
+            <w:r>
+              <w:rPr>
+                <w:noProof/>
+                <w:webHidden/>
+              </w:rPr>
+              <w:t>7</w:t>
+            </w:r>
+            <w:r>
+              <w:rPr>
+                <w:noProof/>
+                <w:webHidden/>
+              </w:rPr>
+              <w:fldChar w:fldCharType="end"/>
+            </w:r>
+          </w:hyperlink>
+        </w:p>
+        <w:p>
+          <w:pPr>
+            <w:pStyle w:val="20"/>
+            <w:tabs>
+              <w:tab w:val="right" w:leader="dot" w:pos="8296"/>
+            </w:tabs>
+            <w:rPr>
+              <w:noProof/>
+            </w:rPr>
+          </w:pPr>
+          <w:hyperlink w:anchor="_Toc318803536" w:history="1">
+            <w:r>
+              <w:rPr>
+                <w:rStyle w:val="a6"/>
+                <w:noProof/>
+              </w:rPr>
+              <w:t>Debug</w:t>
+            </w:r>
+            <w:r>
+              <w:rPr>
+                <w:rStyle w:val="a6"/>
+                <w:rFonts w:hint="eastAsia"/>
+                <w:noProof/>
+              </w:rPr>
+              <w:t>配置及其他配置选项说明</w:t>
+            </w:r>
+            <w:r>
+              <w:rPr>
+                <w:noProof/>
+                <w:webHidden/>
+              </w:rPr>
+              <w:tab/>
+            </w:r>
+            <w:r>
+              <w:rPr>
+                <w:noProof/>
+                <w:webHidden/>
+              </w:rPr>
+              <w:fldChar w:fldCharType="begin"/>
+            </w:r>
+            <w:r>
+              <w:rPr>
+                <w:noProof/>
+                <w:webHidden/>
+              </w:rPr>
+              <w:instrText xml:space="preserve"> PAGEREF _Toc318803536 \h </w:instrText>
+            </w:r>
+            <w:r>
+              <w:rPr>
+                <w:noProof/>
+                <w:webHidden/>
+              </w:rPr>
+            </w:r>
+            <w:r>
+              <w:rPr>
+                <w:noProof/>
+                <w:webHidden/>
+              </w:rPr>
+              <w:fldChar w:fldCharType="separate"/>
+            </w:r>
+            <w:r>
+              <w:rPr>
+                <w:noProof/>
+                <w:webHidden/>
+              </w:rPr>
+              <w:t>7</w:t>
+            </w:r>
+            <w:r>
+              <w:rPr>
+                <w:noProof/>
+                <w:webHidden/>
+              </w:rPr>
+              <w:fldChar w:fldCharType="end"/>
+            </w:r>
+          </w:hyperlink>
+        </w:p>
+        <w:p>
+          <w:pPr>
+            <w:pStyle w:val="20"/>
+            <w:tabs>
+              <w:tab w:val="right" w:leader="dot" w:pos="8296"/>
+            </w:tabs>
+            <w:rPr>
+              <w:noProof/>
+            </w:rPr>
+          </w:pPr>
+          <w:hyperlink w:anchor="_Toc318803537" w:history="1">
+            <w:r>
+              <w:rPr>
+                <w:rStyle w:val="a6"/>
+                <w:rFonts w:hint="eastAsia"/>
+                <w:noProof/>
+              </w:rPr>
+              <w:t>预</w:t>
+            </w:r>
+            <w:r>
+              <w:rPr>
+                <w:rStyle w:val="a6"/>
+                <w:noProof/>
+              </w:rPr>
+              <w:t>load</w:t>
+            </w:r>
+            <w:r>
+              <w:rPr>
+                <w:rStyle w:val="a6"/>
+                <w:rFonts w:hint="eastAsia"/>
+                <w:noProof/>
+              </w:rPr>
+              <w:t>类以及自定义的</w:t>
+            </w:r>
+            <w:r>
+              <w:rPr>
+                <w:rStyle w:val="a6"/>
+                <w:noProof/>
+              </w:rPr>
+              <w:t>load</w:t>
+            </w:r>
+            <w:r>
+              <w:rPr>
+                <w:rStyle w:val="a6"/>
+                <w:rFonts w:hint="eastAsia"/>
+                <w:noProof/>
+              </w:rPr>
+              <w:t>类</w:t>
+            </w:r>
+            <w:r>
+              <w:rPr>
+                <w:noProof/>
+                <w:webHidden/>
+              </w:rPr>
+              <w:tab/>
+            </w:r>
+            <w:r>
+              <w:rPr>
+                <w:noProof/>
+                <w:webHidden/>
+              </w:rPr>
+              <w:fldChar w:fldCharType="begin"/>
+            </w:r>
+            <w:r>
+              <w:rPr>
+                <w:noProof/>
+                <w:webHidden/>
+              </w:rPr>
+              <w:instrText xml:space="preserve"> PAGEREF _Toc318803537 \h </w:instrText>
+            </w:r>
+            <w:r>
+              <w:rPr>
+                <w:noProof/>
+                <w:webHidden/>
+              </w:rPr>
+            </w:r>
+            <w:r>
+              <w:rPr>
+                <w:noProof/>
+                <w:webHidden/>
+              </w:rPr>
+              <w:fldChar w:fldCharType="separate"/>
+            </w:r>
+            <w:r>
+              <w:rPr>
+                <w:noProof/>
+                <w:webHidden/>
+              </w:rPr>
+              <w:t>8</w:t>
             </w:r>
             <w:r>
               <w:rPr>
@@ -504,14 +818,14 @@
               <w:noProof/>
             </w:rPr>
           </w:pPr>
-          <w:hyperlink w:anchor="_Toc318793745" w:history="1">
+          <w:hyperlink w:anchor="_Toc318803538" w:history="1">
             <w:r>
               <w:rPr>
                 <w:rStyle w:val="a6"/>
                 <w:rFonts w:hint="eastAsia"/>
                 <w:noProof/>
               </w:rPr>
-              <w:t>自定义配置</w:t>
+              <w:t>参考</w:t>
             </w:r>
             <w:r>
               <w:rPr>
@@ -532,7 +846,7 @@
                 <w:noProof/>
                 <w:webHidden/>
               </w:rPr>
-              <w:instrText xml:space="preserve"> PAGEREF _Toc318793745 \h </w:instrText>
+              <w:instrText xml:space="preserve"> PAGEREF _Toc318803538 \h </w:instrText>
             </w:r>
             <w:r>
               <w:rPr>
@@ -552,145 +866,7 @@
                 <w:noProof/>
                 <w:webHidden/>
               </w:rPr>
-              <w:t>6</w:t>
-            </w:r>
-            <w:r>
-              <w:rPr>
-                <w:noProof/>
-                <w:webHidden/>
-              </w:rPr>
-              <w:fldChar w:fldCharType="end"/>
-            </w:r>
-          </w:hyperlink>
-        </w:p>
-        <w:p>
-          <w:pPr>
-            <w:pStyle w:val="20"/>
-            <w:tabs>
-              <w:tab w:val="right" w:leader="dot" w:pos="8296"/>
-            </w:tabs>
-            <w:rPr>
-              <w:noProof/>
-            </w:rPr>
-          </w:pPr>
-          <w:hyperlink w:anchor="_Toc318793746" w:history="1">
-            <w:r>
-              <w:rPr>
-                <w:rStyle w:val="a6"/>
-                <w:rFonts w:hint="eastAsia"/>
-                <w:noProof/>
-              </w:rPr>
-              <w:t>缓存配置</w:t>
-            </w:r>
-            <w:r>
-              <w:rPr>
-                <w:noProof/>
-                <w:webHidden/>
-              </w:rPr>
-              <w:tab/>
-            </w:r>
-            <w:r>
-              <w:rPr>
-                <w:noProof/>
-                <w:webHidden/>
-              </w:rPr>
-              <w:fldChar w:fldCharType="begin"/>
-            </w:r>
-            <w:r>
-              <w:rPr>
-                <w:noProof/>
-                <w:webHidden/>
-              </w:rPr>
-              <w:instrText xml:space="preserve"> PAGEREF _Toc318793746 \h </w:instrText>
-            </w:r>
-            <w:r>
-              <w:rPr>
-                <w:noProof/>
-                <w:webHidden/>
-              </w:rPr>
-            </w:r>
-            <w:r>
-              <w:rPr>
-                <w:noProof/>
-                <w:webHidden/>
-              </w:rPr>
-              <w:fldChar w:fldCharType="separate"/>
-            </w:r>
-            <w:r>
-              <w:rPr>
-                <w:noProof/>
-                <w:webHidden/>
-              </w:rPr>
-              <w:t>6</w:t>
-            </w:r>
-            <w:r>
-              <w:rPr>
-                <w:noProof/>
-                <w:webHidden/>
-              </w:rPr>
-              <w:fldChar w:fldCharType="end"/>
-            </w:r>
-          </w:hyperlink>
-        </w:p>
-        <w:p>
-          <w:pPr>
-            <w:pStyle w:val="12"/>
-            <w:tabs>
-              <w:tab w:val="right" w:leader="dot" w:pos="8296"/>
-            </w:tabs>
-            <w:rPr>
-              <w:noProof/>
-            </w:rPr>
-          </w:pPr>
-          <w:hyperlink w:anchor="_Toc318793747" w:history="1">
-            <w:r>
-              <w:rPr>
-                <w:rStyle w:val="a6"/>
-                <w:rFonts w:hint="eastAsia"/>
-                <w:noProof/>
-              </w:rPr>
-              <w:t>参考</w:t>
-            </w:r>
-            <w:r>
-              <w:rPr>
-                <w:noProof/>
-                <w:webHidden/>
-              </w:rPr>
-              <w:tab/>
-            </w:r>
-            <w:r>
-              <w:rPr>
-                <w:noProof/>
-                <w:webHidden/>
-              </w:rPr>
-              <w:fldChar w:fldCharType="begin"/>
-            </w:r>
-            <w:r>
-              <w:rPr>
-                <w:noProof/>
-                <w:webHidden/>
-              </w:rPr>
-              <w:instrText xml:space="preserve"> PAGEREF _Toc318793747 \h </w:instrText>
-            </w:r>
-            <w:r>
-              <w:rPr>
-                <w:noProof/>
-                <w:webHidden/>
-              </w:rPr>
-            </w:r>
-            <w:r>
-              <w:rPr>
-                <w:noProof/>
-                <w:webHidden/>
-              </w:rPr>
-              <w:fldChar w:fldCharType="separate"/>
-            </w:r>
-            <w:r>
-              <w:rPr>
-                <w:noProof/>
-                <w:webHidden/>
-              </w:rPr>
-              <w:t>7</w:t>
+              <w:t>10</w:t>
             </w:r>
             <w:r>
               <w:rPr>
@@ -710,17 +886,20 @@
     </w:sdt>
     <w:p>
       <w:pPr>
-        <w:rPr>
-          <w:rFonts w:hint="eastAsia"/>
-        </w:rPr>
-      </w:pPr>
+        <w:widowControl/>
+        <w:jc w:val="left"/>
+      </w:pPr>
+      <w:r>
+        <w:br w:type="page"/>
+      </w:r>
     </w:p>
     <w:p>
       <w:pPr>
         <w:pStyle w:val="1"/>
       </w:pPr>
-      <w:bookmarkStart w:id="1" w:name="_Toc318793741"/>
-      <w:r>
+      <w:bookmarkStart w:id="1" w:name="_Toc318803529"/>
+      <w:r>
+        <w:lastRenderedPageBreak/>
         <w:t>B</w:t>
       </w:r>
       <w:r>
@@ -858,7 +1037,7 @@
       <w:pPr>
         <w:pStyle w:val="1"/>
       </w:pPr>
-      <w:bookmarkStart w:id="2" w:name="_Toc318793742"/>
+      <w:bookmarkStart w:id="2" w:name="_Toc318803530"/>
       <w:r>
         <w:lastRenderedPageBreak/>
         <w:t>M</w:t>
@@ -1107,6 +1286,12 @@
               </w:rPr>
               <w:t>dd the customer configuration</w:t>
             </w:r>
+            <w:r>
+              <w:rPr>
+                <w:rFonts w:hint="eastAsia"/>
+              </w:rPr>
+              <w:t>, directory</w:t>
+            </w:r>
           </w:p>
         </w:tc>
       </w:tr>
@@ -1121,7 +1306,7 @@
       <w:pPr>
         <w:pStyle w:val="1"/>
       </w:pPr>
-      <w:bookmarkStart w:id="3" w:name="_Toc318793743"/>
+      <w:bookmarkStart w:id="3" w:name="_Toc318803531"/>
       <w:r>
         <w:rPr>
           <w:rFonts w:hint="eastAsia"/>
@@ -2230,7 +2415,7 @@
       <w:pPr>
         <w:pStyle w:val="1"/>
       </w:pPr>
-      <w:bookmarkStart w:id="4" w:name="_Toc318793744"/>
+      <w:bookmarkStart w:id="4" w:name="_Toc318803532"/>
       <w:r>
         <w:rPr>
           <w:rFonts w:hint="eastAsia"/>
@@ -2324,9 +2509,6 @@
       <w:pPr>
         <w:widowControl/>
         <w:jc w:val="left"/>
-        <w:rPr>
-          <w:rFonts w:hint="eastAsia"/>
-        </w:rPr>
       </w:pPr>
       <w:r>
         <w:br w:type="page"/>
@@ -2335,11 +2517,8 @@
     <w:p>
       <w:pPr>
         <w:pStyle w:val="1"/>
-        <w:rPr>
-          <w:rFonts w:hint="eastAsia"/>
-        </w:rPr>
-      </w:pPr>
-      <w:bookmarkStart w:id="5" w:name="_Toc318793745"/>
+      </w:pPr>
+      <w:bookmarkStart w:id="5" w:name="_Toc318803533"/>
       <w:r>
         <w:rPr>
           <w:rFonts w:hint="eastAsia"/>
@@ -2362,42 +2541,1914 @@
           <w:rFonts w:hint="eastAsia"/>
         </w:rPr>
       </w:pPr>
-      <w:bookmarkStart w:id="6" w:name="_Toc318793746"/>
+      <w:bookmarkStart w:id="6" w:name="_Toc318803534"/>
+      <w:r>
+        <w:rPr>
+          <w:rFonts w:hint="eastAsia"/>
+        </w:rPr>
+        <w:t>自定义配置文件</w:t>
+      </w:r>
+      <w:bookmarkEnd w:id="6"/>
+    </w:p>
+    <w:p>
+      <w:pPr>
+        <w:rPr>
+          <w:rFonts w:hint="eastAsia"/>
+        </w:rPr>
+      </w:pPr>
+      <w:r>
+        <w:rPr>
+          <w:rFonts w:hint="eastAsia"/>
+        </w:rPr>
+        <w:t>目前</w:t>
+      </w:r>
+      <w:r>
+        <w:rPr>
+          <w:rFonts w:hint="eastAsia"/>
+        </w:rPr>
+        <w:t>XE</w:t>
+      </w:r>
+      <w:r>
+        <w:rPr>
+          <w:rFonts w:hint="eastAsia"/>
+        </w:rPr>
+        <w:t>中的自定义配置文件可以启用，该文件的位置在：</w:t>
+      </w:r>
+      <w:r>
+        <w:t>config/config.user.inc.php</w:t>
+      </w:r>
+      <w:r>
+        <w:rPr>
+          <w:rFonts w:hint="eastAsia"/>
+        </w:rPr>
+        <w:t>文件</w:t>
+      </w:r>
+      <w:r>
+        <w:rPr>
+          <w:rFonts w:hint="eastAsia"/>
+        </w:rPr>
+        <w:t>。在</w:t>
+      </w:r>
+      <w:r>
+        <w:rPr>
+          <w:rFonts w:hint="eastAsia"/>
+        </w:rPr>
+        <w:t>XE</w:t>
+      </w:r>
+      <w:r>
+        <w:rPr>
+          <w:rFonts w:hint="eastAsia"/>
+        </w:rPr>
+        <w:t>执行过程中如果该文件存在会预加载</w:t>
+      </w:r>
+      <w:r>
+        <w:rPr>
+          <w:rFonts w:hint="eastAsia"/>
+        </w:rPr>
+        <w:t>这个文件</w:t>
+      </w:r>
+      <w:r>
+        <w:rPr>
+          <w:rFonts w:hint="eastAsia"/>
+        </w:rPr>
+        <w:t>作为全局加载</w:t>
+      </w:r>
+      <w:r>
+        <w:rPr>
+          <w:rFonts w:hint="eastAsia"/>
+        </w:rPr>
+        <w:t>。</w:t>
+      </w:r>
+      <w:r>
+        <w:rPr>
+          <w:rFonts w:hint="eastAsia"/>
+        </w:rPr>
+        <w:t>文件中可加载的配置项目</w:t>
+      </w:r>
+      <w:r>
+        <w:rPr>
+          <w:rFonts w:hint="eastAsia"/>
+        </w:rPr>
+        <w:t>：</w:t>
+      </w:r>
+      <w:r>
+        <w:rPr>
+          <w:rFonts w:hint="eastAsia"/>
+        </w:rPr>
+        <w:t>（详细</w:t>
+      </w:r>
+      <w:r>
+        <w:rPr>
+          <w:rFonts w:hint="eastAsia"/>
+        </w:rPr>
+        <w:t>配置说明</w:t>
+      </w:r>
+      <w:r>
+        <w:rPr>
+          <w:rFonts w:hint="eastAsia"/>
+        </w:rPr>
+        <w:t>请参考下面的详细说明）</w:t>
+      </w:r>
+    </w:p>
+    <w:p>
+      <w:pPr>
+        <w:pStyle w:val="a7"/>
+        <w:numPr>
+          <w:ilvl w:val="0"/>
+          <w:numId w:val="11"/>
+        </w:numPr>
+        <w:ind w:firstLineChars="0"/>
+      </w:pPr>
+      <w:r>
+        <w:t>define('__DEBUG__', 0);</w:t>
+      </w:r>
+      <w:r>
+        <w:rPr>
+          <w:rFonts w:hint="eastAsia"/>
+        </w:rPr>
+        <w:t>-</w:t>
+      </w:r>
+      <w:r>
+        <w:t xml:space="preserve"> </w:t>
+      </w:r>
+    </w:p>
+    <w:p>
+      <w:pPr>
+        <w:pStyle w:val="a7"/>
+        <w:numPr>
+          <w:ilvl w:val="0"/>
+          <w:numId w:val="11"/>
+        </w:numPr>
+        <w:ind w:firstLineChars="0"/>
+      </w:pPr>
+      <w:r>
+        <w:t>define('__DEBUG_OUTPUT__', 0);</w:t>
+      </w:r>
+    </w:p>
+    <w:p>
+      <w:pPr>
+        <w:pStyle w:val="a7"/>
+        <w:numPr>
+          <w:ilvl w:val="0"/>
+          <w:numId w:val="11"/>
+        </w:numPr>
+        <w:ind w:firstLineChars="0"/>
+      </w:pPr>
+      <w:r>
+        <w:t>define('__DEBUG_PROTECT__', 1);</w:t>
+      </w:r>
+    </w:p>
+    <w:p>
+      <w:pPr>
+        <w:pStyle w:val="a7"/>
+        <w:numPr>
+          <w:ilvl w:val="0"/>
+          <w:numId w:val="11"/>
+        </w:numPr>
+        <w:ind w:firstLineChars="0"/>
+      </w:pPr>
+      <w:r>
+        <w:t>define('__DEBUG_PROTECT_IP__', '127.0.0.1');</w:t>
+      </w:r>
+    </w:p>
+    <w:p>
+      <w:pPr>
+        <w:pStyle w:val="a7"/>
+        <w:numPr>
+          <w:ilvl w:val="0"/>
+          <w:numId w:val="11"/>
+        </w:numPr>
+        <w:ind w:firstLineChars="0"/>
+      </w:pPr>
+      <w:r>
+        <w:t>define('__DEBUG_DB_OUTPUT__', 0);</w:t>
+      </w:r>
+    </w:p>
+    <w:p>
+      <w:pPr>
+        <w:pStyle w:val="a7"/>
+        <w:numPr>
+          <w:ilvl w:val="0"/>
+          <w:numId w:val="11"/>
+        </w:numPr>
+        <w:ind w:firstLineChars="0"/>
+      </w:pPr>
+      <w:r>
+        <w:t>define('__LOG_SLOW_QUERY__', 0);</w:t>
+      </w:r>
+    </w:p>
+    <w:p>
+      <w:pPr>
+        <w:pStyle w:val="a7"/>
+        <w:numPr>
+          <w:ilvl w:val="0"/>
+          <w:numId w:val="11"/>
+        </w:numPr>
+        <w:ind w:firstLineChars="0"/>
+      </w:pPr>
+      <w:r>
+        <w:t>define('__OB_GZHANDLER_ENABLE__', 1);</w:t>
+      </w:r>
+    </w:p>
+    <w:p>
+      <w:pPr>
+        <w:pStyle w:val="a7"/>
+        <w:numPr>
+          <w:ilvl w:val="0"/>
+          <w:numId w:val="11"/>
+        </w:numPr>
+        <w:ind w:firstLineChars="0"/>
+      </w:pPr>
+      <w:r>
+        <w:t>define('__ENABLE_PHPUNIT_TEST__', 0);</w:t>
+      </w:r>
+    </w:p>
+    <w:p>
+      <w:pPr>
+        <w:pStyle w:val="a7"/>
+        <w:numPr>
+          <w:ilvl w:val="0"/>
+          <w:numId w:val="11"/>
+        </w:numPr>
+        <w:ind w:firstLineChars="0"/>
+      </w:pPr>
+      <w:r>
+        <w:t>define('__PROXY_SERVER__', 'http://domain:port/path');</w:t>
+      </w:r>
+    </w:p>
+    <w:p>
+      <w:pPr>
+        <w:pStyle w:val="a7"/>
+        <w:numPr>
+          <w:ilvl w:val="0"/>
+          <w:numId w:val="11"/>
+        </w:numPr>
+        <w:ind w:firstLineChars="0"/>
+      </w:pPr>
+      <w:r>
+        <w:t>define('__XE_CDN_PREFIX__', 'http://yourCdnDomain.com/path/');</w:t>
+      </w:r>
+    </w:p>
+    <w:p>
+      <w:pPr>
+        <w:pStyle w:val="a7"/>
+        <w:numPr>
+          <w:ilvl w:val="0"/>
+          <w:numId w:val="11"/>
+        </w:numPr>
+        <w:ind w:firstLineChars="0"/>
+        <w:rPr>
+          <w:rFonts w:hint="eastAsia"/>
+        </w:rPr>
+      </w:pPr>
+      <w:r>
+        <w:t>define('__XE_CDN_VERSION__', 'yourCndVersion');</w:t>
+      </w:r>
+    </w:p>
+    <w:p>
+      <w:pPr>
+        <w:pStyle w:val="2"/>
+        <w:rPr>
+          <w:rFonts w:hint="eastAsia"/>
+        </w:rPr>
+      </w:pPr>
+      <w:bookmarkStart w:id="7" w:name="_Toc318803535"/>
       <w:r>
         <w:rPr>
           <w:rFonts w:hint="eastAsia"/>
         </w:rPr>
         <w:t>缓存配置</w:t>
       </w:r>
-      <w:bookmarkEnd w:id="6"/>
-    </w:p>
-    <w:p>
-      <w:pPr>
-        <w:widowControl/>
-        <w:jc w:val="left"/>
-      </w:pPr>
+      <w:bookmarkEnd w:id="7"/>
+    </w:p>
+    <w:p>
+      <w:pPr>
+        <w:rPr>
+          <w:rFonts w:hint="eastAsia"/>
+        </w:rPr>
+      </w:pPr>
+      <w:r>
+        <w:rPr>
+          <w:rFonts w:hint="eastAsia"/>
+        </w:rPr>
+        <w:t>目前</w:t>
+      </w:r>
+      <w:r>
+        <w:rPr>
+          <w:rFonts w:hint="eastAsia"/>
+        </w:rPr>
+        <w:t>XE</w:t>
+      </w:r>
+      <w:r>
+        <w:rPr>
+          <w:rFonts w:hint="eastAsia"/>
+        </w:rPr>
+        <w:t>中有</w:t>
+      </w:r>
+      <w:r>
+        <w:rPr>
+          <w:rFonts w:hint="eastAsia"/>
+        </w:rPr>
+        <w:t>以下</w:t>
+      </w:r>
+      <w:r>
+        <w:rPr>
+          <w:rFonts w:hint="eastAsia"/>
+        </w:rPr>
+        <w:t>类型的缓存</w:t>
+      </w:r>
+    </w:p>
+    <w:p>
+      <w:pPr>
+        <w:pStyle w:val="a7"/>
+        <w:numPr>
+          <w:ilvl w:val="0"/>
+          <w:numId w:val="11"/>
+        </w:numPr>
+        <w:ind w:firstLineChars="0"/>
+        <w:rPr>
+          <w:rFonts w:hint="eastAsia"/>
+        </w:rPr>
+      </w:pPr>
+      <w:r>
+        <w:rPr>
+          <w:rFonts w:hint="eastAsia"/>
+        </w:rPr>
+        <w:t>APC</w:t>
+      </w:r>
+      <w:r>
+        <w:rPr>
+          <w:rFonts w:hint="eastAsia"/>
+        </w:rPr>
+        <w:t>缓存</w:t>
+      </w:r>
+    </w:p>
+    <w:p>
+      <w:pPr>
+        <w:pStyle w:val="a7"/>
+        <w:ind w:left="420" w:firstLineChars="0" w:firstLine="0"/>
+        <w:rPr>
+          <w:rFonts w:hint="eastAsia"/>
+        </w:rPr>
+      </w:pPr>
+    </w:p>
+    <w:p>
+      <w:pPr>
+        <w:pStyle w:val="a7"/>
+        <w:numPr>
+          <w:ilvl w:val="0"/>
+          <w:numId w:val="11"/>
+        </w:numPr>
+        <w:ind w:firstLineChars="0"/>
+        <w:rPr>
+          <w:rFonts w:hint="eastAsia"/>
+        </w:rPr>
+      </w:pPr>
+      <w:r>
+        <w:rPr>
+          <w:rFonts w:hint="eastAsia"/>
+        </w:rPr>
+        <w:t>M</w:t>
+      </w:r>
+      <w:r>
+        <w:t>emcache</w:t>
+      </w:r>
+      <w:r>
+        <w:rPr>
+          <w:rFonts w:hint="eastAsia"/>
+        </w:rPr>
+        <w:t>缓存</w:t>
+      </w:r>
+    </w:p>
+    <w:p>
+      <w:pPr>
+        <w:pStyle w:val="a7"/>
+        <w:rPr>
+          <w:rFonts w:hint="eastAsia"/>
+        </w:rPr>
+      </w:pPr>
+    </w:p>
+    <w:p>
+      <w:pPr>
+        <w:pStyle w:val="a7"/>
+        <w:numPr>
+          <w:ilvl w:val="0"/>
+          <w:numId w:val="11"/>
+        </w:numPr>
+        <w:ind w:firstLineChars="0"/>
+        <w:rPr>
+          <w:rFonts w:hint="eastAsia"/>
+        </w:rPr>
+      </w:pPr>
+      <w:r>
+        <w:rPr>
+          <w:rFonts w:hint="eastAsia"/>
+        </w:rPr>
+        <w:t>直接静态文件缓存</w:t>
+      </w:r>
+    </w:p>
+    <w:p>
+      <w:pPr>
+        <w:pStyle w:val="a7"/>
+        <w:rPr>
+          <w:rFonts w:hint="eastAsia"/>
+        </w:rPr>
+      </w:pPr>
+    </w:p>
+    <w:p>
+      <w:pPr>
+        <w:pStyle w:val="2"/>
+        <w:rPr>
+          <w:rFonts w:hint="eastAsia"/>
+        </w:rPr>
+      </w:pPr>
+      <w:bookmarkStart w:id="8" w:name="_Toc318803536"/>
+      <w:r>
+        <w:t>D</w:t>
+      </w:r>
+      <w:r>
+        <w:rPr>
+          <w:rFonts w:hint="eastAsia"/>
+        </w:rPr>
+        <w:t>ebug</w:t>
+      </w:r>
+      <w:r>
+        <w:rPr>
+          <w:rFonts w:hint="eastAsia"/>
+        </w:rPr>
+        <w:t>配置</w:t>
+      </w:r>
+      <w:r>
+        <w:rPr>
+          <w:rFonts w:hint="eastAsia"/>
+        </w:rPr>
+        <w:t>及其他配置选项</w:t>
+      </w:r>
+      <w:r>
+        <w:rPr>
+          <w:rFonts w:hint="eastAsia"/>
+        </w:rPr>
+        <w:t>说明</w:t>
+      </w:r>
+      <w:bookmarkEnd w:id="8"/>
+    </w:p>
+    <w:p>
+      <w:pPr>
+        <w:rPr>
+          <w:rFonts w:hint="eastAsia"/>
+        </w:rPr>
+      </w:pPr>
+      <w:r>
+        <w:rPr>
+          <w:rFonts w:hint="eastAsia"/>
+        </w:rPr>
+        <w:t>目前</w:t>
+      </w:r>
+      <w:r>
+        <w:rPr>
+          <w:rFonts w:hint="eastAsia"/>
+        </w:rPr>
+        <w:t>debug</w:t>
+      </w:r>
+      <w:r>
+        <w:rPr>
+          <w:rFonts w:hint="eastAsia"/>
+        </w:rPr>
+        <w:t>有以下几个信息的配置</w:t>
+      </w:r>
+      <w:r>
+        <w:rPr>
+          <w:rFonts w:hint="eastAsia"/>
+        </w:rPr>
+        <w:t>：</w:t>
+      </w:r>
+    </w:p>
+    <w:p>
+      <w:pPr>
+        <w:pStyle w:val="a7"/>
+        <w:numPr>
+          <w:ilvl w:val="0"/>
+          <w:numId w:val="14"/>
+        </w:numPr>
+        <w:ind w:firstLineChars="0"/>
+        <w:rPr>
+          <w:rFonts w:hint="eastAsia"/>
+        </w:rPr>
+      </w:pPr>
+      <w:r>
+        <w:t>D</w:t>
+      </w:r>
+      <w:r>
+        <w:rPr>
+          <w:rFonts w:hint="eastAsia"/>
+        </w:rPr>
+        <w:t>ebug</w:t>
+      </w:r>
+      <w:r>
+        <w:rPr>
+          <w:rFonts w:hint="eastAsia"/>
+        </w:rPr>
+        <w:t>输出信息</w:t>
+      </w:r>
+      <w:r>
+        <w:rPr>
+          <w:rFonts w:hint="eastAsia"/>
+        </w:rPr>
+        <w:t>配置</w:t>
+      </w:r>
+      <w:r>
+        <w:rPr>
+          <w:rFonts w:hint="eastAsia"/>
+        </w:rPr>
+        <w:t>（全局变量</w:t>
+      </w:r>
+      <w:r>
+        <w:t>__DEBUG__</w:t>
+      </w:r>
+      <w:r>
+        <w:rPr>
+          <w:rFonts w:hint="eastAsia"/>
+        </w:rPr>
+        <w:t>配置</w:t>
+      </w:r>
+      <w:r>
+        <w:rPr>
+          <w:rFonts w:hint="eastAsia"/>
+        </w:rPr>
+        <w:t>）</w:t>
+      </w:r>
+    </w:p>
+    <w:p>
+      <w:pPr>
+        <w:pStyle w:val="a7"/>
+        <w:numPr>
+          <w:ilvl w:val="1"/>
+          <w:numId w:val="14"/>
+        </w:numPr>
+        <w:ind w:firstLineChars="0"/>
+      </w:pPr>
+      <w:r>
+        <w:t>0: generate debug messages/not display</w:t>
+      </w:r>
+    </w:p>
+    <w:p>
+      <w:pPr>
+        <w:pStyle w:val="a7"/>
+        <w:numPr>
+          <w:ilvl w:val="1"/>
+          <w:numId w:val="14"/>
+        </w:numPr>
+        <w:ind w:firstLineChars="0"/>
+      </w:pPr>
+      <w:r>
+        <w:t>1: display messages through debugPrint() function</w:t>
+      </w:r>
+    </w:p>
+    <w:p>
+      <w:pPr>
+        <w:pStyle w:val="a7"/>
+        <w:numPr>
+          <w:ilvl w:val="1"/>
+          <w:numId w:val="14"/>
+        </w:numPr>
+        <w:ind w:firstLineChars="0"/>
+      </w:pPr>
+      <w:r>
+        <w:t>2: output execute time, Request/Response info</w:t>
+      </w:r>
+    </w:p>
+    <w:p>
+      <w:pPr>
+        <w:pStyle w:val="a7"/>
+        <w:numPr>
+          <w:ilvl w:val="1"/>
+          <w:numId w:val="14"/>
+        </w:numPr>
+        <w:ind w:firstLineChars="0"/>
+        <w:rPr>
+          <w:rFonts w:hint="eastAsia"/>
+        </w:rPr>
+      </w:pPr>
+      <w:r>
+        <w:t>4: output DB query history</w:t>
+      </w:r>
+    </w:p>
+    <w:p>
+      <w:pPr>
+        <w:pStyle w:val="a7"/>
+        <w:numPr>
+          <w:ilvl w:val="0"/>
+          <w:numId w:val="14"/>
+        </w:numPr>
+        <w:ind w:firstLineChars="0"/>
+        <w:rPr>
+          <w:rFonts w:hint="eastAsia"/>
+        </w:rPr>
+      </w:pPr>
+      <w:r>
+        <w:rPr>
+          <w:rFonts w:hint="eastAsia"/>
+        </w:rPr>
+        <w:t>Debug</w:t>
+      </w:r>
+      <w:r>
+        <w:rPr>
+          <w:rFonts w:hint="eastAsia"/>
+        </w:rPr>
+        <w:t>信息输出位置配置</w:t>
+      </w:r>
+      <w:r>
+        <w:rPr>
+          <w:rFonts w:hint="eastAsia"/>
+        </w:rPr>
+        <w:t>（</w:t>
+      </w:r>
+      <w:r>
+        <w:rPr>
+          <w:rFonts w:hint="eastAsia"/>
+        </w:rPr>
+        <w:t>全局变量</w:t>
+      </w:r>
+      <w:r>
+        <w:t>__DEBUG_OUTPUT__</w:t>
+      </w:r>
+      <w:r>
+        <w:rPr>
+          <w:rFonts w:hint="eastAsia"/>
+        </w:rPr>
+        <w:t>配置</w:t>
+      </w:r>
+      <w:r>
+        <w:rPr>
+          <w:rFonts w:hint="eastAsia"/>
+        </w:rPr>
+        <w:t>）</w:t>
+      </w:r>
+    </w:p>
+    <w:p>
+      <w:pPr>
+        <w:pStyle w:val="a7"/>
+        <w:numPr>
+          <w:ilvl w:val="1"/>
+          <w:numId w:val="14"/>
+        </w:numPr>
+        <w:ind w:firstLineChars="0"/>
+      </w:pPr>
+      <w:r>
+        <w:t>0: connect to the files/_debug_message.php and output</w:t>
+      </w:r>
+    </w:p>
+    <w:p>
+      <w:pPr>
+        <w:pStyle w:val="a7"/>
+        <w:numPr>
+          <w:ilvl w:val="1"/>
+          <w:numId w:val="14"/>
+        </w:numPr>
+        <w:ind w:firstLineChars="0"/>
+      </w:pPr>
+      <w:r>
+        <w:t>1: HTML output as a comment on the bottom (when response method is the HTML)</w:t>
+      </w:r>
+    </w:p>
+    <w:p>
+      <w:pPr>
+        <w:pStyle w:val="a7"/>
+        <w:numPr>
+          <w:ilvl w:val="1"/>
+          <w:numId w:val="14"/>
+        </w:numPr>
+        <w:ind w:firstLineChars="0"/>
+        <w:rPr>
+          <w:rFonts w:hint="eastAsia"/>
+        </w:rPr>
+      </w:pPr>
+      <w:r>
+        <w:t>2: Firebug console output (PHP 4 &amp; 5. Firebug/FirePHP plug-in required)</w:t>
+      </w:r>
+    </w:p>
+    <w:p>
+      <w:pPr>
+        <w:pStyle w:val="a7"/>
+        <w:numPr>
+          <w:ilvl w:val="0"/>
+          <w:numId w:val="14"/>
+        </w:numPr>
+        <w:ind w:firstLineChars="0"/>
+      </w:pPr>
+      <w:r>
+        <w:rPr>
+          <w:rFonts w:hint="eastAsia"/>
+        </w:rPr>
+        <w:lastRenderedPageBreak/>
+        <w:t>firePHP</w:t>
+      </w:r>
+      <w:r>
+        <w:rPr>
+          <w:rFonts w:hint="eastAsia"/>
+        </w:rPr>
+        <w:t>控制台以及浏览器的</w:t>
+      </w:r>
+      <w:r>
+        <w:rPr>
+          <w:rFonts w:hint="eastAsia"/>
+        </w:rPr>
+        <w:t>输出的注释</w:t>
+      </w:r>
+      <w:r>
+        <w:rPr>
+          <w:rFonts w:hint="eastAsia"/>
+        </w:rPr>
+        <w:t>项目配置</w:t>
+      </w:r>
+      <w:r>
+        <w:rPr>
+          <w:rFonts w:hint="eastAsia"/>
+        </w:rPr>
+        <w:t>（</w:t>
+      </w:r>
+      <w:r>
+        <w:t>__DEBUG_PROTECT__</w:t>
+      </w:r>
+      <w:r>
+        <w:rPr>
+          <w:rFonts w:hint="eastAsia"/>
+        </w:rPr>
+        <w:t>，</w:t>
+      </w:r>
+      <w:r>
+        <w:t>__DEBUG_PROTECT_IP__</w:t>
+      </w:r>
+      <w:r>
+        <w:rPr>
+          <w:rFonts w:hint="eastAsia"/>
+        </w:rPr>
+        <w:t>）</w:t>
+      </w:r>
+    </w:p>
+    <w:p>
+      <w:pPr>
+        <w:pStyle w:val="a7"/>
+        <w:numPr>
+          <w:ilvl w:val="1"/>
+          <w:numId w:val="14"/>
+        </w:numPr>
+        <w:ind w:firstLineChars="0"/>
+        <w:rPr>
+          <w:rFonts w:hint="eastAsia"/>
+        </w:rPr>
+      </w:pPr>
+      <w:r>
+        <w:t>0: No limit (not recommended)</w:t>
+      </w:r>
+    </w:p>
+    <w:p>
+      <w:pPr>
+        <w:pStyle w:val="a7"/>
+        <w:numPr>
+          <w:ilvl w:val="1"/>
+          <w:numId w:val="14"/>
+        </w:numPr>
+        <w:ind w:firstLineChars="0"/>
+        <w:rPr>
+          <w:rFonts w:hint="eastAsia"/>
+        </w:rPr>
+      </w:pPr>
+      <w:r>
+        <w:t>1: Allow only specified IP addresses</w:t>
+      </w:r>
+    </w:p>
+    <w:p>
+      <w:pPr>
+        <w:pStyle w:val="a7"/>
+        <w:numPr>
+          <w:ilvl w:val="0"/>
+          <w:numId w:val="14"/>
+        </w:numPr>
+        <w:ind w:firstLineChars="0"/>
+        <w:rPr>
+          <w:rFonts w:hint="eastAsia"/>
+        </w:rPr>
+      </w:pPr>
+      <w:r>
+        <w:rPr>
+          <w:rFonts w:hint="eastAsia"/>
+        </w:rPr>
+        <w:t>DB</w:t>
+      </w:r>
+      <w:r>
+        <w:rPr>
+          <w:rFonts w:hint="eastAsia"/>
+        </w:rPr>
+        <w:t>错误信息配置项目</w:t>
+      </w:r>
+      <w:r>
+        <w:rPr>
+          <w:rFonts w:hint="eastAsia"/>
+        </w:rPr>
+        <w:t>（</w:t>
+      </w:r>
+      <w:r>
+        <w:t>__DEBUG_DB_OUTPUT__</w:t>
+      </w:r>
+      <w:r>
+        <w:rPr>
+          <w:rFonts w:hint="eastAsia"/>
+        </w:rPr>
+        <w:t>）</w:t>
+      </w:r>
+    </w:p>
+    <w:p>
+      <w:pPr>
+        <w:pStyle w:val="a7"/>
+        <w:numPr>
+          <w:ilvl w:val="1"/>
+          <w:numId w:val="14"/>
+        </w:numPr>
+        <w:ind w:firstLineChars="0"/>
+      </w:pPr>
+      <w:r>
+        <w:t>0: No output</w:t>
+      </w:r>
+    </w:p>
+    <w:p>
+      <w:pPr>
+        <w:pStyle w:val="a7"/>
+        <w:numPr>
+          <w:ilvl w:val="1"/>
+          <w:numId w:val="14"/>
+        </w:numPr>
+        <w:ind w:firstLineChars="0"/>
+        <w:rPr>
+          <w:rFonts w:hint="eastAsia"/>
+        </w:rPr>
+      </w:pPr>
+      <w:r>
+        <w:t>1: files/_debug_db_query.php connected to the output</w:t>
+      </w:r>
+    </w:p>
+    <w:p>
+      <w:pPr>
+        <w:pStyle w:val="a7"/>
+        <w:numPr>
+          <w:ilvl w:val="0"/>
+          <w:numId w:val="14"/>
+        </w:numPr>
+        <w:ind w:firstLineChars="0"/>
+        <w:rPr>
+          <w:rFonts w:hint="eastAsia"/>
+        </w:rPr>
+      </w:pPr>
+      <w:r>
+        <w:rPr>
+          <w:rFonts w:hint="eastAsia"/>
+        </w:rPr>
+        <w:t>记录慢</w:t>
+      </w:r>
+      <w:r>
+        <w:rPr>
+          <w:rFonts w:hint="eastAsia"/>
+        </w:rPr>
+        <w:t>SQL</w:t>
+      </w:r>
+      <w:r>
+        <w:rPr>
+          <w:rFonts w:hint="eastAsia"/>
+        </w:rPr>
+        <w:t>语句的配置项目（</w:t>
+      </w:r>
+      <w:r>
+        <w:t>__LOG_SLOW_QUERY__</w:t>
+      </w:r>
+      <w:r>
+        <w:rPr>
+          <w:rFonts w:hint="eastAsia"/>
+        </w:rPr>
+        <w:t>）</w:t>
+      </w:r>
+    </w:p>
+    <w:p>
+      <w:pPr>
+        <w:pStyle w:val="a7"/>
+        <w:numPr>
+          <w:ilvl w:val="1"/>
+          <w:numId w:val="14"/>
+        </w:numPr>
+        <w:ind w:firstLineChars="0"/>
+      </w:pPr>
+      <w:r>
+        <w:t>0: Do not leave a log</w:t>
+      </w:r>
+    </w:p>
+    <w:p>
+      <w:pPr>
+        <w:pStyle w:val="a7"/>
+        <w:numPr>
+          <w:ilvl w:val="1"/>
+          <w:numId w:val="14"/>
+        </w:numPr>
+        <w:ind w:firstLineChars="0"/>
+      </w:pPr>
+      <w:r>
+        <w:t>0: leave a log when the slow query takes over specified seconds</w:t>
+      </w:r>
+    </w:p>
+    <w:p>
+      <w:pPr>
+        <w:pStyle w:val="a7"/>
+        <w:numPr>
+          <w:ilvl w:val="1"/>
+          <w:numId w:val="14"/>
+        </w:numPr>
+        <w:ind w:firstLineChars="0"/>
+        <w:rPr>
+          <w:rFonts w:hint="eastAsia"/>
+        </w:rPr>
+      </w:pPr>
+      <w:r>
+        <w:t>Log file is saved as ./files/_db_slow_query.php file</w:t>
+      </w:r>
+    </w:p>
+    <w:p>
+      <w:pPr>
+        <w:pStyle w:val="a7"/>
+        <w:numPr>
+          <w:ilvl w:val="0"/>
+          <w:numId w:val="14"/>
+        </w:numPr>
+        <w:ind w:firstLineChars="0"/>
+        <w:rPr>
+          <w:rFonts w:hint="eastAsia"/>
+        </w:rPr>
+      </w:pPr>
+      <w:r>
+        <w:rPr>
+          <w:rFonts w:hint="eastAsia"/>
+        </w:rPr>
+        <w:t>记录</w:t>
+      </w:r>
+      <w:r>
+        <w:rPr>
+          <w:rFonts w:hint="eastAsia"/>
+        </w:rPr>
+        <w:t>DB</w:t>
+      </w:r>
+      <w:r>
+        <w:rPr>
+          <w:rFonts w:hint="eastAsia"/>
+        </w:rPr>
+        <w:t>的</w:t>
+      </w:r>
+      <w:r>
+        <w:rPr>
+          <w:rFonts w:hint="eastAsia"/>
+        </w:rPr>
+        <w:t>query</w:t>
+      </w:r>
+      <w:r>
+        <w:rPr>
+          <w:rFonts w:hint="eastAsia"/>
+        </w:rPr>
+        <w:t>语句</w:t>
+      </w:r>
+      <w:r>
+        <w:rPr>
+          <w:rFonts w:hint="eastAsia"/>
+        </w:rPr>
+        <w:t>（</w:t>
+      </w:r>
+      <w:r>
+        <w:t>__DEBUG_QUERY__</w:t>
+      </w:r>
+      <w:r>
+        <w:rPr>
+          <w:rFonts w:hint="eastAsia"/>
+        </w:rPr>
+        <w:t>）</w:t>
+      </w:r>
+    </w:p>
+    <w:p>
+      <w:pPr>
+        <w:pStyle w:val="a7"/>
+        <w:numPr>
+          <w:ilvl w:val="1"/>
+          <w:numId w:val="14"/>
+        </w:numPr>
+        <w:ind w:firstLineChars="0"/>
+      </w:pPr>
+      <w:r>
+        <w:t>0: Do not add information to the query</w:t>
+      </w:r>
+    </w:p>
+    <w:p>
+      <w:pPr>
+        <w:pStyle w:val="a7"/>
+        <w:numPr>
+          <w:ilvl w:val="1"/>
+          <w:numId w:val="14"/>
+        </w:numPr>
+        <w:ind w:firstLineChars="0"/>
+        <w:rPr>
+          <w:rFonts w:hint="eastAsia"/>
+        </w:rPr>
+      </w:pPr>
+      <w:r>
+        <w:t>1: Comment the XML Query ID</w:t>
+      </w:r>
+    </w:p>
+    <w:p>
+      <w:pPr>
+        <w:pStyle w:val="a7"/>
+        <w:numPr>
+          <w:ilvl w:val="0"/>
+          <w:numId w:val="14"/>
+        </w:numPr>
+        <w:ind w:firstLineChars="0"/>
+        <w:rPr>
+          <w:rFonts w:hint="eastAsia"/>
+        </w:rPr>
+      </w:pPr>
+      <w:r>
+        <w:rPr>
+          <w:rFonts w:hint="eastAsia"/>
+        </w:rPr>
+        <w:t>启用</w:t>
+      </w:r>
+      <w:r>
+        <w:rPr>
+          <w:rFonts w:hint="eastAsia"/>
+        </w:rPr>
+        <w:t>phpunit test</w:t>
+      </w:r>
+      <w:r>
+        <w:rPr>
+          <w:rFonts w:hint="eastAsia"/>
+        </w:rPr>
+        <w:t>选项</w:t>
+      </w:r>
+      <w:r>
+        <w:rPr>
+          <w:rFonts w:hint="eastAsia"/>
+        </w:rPr>
+        <w:t>（</w:t>
+      </w:r>
+      <w:r>
+        <w:t>__ENABLE_PHPUNIT_TEST__</w:t>
+      </w:r>
+      <w:r>
+        <w:rPr>
+          <w:rFonts w:hint="eastAsia"/>
+        </w:rPr>
+        <w:t>）</w:t>
+      </w:r>
+    </w:p>
+    <w:p>
+      <w:pPr>
+        <w:pStyle w:val="a7"/>
+        <w:numPr>
+          <w:ilvl w:val="1"/>
+          <w:numId w:val="14"/>
+        </w:numPr>
+        <w:ind w:firstLineChars="0"/>
+      </w:pPr>
+      <w:r>
+        <w:t>0: Not used</w:t>
+      </w:r>
+    </w:p>
+    <w:p>
+      <w:pPr>
+        <w:pStyle w:val="a7"/>
+        <w:numPr>
+          <w:ilvl w:val="1"/>
+          <w:numId w:val="14"/>
+        </w:numPr>
+        <w:ind w:firstLineChars="0"/>
+        <w:rPr>
+          <w:rFonts w:hint="eastAsia"/>
+        </w:rPr>
+      </w:pPr>
+      <w:r>
+        <w:t xml:space="preserve">1: Enabled </w:t>
+      </w:r>
+    </w:p>
+    <w:p>
+      <w:pPr>
+        <w:pStyle w:val="a7"/>
+        <w:numPr>
+          <w:ilvl w:val="0"/>
+          <w:numId w:val="14"/>
+        </w:numPr>
+        <w:ind w:firstLineChars="0"/>
+        <w:rPr>
+          <w:rFonts w:hint="eastAsia"/>
+        </w:rPr>
+      </w:pPr>
+      <w:r>
+        <w:rPr>
+          <w:rFonts w:hint="eastAsia"/>
+        </w:rPr>
+        <w:t>启用</w:t>
+      </w:r>
+      <w:r>
+        <w:rPr>
+          <w:rFonts w:hint="eastAsia"/>
+        </w:rPr>
+        <w:t>ob_gzhandler</w:t>
+      </w:r>
+      <w:r>
+        <w:rPr>
+          <w:rFonts w:hint="eastAsia"/>
+        </w:rPr>
+        <w:t>压缩（</w:t>
+      </w:r>
+      <w:r>
+        <w:rPr>
+          <w:rFonts w:hint="eastAsia"/>
+        </w:rPr>
+        <w:t>gz</w:t>
+      </w:r>
+      <w:r>
+        <w:rPr>
+          <w:rFonts w:hint="eastAsia"/>
+        </w:rPr>
+        <w:t>压缩）</w:t>
+      </w:r>
+      <w:r>
+        <w:rPr>
+          <w:rFonts w:hint="eastAsia"/>
+        </w:rPr>
+        <w:t>选项（</w:t>
+      </w:r>
+      <w:r>
+        <w:t>__OB_GZHANDLER_ENABLE__</w:t>
+      </w:r>
+      <w:r>
+        <w:rPr>
+          <w:rFonts w:hint="eastAsia"/>
+        </w:rPr>
+        <w:t>）</w:t>
+      </w:r>
+    </w:p>
+    <w:p>
+      <w:pPr>
+        <w:pStyle w:val="a7"/>
+        <w:numPr>
+          <w:ilvl w:val="1"/>
+          <w:numId w:val="14"/>
+        </w:numPr>
+        <w:ind w:firstLineChars="0"/>
+      </w:pPr>
+      <w:r>
+        <w:t>0: Not used</w:t>
+      </w:r>
+    </w:p>
+    <w:p>
+      <w:pPr>
+        <w:pStyle w:val="a7"/>
+        <w:numPr>
+          <w:ilvl w:val="1"/>
+          <w:numId w:val="14"/>
+        </w:numPr>
+        <w:ind w:firstLineChars="0"/>
+        <w:rPr>
+          <w:rFonts w:hint="eastAsia"/>
+        </w:rPr>
+      </w:pPr>
+      <w:r>
+        <w:t>1: Enabled</w:t>
+      </w:r>
+    </w:p>
+    <w:p>
+      <w:pPr>
+        <w:pStyle w:val="a7"/>
+        <w:numPr>
+          <w:ilvl w:val="0"/>
+          <w:numId w:val="14"/>
+        </w:numPr>
+        <w:ind w:firstLineChars="0"/>
+        <w:rPr>
+          <w:rFonts w:hint="eastAsia"/>
+        </w:rPr>
+      </w:pPr>
+      <w:r>
+        <w:rPr>
+          <w:rFonts w:hint="eastAsia"/>
+        </w:rPr>
+        <w:t>代理服务器选项</w:t>
+      </w:r>
+      <w:r>
+        <w:rPr>
+          <w:rFonts w:hint="eastAsia"/>
+        </w:rPr>
+        <w:t>（</w:t>
+      </w:r>
+      <w:r>
+        <w:t>__PROXY_SERVER__</w:t>
+      </w:r>
+      <w:r>
+        <w:rPr>
+          <w:rFonts w:hint="eastAsia"/>
+        </w:rPr>
+        <w:t>）</w:t>
+      </w:r>
+    </w:p>
+    <w:p>
+      <w:pPr>
+        <w:pStyle w:val="a7"/>
+        <w:numPr>
+          <w:ilvl w:val="1"/>
+          <w:numId w:val="14"/>
+        </w:numPr>
+        <w:ind w:firstLineChars="0"/>
+        <w:rPr>
+          <w:rFonts w:hint="eastAsia"/>
+        </w:rPr>
+      </w:pPr>
+      <w:r>
+        <w:t>define('__PROXY_SERVER__', null)</w:t>
+      </w:r>
+    </w:p>
+    <w:p>
+      <w:pPr>
+        <w:pStyle w:val="a7"/>
+        <w:numPr>
+          <w:ilvl w:val="0"/>
+          <w:numId w:val="14"/>
+        </w:numPr>
+        <w:ind w:firstLineChars="0"/>
+        <w:rPr>
+          <w:rFonts w:hint="eastAsia"/>
+        </w:rPr>
+      </w:pPr>
+      <w:r>
+        <w:t xml:space="preserve">CDN </w:t>
+      </w:r>
+      <w:r>
+        <w:rPr>
+          <w:rFonts w:hint="eastAsia"/>
+        </w:rPr>
+        <w:t>前缀</w:t>
+      </w:r>
+      <w:r>
+        <w:rPr>
+          <w:rFonts w:hint="eastAsia"/>
+        </w:rPr>
+        <w:t>配置</w:t>
+      </w:r>
+      <w:r>
+        <w:rPr>
+          <w:rFonts w:hint="eastAsia"/>
+        </w:rPr>
+        <w:t>（</w:t>
+      </w:r>
+      <w:r>
+        <w:t>__XE_CDN_PREFIX__</w:t>
+      </w:r>
+      <w:r>
+        <w:rPr>
+          <w:rFonts w:hint="eastAsia"/>
+        </w:rPr>
+        <w:t>）</w:t>
+      </w:r>
+    </w:p>
+    <w:p>
+      <w:pPr>
+        <w:pStyle w:val="a7"/>
+        <w:numPr>
+          <w:ilvl w:val="1"/>
+          <w:numId w:val="14"/>
+        </w:numPr>
+        <w:ind w:firstLineChars="0"/>
+        <w:rPr>
+          <w:rFonts w:hint="eastAsia"/>
+        </w:rPr>
+      </w:pPr>
+      <w:r>
+        <w:t>define('__XE_CDN_PREFIX__', 'http://static.xpressengine.com/core/')</w:t>
+      </w:r>
+    </w:p>
+    <w:p>
+      <w:pPr>
+        <w:pStyle w:val="a7"/>
+        <w:numPr>
+          <w:ilvl w:val="0"/>
+          <w:numId w:val="14"/>
+        </w:numPr>
+        <w:ind w:firstLineChars="0"/>
+        <w:rPr>
+          <w:rFonts w:hint="eastAsia"/>
+        </w:rPr>
+      </w:pPr>
+      <w:r>
+        <w:t>CDN version</w:t>
+      </w:r>
+      <w:r>
+        <w:rPr>
+          <w:rFonts w:hint="eastAsia"/>
+        </w:rPr>
+        <w:t>配置项（</w:t>
+      </w:r>
+      <w:r>
+        <w:t>__XE_CDN_VERSION__</w:t>
+      </w:r>
+      <w:r>
+        <w:rPr>
+          <w:rFonts w:hint="eastAsia"/>
+        </w:rPr>
+        <w:t>）</w:t>
+      </w:r>
+    </w:p>
+    <w:p>
+      <w:pPr>
+        <w:pStyle w:val="a7"/>
+        <w:numPr>
+          <w:ilvl w:val="0"/>
+          <w:numId w:val="29"/>
+        </w:numPr>
+        <w:ind w:firstLineChars="0"/>
+        <w:rPr>
+          <w:rFonts w:hint="eastAsia"/>
+        </w:rPr>
+      </w:pPr>
+      <w:r>
+        <w:t>define('__XE_CDN_VERSION__', '%__XE_CDN_VERSION__%')</w:t>
+      </w:r>
+    </w:p>
+    <w:p>
+      <w:pPr>
+        <w:pStyle w:val="2"/>
+        <w:rPr>
+          <w:rFonts w:hint="eastAsia"/>
+        </w:rPr>
+      </w:pPr>
+      <w:bookmarkStart w:id="9" w:name="_Toc318803537"/>
+      <w:r>
+        <w:rPr>
+          <w:rFonts w:hint="eastAsia"/>
+        </w:rPr>
+        <w:t>预</w:t>
+      </w:r>
+      <w:r>
+        <w:rPr>
+          <w:rFonts w:hint="eastAsia"/>
+        </w:rPr>
+        <w:t>load</w:t>
+      </w:r>
+      <w:r>
+        <w:rPr>
+          <w:rFonts w:hint="eastAsia"/>
+        </w:rPr>
+        <w:t>类以及自定义的</w:t>
+      </w:r>
+      <w:r>
+        <w:rPr>
+          <w:rFonts w:hint="eastAsia"/>
+        </w:rPr>
+        <w:t>load</w:t>
+      </w:r>
+      <w:r>
+        <w:rPr>
+          <w:rFonts w:hint="eastAsia"/>
+        </w:rPr>
+        <w:t>类</w:t>
+      </w:r>
+      <w:bookmarkEnd w:id="9"/>
+    </w:p>
+    <w:p>
+      <w:pPr>
+        <w:rPr>
+          <w:rFonts w:hint="eastAsia"/>
+        </w:rPr>
+      </w:pPr>
+      <w:r>
+        <w:rPr>
+          <w:rFonts w:hint="eastAsia"/>
+        </w:rPr>
+        <w:t>XE</w:t>
+      </w:r>
+      <w:r>
+        <w:rPr>
+          <w:rFonts w:hint="eastAsia"/>
+        </w:rPr>
+        <w:t>中有一些类文件会预先</w:t>
+      </w:r>
+      <w:r>
+        <w:rPr>
+          <w:rFonts w:hint="eastAsia"/>
+        </w:rPr>
+        <w:t>load</w:t>
+      </w:r>
+      <w:r>
+        <w:rPr>
+          <w:rFonts w:hint="eastAsia"/>
+        </w:rPr>
+        <w:t>，其过程为如果在自定义配置文件</w:t>
+      </w:r>
+      <w:r>
+        <w:rPr>
+          <w:rFonts w:hint="eastAsia"/>
+        </w:rPr>
+        <w:t>（</w:t>
+      </w:r>
+      <w:r>
+        <w:t>config/config.user.inc.php</w:t>
+      </w:r>
+      <w:r>
+        <w:rPr>
+          <w:rFonts w:hint="eastAsia"/>
+        </w:rPr>
+        <w:t>）</w:t>
+      </w:r>
+      <w:r>
+        <w:rPr>
+          <w:rFonts w:hint="eastAsia"/>
+        </w:rPr>
+        <w:t>中有配置变量</w:t>
+      </w:r>
+      <w:r>
+        <w:t>__XE_LOADED_CLASS__</w:t>
+      </w:r>
+      <w:r>
+        <w:rPr>
+          <w:rFonts w:hint="eastAsia"/>
+        </w:rPr>
+        <w:t>，则以下</w:t>
+      </w:r>
+      <w:r>
+        <w:rPr>
+          <w:rFonts w:hint="eastAsia"/>
+        </w:rPr>
+        <w:t>php</w:t>
+      </w:r>
+      <w:r>
+        <w:rPr>
+          <w:rFonts w:hint="eastAsia"/>
+        </w:rPr>
+        <w:t>文件会加载：</w:t>
+      </w:r>
+    </w:p>
+    <w:p>
+      <w:pPr>
+        <w:pStyle w:val="a7"/>
+        <w:numPr>
+          <w:ilvl w:val="0"/>
+          <w:numId w:val="31"/>
+        </w:numPr>
+        <w:ind w:firstLineChars="0"/>
+        <w:rPr>
+          <w:rFonts w:hint="eastAsia"/>
+        </w:rPr>
+      </w:pPr>
+      <w:r>
+        <w:rPr>
+          <w:rFonts w:hint="eastAsia"/>
+        </w:rPr>
+        <w:t>全局</w:t>
+      </w:r>
+      <w:r>
+        <w:rPr>
+          <w:rFonts w:hint="eastAsia"/>
+        </w:rPr>
+        <w:t>function</w:t>
+      </w:r>
+      <w:r>
+        <w:rPr>
+          <w:rFonts w:hint="eastAsia"/>
+        </w:rPr>
+        <w:t>文件</w:t>
+      </w:r>
+      <w:r>
+        <w:rPr>
+          <w:rFonts w:hint="eastAsia"/>
+        </w:rPr>
+        <w:t>（</w:t>
+      </w:r>
+      <w:r>
+        <w:t>config/func.inc.php</w:t>
+      </w:r>
+      <w:r>
+        <w:rPr>
+          <w:rFonts w:hint="eastAsia"/>
+        </w:rPr>
+        <w:t>）</w:t>
+      </w:r>
+    </w:p>
+    <w:p>
+      <w:pPr>
+        <w:pStyle w:val="a7"/>
+        <w:numPr>
+          <w:ilvl w:val="0"/>
+          <w:numId w:val="31"/>
+        </w:numPr>
+        <w:ind w:firstLineChars="0"/>
+        <w:rPr>
+          <w:rFonts w:hint="eastAsia"/>
+        </w:rPr>
+      </w:pPr>
+      <w:r>
+        <w:rPr>
+          <w:rFonts w:hint="eastAsia"/>
+        </w:rPr>
+        <w:t>全局加载的</w:t>
+      </w:r>
+      <w:r>
+        <w:rPr>
+          <w:rFonts w:hint="eastAsia"/>
+        </w:rPr>
+        <w:t>类文件</w:t>
+      </w:r>
+      <w:r>
+        <w:rPr>
+          <w:rFonts w:hint="eastAsia"/>
+        </w:rPr>
+        <w:t>：</w:t>
+      </w:r>
+    </w:p>
+    <w:p>
+      <w:pPr>
+        <w:pStyle w:val="a7"/>
+        <w:ind w:left="420" w:firstLineChars="0" w:firstLine="0"/>
+        <w:rPr>
+          <w:rFonts w:hint="eastAsia"/>
+        </w:rPr>
+      </w:pPr>
+      <w:r>
+        <w:rPr>
+          <w:rFonts w:hint="eastAsia"/>
+        </w:rPr>
+        <w:t>如果</w:t>
+      </w:r>
+      <w:r>
+        <w:rPr>
+          <w:rFonts w:hint="eastAsia"/>
+        </w:rPr>
+        <w:t>php version</w:t>
+      </w:r>
+      <w:r>
+        <w:rPr>
+          <w:rFonts w:hint="eastAsia"/>
+        </w:rPr>
+        <w:t>在</w:t>
+      </w:r>
+      <w:r>
+        <w:rPr>
+          <w:rFonts w:hint="eastAsia"/>
+        </w:rPr>
+        <w:t>5.0</w:t>
+      </w:r>
+      <w:r>
+        <w:rPr>
+          <w:rFonts w:hint="eastAsia"/>
+        </w:rPr>
+        <w:t>以上，会有魔术函数自动加载</w:t>
+      </w:r>
+      <w:r>
+        <w:rPr>
+          <w:rFonts w:hint="eastAsia"/>
+        </w:rPr>
+        <w:t>_autoload()</w:t>
+      </w:r>
+      <w:r>
+        <w:rPr>
+          <w:rFonts w:hint="eastAsia"/>
+        </w:rPr>
+        <w:t>函数，则以下的类文件会在执行过程中根据需要自动搜索并加载</w:t>
+      </w:r>
+      <w:r>
+        <w:rPr>
+          <w:rFonts w:hint="eastAsia"/>
+        </w:rPr>
+        <w:t>上，不需要额外的配置</w:t>
+      </w:r>
+    </w:p>
+    <w:p>
+      <w:pPr>
+        <w:pStyle w:val="a7"/>
+        <w:numPr>
+          <w:ilvl w:val="0"/>
+          <w:numId w:val="29"/>
+        </w:numPr>
+        <w:ind w:firstLineChars="0"/>
+      </w:pPr>
+      <w:r>
+        <w:t>require(_XE_PATH_.'classes/object/Object.class.php');</w:t>
+      </w:r>
+    </w:p>
+    <w:p>
+      <w:pPr>
+        <w:pStyle w:val="a7"/>
+        <w:numPr>
+          <w:ilvl w:val="0"/>
+          <w:numId w:val="29"/>
+        </w:numPr>
+        <w:ind w:firstLineChars="0"/>
+      </w:pPr>
+      <w:r>
+        <w:t>require(_XE_PATH_.'classes/extravar/Extravar.class.php');</w:t>
+      </w:r>
+    </w:p>
+    <w:p>
+      <w:pPr>
+        <w:pStyle w:val="a7"/>
+        <w:numPr>
+          <w:ilvl w:val="0"/>
+          <w:numId w:val="29"/>
+        </w:numPr>
+        <w:ind w:firstLineChars="0"/>
+      </w:pPr>
+      <w:r>
+        <w:t>require(_XE_PATH_.'classes/handler/Handler.class.php');</w:t>
+      </w:r>
+    </w:p>
+    <w:p>
+      <w:pPr>
+        <w:pStyle w:val="a7"/>
+        <w:numPr>
+          <w:ilvl w:val="0"/>
+          <w:numId w:val="29"/>
+        </w:numPr>
+        <w:ind w:firstLineChars="0"/>
+      </w:pPr>
+      <w:r>
+        <w:t>require(_XE_PATH_.'classes/xml/XmlParser.class.php');</w:t>
+      </w:r>
+    </w:p>
+    <w:p>
+      <w:pPr>
+        <w:pStyle w:val="a7"/>
+        <w:numPr>
+          <w:ilvl w:val="0"/>
+          <w:numId w:val="29"/>
+        </w:numPr>
+        <w:ind w:firstLineChars="0"/>
+      </w:pPr>
+      <w:r>
+        <w:t>require(_XE_PATH_.'classes/xml/XmlGenerator.class.php');</w:t>
+      </w:r>
+    </w:p>
+    <w:p>
+      <w:pPr>
+        <w:pStyle w:val="a7"/>
+        <w:numPr>
+          <w:ilvl w:val="0"/>
+          <w:numId w:val="29"/>
+        </w:numPr>
+        <w:ind w:firstLineChars="0"/>
+      </w:pPr>
+      <w:r>
+        <w:t>require(_XE_PATH_.'classes/xml/XmlJsFilter.class.php');</w:t>
+      </w:r>
+    </w:p>
+    <w:p>
+      <w:pPr>
+        <w:pStyle w:val="a7"/>
+        <w:numPr>
+          <w:ilvl w:val="0"/>
+          <w:numId w:val="29"/>
+        </w:numPr>
+        <w:ind w:firstLineChars="0"/>
+      </w:pPr>
+      <w:r>
+        <w:t>require(_XE_PATH_.'classes/xml/XmlLangParser.class.php');</w:t>
+      </w:r>
+    </w:p>
+    <w:p>
+      <w:pPr>
+        <w:pStyle w:val="a7"/>
+        <w:numPr>
+          <w:ilvl w:val="0"/>
+          <w:numId w:val="29"/>
+        </w:numPr>
+        <w:ind w:firstLineChars="0"/>
+      </w:pPr>
+      <w:r>
+        <w:t>require(_XE_PATH_.'classes/cache/CacheHandler.class.php');</w:t>
+      </w:r>
+    </w:p>
+    <w:p>
+      <w:pPr>
+        <w:pStyle w:val="a7"/>
+        <w:numPr>
+          <w:ilvl w:val="0"/>
+          <w:numId w:val="29"/>
+        </w:numPr>
+        <w:ind w:firstLineChars="0"/>
+      </w:pPr>
+      <w:r>
+        <w:t>require(_XE_PATH_.'classes/context/Context.class.php');</w:t>
+      </w:r>
+    </w:p>
+    <w:p>
+      <w:pPr>
+        <w:pStyle w:val="a7"/>
+        <w:numPr>
+          <w:ilvl w:val="0"/>
+          <w:numId w:val="29"/>
+        </w:numPr>
+        <w:ind w:firstLineChars="0"/>
+      </w:pPr>
+      <w:r>
+        <w:lastRenderedPageBreak/>
+        <w:t>require(_XE_PATH_.'classes/db/DB.class.php');</w:t>
+      </w:r>
+    </w:p>
+    <w:p>
+      <w:pPr>
+        <w:pStyle w:val="a7"/>
+        <w:numPr>
+          <w:ilvl w:val="0"/>
+          <w:numId w:val="29"/>
+        </w:numPr>
+        <w:ind w:firstLineChars="0"/>
+      </w:pPr>
+      <w:r>
+        <w:t>require(_XE_PATH_.'classes/file/FileHandler.class.php');</w:t>
+      </w:r>
+    </w:p>
+    <w:p>
+      <w:pPr>
+        <w:pStyle w:val="a7"/>
+        <w:numPr>
+          <w:ilvl w:val="0"/>
+          <w:numId w:val="29"/>
+        </w:numPr>
+        <w:ind w:firstLineChars="0"/>
+      </w:pPr>
+      <w:r>
+        <w:t>require(_XE_PATH_.'classes/widget/WidgetHandler.class.php');</w:t>
+      </w:r>
+    </w:p>
+    <w:p>
+      <w:pPr>
+        <w:pStyle w:val="a7"/>
+        <w:numPr>
+          <w:ilvl w:val="0"/>
+          <w:numId w:val="29"/>
+        </w:numPr>
+        <w:ind w:firstLineChars="0"/>
+      </w:pPr>
+      <w:r>
+        <w:t>require(_XE_PATH_.'classes/editor/EditorHandler.class.php');</w:t>
+      </w:r>
+    </w:p>
+    <w:p>
+      <w:pPr>
+        <w:pStyle w:val="a7"/>
+        <w:numPr>
+          <w:ilvl w:val="0"/>
+          <w:numId w:val="29"/>
+        </w:numPr>
+        <w:ind w:firstLineChars="0"/>
+      </w:pPr>
+      <w:r>
+        <w:t>require(_XE_PATH_.'classes/module/ModuleObject.class.php');</w:t>
+      </w:r>
+    </w:p>
+    <w:p>
+      <w:pPr>
+        <w:pStyle w:val="a7"/>
+        <w:numPr>
+          <w:ilvl w:val="0"/>
+          <w:numId w:val="29"/>
+        </w:numPr>
+        <w:ind w:firstLineChars="0"/>
+      </w:pPr>
+      <w:r>
+        <w:t>require(_XE_PATH_.'classes/module/ModuleHandler.class.php');</w:t>
+      </w:r>
+    </w:p>
+    <w:p>
+      <w:pPr>
+        <w:pStyle w:val="a7"/>
+        <w:numPr>
+          <w:ilvl w:val="0"/>
+          <w:numId w:val="29"/>
+        </w:numPr>
+        <w:ind w:firstLineChars="0"/>
+      </w:pPr>
+      <w:r>
+        <w:t>require(_XE_PATH_.'classes/display/DisplayHandler.class.php');</w:t>
+      </w:r>
+    </w:p>
+    <w:p>
+      <w:pPr>
+        <w:pStyle w:val="a7"/>
+        <w:numPr>
+          <w:ilvl w:val="0"/>
+          <w:numId w:val="29"/>
+        </w:numPr>
+        <w:ind w:firstLineChars="0"/>
+      </w:pPr>
+      <w:r>
+        <w:t>require(_XE_PATH_.'classes/template/TemplateHandler.class.php');</w:t>
+      </w:r>
+    </w:p>
+    <w:p>
+      <w:pPr>
+        <w:pStyle w:val="a7"/>
+        <w:numPr>
+          <w:ilvl w:val="0"/>
+          <w:numId w:val="29"/>
+        </w:numPr>
+        <w:ind w:firstLineChars="0"/>
+      </w:pPr>
+      <w:r>
+        <w:t>require(_XE_PATH_.'classes/mail/Mail.class.php');</w:t>
+      </w:r>
+    </w:p>
+    <w:p>
+      <w:pPr>
+        <w:pStyle w:val="a7"/>
+        <w:numPr>
+          <w:ilvl w:val="0"/>
+          <w:numId w:val="29"/>
+        </w:numPr>
+        <w:ind w:firstLineChars="0"/>
+      </w:pPr>
+      <w:r>
+        <w:t>require(_XE_PATH_.'classes/page/PageHandler.class.php');</w:t>
+      </w:r>
+    </w:p>
+    <w:p>
+      <w:pPr>
+        <w:pStyle w:val="a7"/>
+        <w:numPr>
+          <w:ilvl w:val="0"/>
+          <w:numId w:val="29"/>
+        </w:numPr>
+        <w:ind w:firstLineChars="0"/>
+      </w:pPr>
+      <w:r>
+        <w:t>require(_XE_PATH_.'classes/mobile/Mobile.class.php');</w:t>
+      </w:r>
+    </w:p>
+    <w:p>
+      <w:pPr>
+        <w:pStyle w:val="a7"/>
+        <w:numPr>
+          <w:ilvl w:val="0"/>
+          <w:numId w:val="29"/>
+        </w:numPr>
+        <w:ind w:firstLineChars="0"/>
+      </w:pPr>
+      <w:r>
+        <w:t>require(_XE_PATH_.'classes/validator/Validator.class.php');</w:t>
+      </w:r>
+    </w:p>
+    <w:p>
+      <w:pPr>
+        <w:pStyle w:val="a7"/>
+        <w:numPr>
+          <w:ilvl w:val="0"/>
+          <w:numId w:val="29"/>
+        </w:numPr>
+        <w:ind w:firstLineChars="0"/>
+      </w:pPr>
+      <w:r>
+        <w:t>require(_XE_PATH_.'classes/frontendfile/FrontEndFileHandler.class.php');</w:t>
+      </w:r>
+    </w:p>
+    <w:p>
+      <w:pPr>
+        <w:pStyle w:val="a7"/>
+        <w:numPr>
+          <w:ilvl w:val="0"/>
+          <w:numId w:val="29"/>
+        </w:numPr>
+        <w:ind w:firstLineChars="0"/>
+        <w:rPr>
+          <w:rFonts w:hint="eastAsia"/>
+        </w:rPr>
+      </w:pPr>
+      <w:r>
+        <w:t>require(_XE_PATH_.'classes/security/Security.class.php');</w:t>
+      </w:r>
+    </w:p>
+    <w:p>
+      <w:pPr>
+        <w:rPr>
+          <w:rFonts w:hint="eastAsia"/>
+        </w:rPr>
+      </w:pPr>
+    </w:p>
+    <w:p>
       <w:r>
         <w:br w:type="page"/>
       </w:r>
     </w:p>
     <w:p>
       <w:pPr>
-        <w:widowControl/>
-        <w:jc w:val="left"/>
-      </w:pPr>
-    </w:p>
-    <w:p>
-      <w:pPr>
         <w:pStyle w:val="1"/>
       </w:pPr>
-      <w:bookmarkStart w:id="7" w:name="_Toc318793747"/>
-      <w:r>
-        <w:rPr>
-          <w:rFonts w:hint="eastAsia"/>
-        </w:rPr>
+      <w:bookmarkStart w:id="10" w:name="_Toc318803538"/>
+      <w:r>
+        <w:rPr>
+          <w:rFonts w:hint="eastAsia"/>
+        </w:rPr>
+        <w:lastRenderedPageBreak/>
         <w:t>参考</w:t>
       </w:r>
-      <w:bookmarkEnd w:id="7"/>
+      <w:bookmarkEnd w:id="10"/>
     </w:p>
     <w:p>
       <w:pPr>
@@ -2547,6 +4598,490 @@
 <file path=word/numbering.xml><?xml version="1.0" encoding="utf-8"?>
 <w:numbering xmlns:ve="http://schemas.openxmlformats.org/markup-compatibility/2006" xmlns:o="urn:schemas-microsoft-com:office:office" xmlns:r="http://schemas.openxmlformats.org/officeDocument/2006/relationships" xmlns:m="http://schemas.openxmlformats.org/officeDocument/2006/math" xmlns:v="urn:schemas-microsoft-com:vml" xmlns:wp="http://schemas.openxmlformats.org/drawingml/2006/wordprocessingDrawing" xmlns:w10="urn:schemas-microsoft-com:office:word" xmlns:w="http://schemas.openxmlformats.org/wordprocessingml/2006/main" xmlns:wne="http://schemas.microsoft.com/office/word/2006/wordml">
   <w:abstractNum w:abstractNumId="0">
+    <w:nsid w:val="07980FFB"/>
+    <w:multiLevelType w:val="hybridMultilevel"/>
+    <w:tmpl w:val="AB764798"/>
+    <w:lvl w:ilvl="0" w:tplc="04090001">
+      <w:start w:val="1"/>
+      <w:numFmt w:val="bullet"/>
+      <w:lvlText w:val=""/>
+      <w:lvlJc w:val="left"/>
+      <w:pPr>
+        <w:ind w:left="420" w:hanging="420"/>
+      </w:pPr>
+      <w:rPr>
+        <w:rFonts w:ascii="Wingdings" w:hAnsi="Wingdings" w:hint="default"/>
+      </w:rPr>
+    </w:lvl>
+    <w:lvl w:ilvl="1" w:tplc="04090003" w:tentative="1">
+      <w:start w:val="1"/>
+      <w:numFmt w:val="bullet"/>
+      <w:lvlText w:val=""/>
+      <w:lvlJc w:val="left"/>
+      <w:pPr>
+        <w:ind w:left="840" w:hanging="420"/>
+      </w:pPr>
+      <w:rPr>
+        <w:rFonts w:ascii="Wingdings" w:hAnsi="Wingdings" w:hint="default"/>
+      </w:rPr>
+    </w:lvl>
+    <w:lvl w:ilvl="2" w:tplc="04090005" w:tentative="1">
+      <w:start w:val="1"/>
+      <w:numFmt w:val="bullet"/>
+      <w:lvlText w:val=""/>
+      <w:lvlJc w:val="left"/>
+      <w:pPr>
+        <w:ind w:left="1260" w:hanging="420"/>
+      </w:pPr>
+      <w:rPr>
+        <w:rFonts w:ascii="Wingdings" w:hAnsi="Wingdings" w:hint="default"/>
+      </w:rPr>
+    </w:lvl>
+    <w:lvl w:ilvl="3" w:tplc="04090001" w:tentative="1">
+      <w:start w:val="1"/>
+      <w:numFmt w:val="bullet"/>
+      <w:lvlText w:val=""/>
+      <w:lvlJc w:val="left"/>
+      <w:pPr>
+        <w:ind w:left="1680" w:hanging="420"/>
+      </w:pPr>
+      <w:rPr>
+        <w:rFonts w:ascii="Wingdings" w:hAnsi="Wingdings" w:hint="default"/>
+      </w:rPr>
+    </w:lvl>
+    <w:lvl w:ilvl="4" w:tplc="04090003" w:tentative="1">
+      <w:start w:val="1"/>
+      <w:numFmt w:val="bullet"/>
+      <w:lvlText w:val=""/>
+      <w:lvlJc w:val="left"/>
+      <w:pPr>
+        <w:ind w:left="2100" w:hanging="420"/>
+      </w:pPr>
+      <w:rPr>
+        <w:rFonts w:ascii="Wingdings" w:hAnsi="Wingdings" w:hint="default"/>
+      </w:rPr>
+    </w:lvl>
+    <w:lvl w:ilvl="5" w:tplc="04090005" w:tentative="1">
+      <w:start w:val="1"/>
+      <w:numFmt w:val="bullet"/>
+      <w:lvlText w:val=""/>
+      <w:lvlJc w:val="left"/>
+      <w:pPr>
+        <w:ind w:left="2520" w:hanging="420"/>
+      </w:pPr>
+      <w:rPr>
+        <w:rFonts w:ascii="Wingdings" w:hAnsi="Wingdings" w:hint="default"/>
+      </w:rPr>
+    </w:lvl>
+    <w:lvl w:ilvl="6" w:tplc="04090001" w:tentative="1">
+      <w:start w:val="1"/>
+      <w:numFmt w:val="bullet"/>
+      <w:lvlText w:val=""/>
+      <w:lvlJc w:val="left"/>
+      <w:pPr>
+        <w:ind w:left="2940" w:hanging="420"/>
+      </w:pPr>
+      <w:rPr>
+        <w:rFonts w:ascii="Wingdings" w:hAnsi="Wingdings" w:hint="default"/>
+      </w:rPr>
+    </w:lvl>
+    <w:lvl w:ilvl="7" w:tplc="04090003" w:tentative="1">
+      <w:start w:val="1"/>
+      <w:numFmt w:val="bullet"/>
+      <w:lvlText w:val=""/>
+      <w:lvlJc w:val="left"/>
+      <w:pPr>
+        <w:ind w:left="3360" w:hanging="420"/>
+      </w:pPr>
+      <w:rPr>
+        <w:rFonts w:ascii="Wingdings" w:hAnsi="Wingdings" w:hint="default"/>
+      </w:rPr>
+    </w:lvl>
+    <w:lvl w:ilvl="8" w:tplc="04090005" w:tentative="1">
+      <w:start w:val="1"/>
+      <w:numFmt w:val="bullet"/>
+      <w:lvlText w:val=""/>
+      <w:lvlJc w:val="left"/>
+      <w:pPr>
+        <w:ind w:left="3780" w:hanging="420"/>
+      </w:pPr>
+      <w:rPr>
+        <w:rFonts w:ascii="Wingdings" w:hAnsi="Wingdings" w:hint="default"/>
+      </w:rPr>
+    </w:lvl>
+  </w:abstractNum>
+  <w:abstractNum w:abstractNumId="1">
+    <w:nsid w:val="0C9B4DCD"/>
+    <w:multiLevelType w:val="hybridMultilevel"/>
+    <w:tmpl w:val="3D4AA6CA"/>
+    <w:lvl w:ilvl="0" w:tplc="0409000F">
+      <w:start w:val="1"/>
+      <w:numFmt w:val="decimal"/>
+      <w:lvlText w:val="%1."/>
+      <w:lvlJc w:val="left"/>
+      <w:pPr>
+        <w:ind w:left="420" w:hanging="420"/>
+      </w:pPr>
+    </w:lvl>
+    <w:lvl w:ilvl="1" w:tplc="04090019" w:tentative="1">
+      <w:start w:val="1"/>
+      <w:numFmt w:val="lowerLetter"/>
+      <w:lvlText w:val="%2)"/>
+      <w:lvlJc w:val="left"/>
+      <w:pPr>
+        <w:ind w:left="840" w:hanging="420"/>
+      </w:pPr>
+    </w:lvl>
+    <w:lvl w:ilvl="2" w:tplc="0409001B" w:tentative="1">
+      <w:start w:val="1"/>
+      <w:numFmt w:val="lowerRoman"/>
+      <w:lvlText w:val="%3."/>
+      <w:lvlJc w:val="right"/>
+      <w:pPr>
+        <w:ind w:left="1260" w:hanging="420"/>
+      </w:pPr>
+    </w:lvl>
+    <w:lvl w:ilvl="3" w:tplc="0409000F" w:tentative="1">
+      <w:start w:val="1"/>
+      <w:numFmt w:val="decimal"/>
+      <w:lvlText w:val="%4."/>
+      <w:lvlJc w:val="left"/>
+      <w:pPr>
+        <w:ind w:left="1680" w:hanging="420"/>
+      </w:pPr>
+    </w:lvl>
+    <w:lvl w:ilvl="4" w:tplc="04090019" w:tentative="1">
+      <w:start w:val="1"/>
+      <w:numFmt w:val="lowerLetter"/>
+      <w:lvlText w:val="%5)"/>
+      <w:lvlJc w:val="left"/>
+      <w:pPr>
+        <w:ind w:left="2100" w:hanging="420"/>
+      </w:pPr>
+    </w:lvl>
+    <w:lvl w:ilvl="5" w:tplc="0409001B" w:tentative="1">
+      <w:start w:val="1"/>
+      <w:numFmt w:val="lowerRoman"/>
+      <w:lvlText w:val="%6."/>
+      <w:lvlJc w:val="right"/>
+      <w:pPr>
+        <w:ind w:left="2520" w:hanging="420"/>
+      </w:pPr>
+    </w:lvl>
+    <w:lvl w:ilvl="6" w:tplc="0409000F" w:tentative="1">
+      <w:start w:val="1"/>
+      <w:numFmt w:val="decimal"/>
+      <w:lvlText w:val="%7."/>
+      <w:lvlJc w:val="left"/>
+      <w:pPr>
+        <w:ind w:left="2940" w:hanging="420"/>
+      </w:pPr>
+    </w:lvl>
+    <w:lvl w:ilvl="7" w:tplc="04090019" w:tentative="1">
+      <w:start w:val="1"/>
+      <w:numFmt w:val="lowerLetter"/>
+      <w:lvlText w:val="%8)"/>
+      <w:lvlJc w:val="left"/>
+      <w:pPr>
+        <w:ind w:left="3360" w:hanging="420"/>
+      </w:pPr>
+    </w:lvl>
+    <w:lvl w:ilvl="8" w:tplc="0409001B" w:tentative="1">
+      <w:start w:val="1"/>
+      <w:numFmt w:val="lowerRoman"/>
+      <w:lvlText w:val="%9."/>
+      <w:lvlJc w:val="right"/>
+      <w:pPr>
+        <w:ind w:left="3780" w:hanging="420"/>
+      </w:pPr>
+    </w:lvl>
+  </w:abstractNum>
+  <w:abstractNum w:abstractNumId="2">
+    <w:nsid w:val="0ED36297"/>
+    <w:multiLevelType w:val="hybridMultilevel"/>
+    <w:tmpl w:val="08AAE1A2"/>
+    <w:lvl w:ilvl="0" w:tplc="0409000F">
+      <w:start w:val="1"/>
+      <w:numFmt w:val="decimal"/>
+      <w:lvlText w:val="%1."/>
+      <w:lvlJc w:val="left"/>
+      <w:pPr>
+        <w:ind w:left="420" w:hanging="420"/>
+      </w:pPr>
+    </w:lvl>
+    <w:lvl w:ilvl="1" w:tplc="04090019" w:tentative="1">
+      <w:start w:val="1"/>
+      <w:numFmt w:val="lowerLetter"/>
+      <w:lvlText w:val="%2)"/>
+      <w:lvlJc w:val="left"/>
+      <w:pPr>
+        <w:ind w:left="840" w:hanging="420"/>
+      </w:pPr>
+    </w:lvl>
+    <w:lvl w:ilvl="2" w:tplc="0409001B" w:tentative="1">
+      <w:start w:val="1"/>
+      <w:numFmt w:val="lowerRoman"/>
+      <w:lvlText w:val="%3."/>
+      <w:lvlJc w:val="right"/>
+      <w:pPr>
+        <w:ind w:left="1260" w:hanging="420"/>
+      </w:pPr>
+    </w:lvl>
+    <w:lvl w:ilvl="3" w:tplc="0409000F" w:tentative="1">
+      <w:start w:val="1"/>
+      <w:numFmt w:val="decimal"/>
+      <w:lvlText w:val="%4."/>
+      <w:lvlJc w:val="left"/>
+      <w:pPr>
+        <w:ind w:left="1680" w:hanging="420"/>
+      </w:pPr>
+    </w:lvl>
+    <w:lvl w:ilvl="4" w:tplc="04090019" w:tentative="1">
+      <w:start w:val="1"/>
+      <w:numFmt w:val="lowerLetter"/>
+      <w:lvlText w:val="%5)"/>
+      <w:lvlJc w:val="left"/>
+      <w:pPr>
+        <w:ind w:left="2100" w:hanging="420"/>
+      </w:pPr>
+    </w:lvl>
+    <w:lvl w:ilvl="5" w:tplc="0409001B" w:tentative="1">
+      <w:start w:val="1"/>
+      <w:numFmt w:val="lowerRoman"/>
+      <w:lvlText w:val="%6."/>
+      <w:lvlJc w:val="right"/>
+      <w:pPr>
+        <w:ind w:left="2520" w:hanging="420"/>
+      </w:pPr>
+    </w:lvl>
+    <w:lvl w:ilvl="6" w:tplc="0409000F" w:tentative="1">
+      <w:start w:val="1"/>
+      <w:numFmt w:val="decimal"/>
+      <w:lvlText w:val="%7."/>
+      <w:lvlJc w:val="left"/>
+      <w:pPr>
+        <w:ind w:left="2940" w:hanging="420"/>
+      </w:pPr>
+    </w:lvl>
+    <w:lvl w:ilvl="7" w:tplc="04090019" w:tentative="1">
+      <w:start w:val="1"/>
+      <w:numFmt w:val="lowerLetter"/>
+      <w:lvlText w:val="%8)"/>
+      <w:lvlJc w:val="left"/>
+      <w:pPr>
+        <w:ind w:left="3360" w:hanging="420"/>
+      </w:pPr>
+    </w:lvl>
+    <w:lvl w:ilvl="8" w:tplc="0409001B" w:tentative="1">
+      <w:start w:val="1"/>
+      <w:numFmt w:val="lowerRoman"/>
+      <w:lvlText w:val="%9."/>
+      <w:lvlJc w:val="right"/>
+      <w:pPr>
+        <w:ind w:left="3780" w:hanging="420"/>
+      </w:pPr>
+    </w:lvl>
+  </w:abstractNum>
+  <w:abstractNum w:abstractNumId="3">
+    <w:nsid w:val="0FA02D99"/>
+    <w:multiLevelType w:val="hybridMultilevel"/>
+    <w:tmpl w:val="D4568B6C"/>
+    <w:lvl w:ilvl="0" w:tplc="04090001">
+      <w:start w:val="1"/>
+      <w:numFmt w:val="bullet"/>
+      <w:lvlText w:val=""/>
+      <w:lvlJc w:val="left"/>
+      <w:pPr>
+        <w:ind w:left="840" w:hanging="420"/>
+      </w:pPr>
+      <w:rPr>
+        <w:rFonts w:ascii="Wingdings" w:hAnsi="Wingdings" w:hint="default"/>
+      </w:rPr>
+    </w:lvl>
+    <w:lvl w:ilvl="1" w:tplc="04090003" w:tentative="1">
+      <w:start w:val="1"/>
+      <w:numFmt w:val="bullet"/>
+      <w:lvlText w:val=""/>
+      <w:lvlJc w:val="left"/>
+      <w:pPr>
+        <w:ind w:left="1260" w:hanging="420"/>
+      </w:pPr>
+      <w:rPr>
+        <w:rFonts w:ascii="Wingdings" w:hAnsi="Wingdings" w:hint="default"/>
+      </w:rPr>
+    </w:lvl>
+    <w:lvl w:ilvl="2" w:tplc="04090005" w:tentative="1">
+      <w:start w:val="1"/>
+      <w:numFmt w:val="bullet"/>
+      <w:lvlText w:val=""/>
+      <w:lvlJc w:val="left"/>
+      <w:pPr>
+        <w:ind w:left="1680" w:hanging="420"/>
+      </w:pPr>
+      <w:rPr>
+        <w:rFonts w:ascii="Wingdings" w:hAnsi="Wingdings" w:hint="default"/>
+      </w:rPr>
+    </w:lvl>
+    <w:lvl w:ilvl="3" w:tplc="04090001" w:tentative="1">
+      <w:start w:val="1"/>
+      <w:numFmt w:val="bullet"/>
+      <w:lvlText w:val=""/>
+      <w:lvlJc w:val="left"/>
+      <w:pPr>
+        <w:ind w:left="2100" w:hanging="420"/>
+      </w:pPr>
+      <w:rPr>
+        <w:rFonts w:ascii="Wingdings" w:hAnsi="Wingdings" w:hint="default"/>
+      </w:rPr>
+    </w:lvl>
+    <w:lvl w:ilvl="4" w:tplc="04090003" w:tentative="1">
+      <w:start w:val="1"/>
+      <w:numFmt w:val="bullet"/>
+      <w:lvlText w:val=""/>
+      <w:lvlJc w:val="left"/>
+      <w:pPr>
+        <w:ind w:left="2520" w:hanging="420"/>
+      </w:pPr>
+      <w:rPr>
+        <w:rFonts w:ascii="Wingdings" w:hAnsi="Wingdings" w:hint="default"/>
+      </w:rPr>
+    </w:lvl>
+    <w:lvl w:ilvl="5" w:tplc="04090005" w:tentative="1">
+      <w:start w:val="1"/>
+      <w:numFmt w:val="bullet"/>
+      <w:lvlText w:val=""/>
+      <w:lvlJc w:val="left"/>
+      <w:pPr>
+        <w:ind w:left="2940" w:hanging="420"/>
+      </w:pPr>
+      <w:rPr>
+        <w:rFonts w:ascii="Wingdings" w:hAnsi="Wingdings" w:hint="default"/>
+      </w:rPr>
+    </w:lvl>
+    <w:lvl w:ilvl="6" w:tplc="04090001" w:tentative="1">
+      <w:start w:val="1"/>
+      <w:numFmt w:val="bullet"/>
+      <w:lvlText w:val=""/>
+      <w:lvlJc w:val="left"/>
+      <w:pPr>
+        <w:ind w:left="3360" w:hanging="420"/>
+      </w:pPr>
+      <w:rPr>
+        <w:rFonts w:ascii="Wingdings" w:hAnsi="Wingdings" w:hint="default"/>
+      </w:rPr>
+    </w:lvl>
+    <w:lvl w:ilvl="7" w:tplc="04090003" w:tentative="1">
+      <w:start w:val="1"/>
+      <w:numFmt w:val="bullet"/>
+      <w:lvlText w:val=""/>
+      <w:lvlJc w:val="left"/>
+      <w:pPr>
+        <w:ind w:left="3780" w:hanging="420"/>
+      </w:pPr>
+      <w:rPr>
+        <w:rFonts w:ascii="Wingdings" w:hAnsi="Wingdings" w:hint="default"/>
+      </w:rPr>
+    </w:lvl>
+    <w:lvl w:ilvl="8" w:tplc="04090005" w:tentative="1">
+      <w:start w:val="1"/>
+      <w:numFmt w:val="bullet"/>
+      <w:lvlText w:val=""/>
+      <w:lvlJc w:val="left"/>
+      <w:pPr>
+        <w:ind w:left="4200" w:hanging="420"/>
+      </w:pPr>
+      <w:rPr>
+        <w:rFonts w:ascii="Wingdings" w:hAnsi="Wingdings" w:hint="default"/>
+      </w:rPr>
+    </w:lvl>
+  </w:abstractNum>
+  <w:abstractNum w:abstractNumId="4">
+    <w:nsid w:val="13055343"/>
+    <w:multiLevelType w:val="hybridMultilevel"/>
+    <w:tmpl w:val="E8F82AC0"/>
+    <w:lvl w:ilvl="0" w:tplc="0409000F">
+      <w:start w:val="1"/>
+      <w:numFmt w:val="decimal"/>
+      <w:lvlText w:val="%1."/>
+      <w:lvlJc w:val="left"/>
+      <w:pPr>
+        <w:ind w:left="420" w:hanging="420"/>
+      </w:pPr>
+    </w:lvl>
+    <w:lvl w:ilvl="1" w:tplc="04090019" w:tentative="1">
+      <w:start w:val="1"/>
+      <w:numFmt w:val="lowerLetter"/>
+      <w:lvlText w:val="%2)"/>
+      <w:lvlJc w:val="left"/>
+      <w:pPr>
+        <w:ind w:left="840" w:hanging="420"/>
+      </w:pPr>
+    </w:lvl>
+    <w:lvl w:ilvl="2" w:tplc="0409001B" w:tentative="1">
+      <w:start w:val="1"/>
+      <w:numFmt w:val="lowerRoman"/>
+      <w:lvlText w:val="%3."/>
+      <w:lvlJc w:val="right"/>
+      <w:pPr>
+        <w:ind w:left="1260" w:hanging="420"/>
+      </w:pPr>
+    </w:lvl>
+    <w:lvl w:ilvl="3" w:tplc="0409000F" w:tentative="1">
+      <w:start w:val="1"/>
+      <w:numFmt w:val="decimal"/>
+      <w:lvlText w:val="%4."/>
+      <w:lvlJc w:val="left"/>
+      <w:pPr>
+        <w:ind w:left="1680" w:hanging="420"/>
+      </w:pPr>
+    </w:lvl>
+    <w:lvl w:ilvl="4" w:tplc="04090019" w:tentative="1">
+      <w:start w:val="1"/>
+      <w:numFmt w:val="lowerLetter"/>
+      <w:lvlText w:val="%5)"/>
+      <w:lvlJc w:val="left"/>
+      <w:pPr>
+        <w:ind w:left="2100" w:hanging="420"/>
+      </w:pPr>
+    </w:lvl>
+    <w:lvl w:ilvl="5" w:tplc="0409001B" w:tentative="1">
+      <w:start w:val="1"/>
+      <w:numFmt w:val="lowerRoman"/>
+      <w:lvlText w:val="%6."/>
+      <w:lvlJc w:val="right"/>
+      <w:pPr>
+        <w:ind w:left="2520" w:hanging="420"/>
+      </w:pPr>
+    </w:lvl>
+    <w:lvl w:ilvl="6" w:tplc="0409000F" w:tentative="1">
+      <w:start w:val="1"/>
+      <w:numFmt w:val="decimal"/>
+      <w:lvlText w:val="%7."/>
+      <w:lvlJc w:val="left"/>
+      <w:pPr>
+        <w:ind w:left="2940" w:hanging="420"/>
+      </w:pPr>
+    </w:lvl>
+    <w:lvl w:ilvl="7" w:tplc="04090019" w:tentative="1">
+      <w:start w:val="1"/>
+      <w:numFmt w:val="lowerLetter"/>
+      <w:lvlText w:val="%8)"/>
+      <w:lvlJc w:val="left"/>
+      <w:pPr>
+        <w:ind w:left="3360" w:hanging="420"/>
+      </w:pPr>
+    </w:lvl>
+    <w:lvl w:ilvl="8" w:tplc="0409001B" w:tentative="1">
+      <w:start w:val="1"/>
+      <w:numFmt w:val="lowerRoman"/>
+      <w:lvlText w:val="%9."/>
+      <w:lvlJc w:val="right"/>
+      <w:pPr>
+        <w:ind w:left="3780" w:hanging="420"/>
+      </w:pPr>
+    </w:lvl>
+  </w:abstractNum>
+  <w:abstractNum w:abstractNumId="5">
     <w:nsid w:val="139E376C"/>
     <w:multiLevelType w:val="hybridMultilevel"/>
     <w:tmpl w:val="AB72BFDE"/>
@@ -2659,7 +5194,179 @@
       </w:rPr>
     </w:lvl>
   </w:abstractNum>
-  <w:abstractNum w:abstractNumId="1">
+  <w:abstractNum w:abstractNumId="6">
+    <w:nsid w:val="19545121"/>
+    <w:multiLevelType w:val="hybridMultilevel"/>
+    <w:tmpl w:val="47E45322"/>
+    <w:lvl w:ilvl="0" w:tplc="0409000F">
+      <w:start w:val="1"/>
+      <w:numFmt w:val="decimal"/>
+      <w:lvlText w:val="%1."/>
+      <w:lvlJc w:val="left"/>
+      <w:pPr>
+        <w:ind w:left="420" w:hanging="420"/>
+      </w:pPr>
+    </w:lvl>
+    <w:lvl w:ilvl="1" w:tplc="04090019" w:tentative="1">
+      <w:start w:val="1"/>
+      <w:numFmt w:val="lowerLetter"/>
+      <w:lvlText w:val="%2)"/>
+      <w:lvlJc w:val="left"/>
+      <w:pPr>
+        <w:ind w:left="840" w:hanging="420"/>
+      </w:pPr>
+    </w:lvl>
+    <w:lvl w:ilvl="2" w:tplc="0409001B" w:tentative="1">
+      <w:start w:val="1"/>
+      <w:numFmt w:val="lowerRoman"/>
+      <w:lvlText w:val="%3."/>
+      <w:lvlJc w:val="right"/>
+      <w:pPr>
+        <w:ind w:left="1260" w:hanging="420"/>
+      </w:pPr>
+    </w:lvl>
+    <w:lvl w:ilvl="3" w:tplc="0409000F" w:tentative="1">
+      <w:start w:val="1"/>
+      <w:numFmt w:val="decimal"/>
+      <w:lvlText w:val="%4."/>
+      <w:lvlJc w:val="left"/>
+      <w:pPr>
+        <w:ind w:left="1680" w:hanging="420"/>
+      </w:pPr>
+    </w:lvl>
+    <w:lvl w:ilvl="4" w:tplc="04090019" w:tentative="1">
+      <w:start w:val="1"/>
+      <w:numFmt w:val="lowerLetter"/>
+      <w:lvlText w:val="%5)"/>
+      <w:lvlJc w:val="left"/>
+      <w:pPr>
+        <w:ind w:left="2100" w:hanging="420"/>
+      </w:pPr>
+    </w:lvl>
+    <w:lvl w:ilvl="5" w:tplc="0409001B" w:tentative="1">
+      <w:start w:val="1"/>
+      <w:numFmt w:val="lowerRoman"/>
+      <w:lvlText w:val="%6."/>
+      <w:lvlJc w:val="right"/>
+      <w:pPr>
+        <w:ind w:left="2520" w:hanging="420"/>
+      </w:pPr>
+    </w:lvl>
+    <w:lvl w:ilvl="6" w:tplc="0409000F" w:tentative="1">
+      <w:start w:val="1"/>
+      <w:numFmt w:val="decimal"/>
+      <w:lvlText w:val="%7."/>
+      <w:lvlJc w:val="left"/>
+      <w:pPr>
+        <w:ind w:left="2940" w:hanging="420"/>
+      </w:pPr>
+    </w:lvl>
+    <w:lvl w:ilvl="7" w:tplc="04090019" w:tentative="1">
+      <w:start w:val="1"/>
+      <w:numFmt w:val="lowerLetter"/>
+      <w:lvlText w:val="%8)"/>
+      <w:lvlJc w:val="left"/>
+      <w:pPr>
+        <w:ind w:left="3360" w:hanging="420"/>
+      </w:pPr>
+    </w:lvl>
+    <w:lvl w:ilvl="8" w:tplc="0409001B" w:tentative="1">
+      <w:start w:val="1"/>
+      <w:numFmt w:val="lowerRoman"/>
+      <w:lvlText w:val="%9."/>
+      <w:lvlJc w:val="right"/>
+      <w:pPr>
+        <w:ind w:left="3780" w:hanging="420"/>
+      </w:pPr>
+    </w:lvl>
+  </w:abstractNum>
+  <w:abstractNum w:abstractNumId="7">
+    <w:nsid w:val="1A2949CE"/>
+    <w:multiLevelType w:val="hybridMultilevel"/>
+    <w:tmpl w:val="50F2A5D2"/>
+    <w:lvl w:ilvl="0" w:tplc="0409000F">
+      <w:start w:val="1"/>
+      <w:numFmt w:val="decimal"/>
+      <w:lvlText w:val="%1."/>
+      <w:lvlJc w:val="left"/>
+      <w:pPr>
+        <w:ind w:left="1260" w:hanging="420"/>
+      </w:pPr>
+    </w:lvl>
+    <w:lvl w:ilvl="1" w:tplc="04090019" w:tentative="1">
+      <w:start w:val="1"/>
+      <w:numFmt w:val="lowerLetter"/>
+      <w:lvlText w:val="%2)"/>
+      <w:lvlJc w:val="left"/>
+      <w:pPr>
+        <w:ind w:left="1680" w:hanging="420"/>
+      </w:pPr>
+    </w:lvl>
+    <w:lvl w:ilvl="2" w:tplc="0409001B" w:tentative="1">
+      <w:start w:val="1"/>
+      <w:numFmt w:val="lowerRoman"/>
+      <w:lvlText w:val="%3."/>
+      <w:lvlJc w:val="right"/>
+      <w:pPr>
+        <w:ind w:left="2100" w:hanging="420"/>
+      </w:pPr>
+    </w:lvl>
+    <w:lvl w:ilvl="3" w:tplc="0409000F" w:tentative="1">
+      <w:start w:val="1"/>
+      <w:numFmt w:val="decimal"/>
+      <w:lvlText w:val="%4."/>
+      <w:lvlJc w:val="left"/>
+      <w:pPr>
+        <w:ind w:left="2520" w:hanging="420"/>
+      </w:pPr>
+    </w:lvl>
+    <w:lvl w:ilvl="4" w:tplc="04090019" w:tentative="1">
+      <w:start w:val="1"/>
+      <w:numFmt w:val="lowerLetter"/>
+      <w:lvlText w:val="%5)"/>
+      <w:lvlJc w:val="left"/>
+      <w:pPr>
+        <w:ind w:left="2940" w:hanging="420"/>
+      </w:pPr>
+    </w:lvl>
+    <w:lvl w:ilvl="5" w:tplc="0409001B" w:tentative="1">
+      <w:start w:val="1"/>
+      <w:numFmt w:val="lowerRoman"/>
+      <w:lvlText w:val="%6."/>
+      <w:lvlJc w:val="right"/>
+      <w:pPr>
+        <w:ind w:left="3360" w:hanging="420"/>
+      </w:pPr>
+    </w:lvl>
+    <w:lvl w:ilvl="6" w:tplc="0409000F" w:tentative="1">
+      <w:start w:val="1"/>
+      <w:numFmt w:val="decimal"/>
+      <w:lvlText w:val="%7."/>
+      <w:lvlJc w:val="left"/>
+      <w:pPr>
+        <w:ind w:left="3780" w:hanging="420"/>
+      </w:pPr>
+    </w:lvl>
+    <w:lvl w:ilvl="7" w:tplc="04090019" w:tentative="1">
+      <w:start w:val="1"/>
+      <w:numFmt w:val="lowerLetter"/>
+      <w:lvlText w:val="%8)"/>
+      <w:lvlJc w:val="left"/>
+      <w:pPr>
+        <w:ind w:left="4200" w:hanging="420"/>
+      </w:pPr>
+    </w:lvl>
+    <w:lvl w:ilvl="8" w:tplc="0409001B" w:tentative="1">
+      <w:start w:val="1"/>
+      <w:numFmt w:val="lowerRoman"/>
+      <w:lvlText w:val="%9."/>
+      <w:lvlJc w:val="right"/>
+      <w:pPr>
+        <w:ind w:left="4620" w:hanging="420"/>
+      </w:pPr>
+    </w:lvl>
+  </w:abstractNum>
+  <w:abstractNum w:abstractNumId="8">
     <w:nsid w:val="1C5F2B13"/>
     <w:multiLevelType w:val="hybridMultilevel"/>
     <w:tmpl w:val="300EE858"/>
@@ -2772,7 +5479,7 @@
       </w:rPr>
     </w:lvl>
   </w:abstractNum>
-  <w:abstractNum w:abstractNumId="2">
+  <w:abstractNum w:abstractNumId="9">
     <w:nsid w:val="1D6B5B6C"/>
     <w:multiLevelType w:val="hybridMultilevel"/>
     <w:tmpl w:val="CE182C3C"/>
@@ -2885,10 +5592,123 @@
       </w:rPr>
     </w:lvl>
   </w:abstractNum>
-  <w:abstractNum w:abstractNumId="3">
+  <w:abstractNum w:abstractNumId="10">
+    <w:nsid w:val="22FF4666"/>
+    <w:multiLevelType w:val="hybridMultilevel"/>
+    <w:tmpl w:val="D34EE94A"/>
+    <w:lvl w:ilvl="0" w:tplc="04090001">
+      <w:start w:val="1"/>
+      <w:numFmt w:val="bullet"/>
+      <w:lvlText w:val=""/>
+      <w:lvlJc w:val="left"/>
+      <w:pPr>
+        <w:ind w:left="840" w:hanging="420"/>
+      </w:pPr>
+      <w:rPr>
+        <w:rFonts w:ascii="Wingdings" w:hAnsi="Wingdings" w:hint="default"/>
+      </w:rPr>
+    </w:lvl>
+    <w:lvl w:ilvl="1" w:tplc="04090003" w:tentative="1">
+      <w:start w:val="1"/>
+      <w:numFmt w:val="bullet"/>
+      <w:lvlText w:val=""/>
+      <w:lvlJc w:val="left"/>
+      <w:pPr>
+        <w:ind w:left="1260" w:hanging="420"/>
+      </w:pPr>
+      <w:rPr>
+        <w:rFonts w:ascii="Wingdings" w:hAnsi="Wingdings" w:hint="default"/>
+      </w:rPr>
+    </w:lvl>
+    <w:lvl w:ilvl="2" w:tplc="04090005" w:tentative="1">
+      <w:start w:val="1"/>
+      <w:numFmt w:val="bullet"/>
+      <w:lvlText w:val=""/>
+      <w:lvlJc w:val="left"/>
+      <w:pPr>
+        <w:ind w:left="1680" w:hanging="420"/>
+      </w:pPr>
+      <w:rPr>
+        <w:rFonts w:ascii="Wingdings" w:hAnsi="Wingdings" w:hint="default"/>
+      </w:rPr>
+    </w:lvl>
+    <w:lvl w:ilvl="3" w:tplc="04090001" w:tentative="1">
+      <w:start w:val="1"/>
+      <w:numFmt w:val="bullet"/>
+      <w:lvlText w:val=""/>
+      <w:lvlJc w:val="left"/>
+      <w:pPr>
+        <w:ind w:left="2100" w:hanging="420"/>
+      </w:pPr>
+      <w:rPr>
+        <w:rFonts w:ascii="Wingdings" w:hAnsi="Wingdings" w:hint="default"/>
+      </w:rPr>
+    </w:lvl>
+    <w:lvl w:ilvl="4" w:tplc="04090003" w:tentative="1">
+      <w:start w:val="1"/>
+      <w:numFmt w:val="bullet"/>
+      <w:lvlText w:val=""/>
+      <w:lvlJc w:val="left"/>
+      <w:pPr>
+        <w:ind w:left="2520" w:hanging="420"/>
+      </w:pPr>
+      <w:rPr>
+        <w:rFonts w:ascii="Wingdings" w:hAnsi="Wingdings" w:hint="default"/>
+      </w:rPr>
+    </w:lvl>
+    <w:lvl w:ilvl="5" w:tplc="04090005" w:tentative="1">
+      <w:start w:val="1"/>
+      <w:numFmt w:val="bullet"/>
+      <w:lvlText w:val=""/>
+      <w:lvlJc w:val="left"/>
+      <w:pPr>
+        <w:ind w:left="2940" w:hanging="420"/>
+      </w:pPr>
+      <w:rPr>
+        <w:rFonts w:ascii="Wingdings" w:hAnsi="Wingdings" w:hint="default"/>
+      </w:rPr>
+    </w:lvl>
+    <w:lvl w:ilvl="6" w:tplc="04090001" w:tentative="1">
+      <w:start w:val="1"/>
+      <w:numFmt w:val="bullet"/>
+      <w:lvlText w:val=""/>
+      <w:lvlJc w:val="left"/>
+      <w:pPr>
+        <w:ind w:left="3360" w:hanging="420"/>
+      </w:pPr>
+      <w:rPr>
+        <w:rFonts w:ascii="Wingdings" w:hAnsi="Wingdings" w:hint="default"/>
+      </w:rPr>
+    </w:lvl>
+    <w:lvl w:ilvl="7" w:tplc="04090003" w:tentative="1">
+      <w:start w:val="1"/>
+      <w:numFmt w:val="bullet"/>
+      <w:lvlText w:val=""/>
+      <w:lvlJc w:val="left"/>
+      <w:pPr>
+        <w:ind w:left="3780" w:hanging="420"/>
+      </w:pPr>
+      <w:rPr>
+        <w:rFonts w:ascii="Wingdings" w:hAnsi="Wingdings" w:hint="default"/>
+      </w:rPr>
+    </w:lvl>
+    <w:lvl w:ilvl="8" w:tplc="04090005" w:tentative="1">
+      <w:start w:val="1"/>
+      <w:numFmt w:val="bullet"/>
+      <w:lvlText w:val=""/>
+      <w:lvlJc w:val="left"/>
+      <w:pPr>
+        <w:ind w:left="4200" w:hanging="420"/>
+      </w:pPr>
+      <w:rPr>
+        <w:rFonts w:ascii="Wingdings" w:hAnsi="Wingdings" w:hint="default"/>
+      </w:rPr>
+    </w:lvl>
+  </w:abstractNum>
+  <w:abstractNum w:abstractNumId="11">
     <w:nsid w:val="2E68766D"/>
     <w:multiLevelType w:val="hybridMultilevel"/>
-    <w:tmpl w:val="10D05F00"/>
+    <w:tmpl w:val="116CDAE2"/>
     <w:lvl w:ilvl="0" w:tplc="04090001">
       <w:start w:val="1"/>
       <w:numFmt w:val="bullet"/>
@@ -2998,7 +5818,265 @@
       </w:rPr>
     </w:lvl>
   </w:abstractNum>
-  <w:abstractNum w:abstractNumId="4">
+  <w:abstractNum w:abstractNumId="12">
+    <w:nsid w:val="31036EFE"/>
+    <w:multiLevelType w:val="hybridMultilevel"/>
+    <w:tmpl w:val="87845A46"/>
+    <w:lvl w:ilvl="0" w:tplc="0409000F">
+      <w:start w:val="1"/>
+      <w:numFmt w:val="decimal"/>
+      <w:lvlText w:val="%1."/>
+      <w:lvlJc w:val="left"/>
+      <w:pPr>
+        <w:ind w:left="420" w:hanging="420"/>
+      </w:pPr>
+    </w:lvl>
+    <w:lvl w:ilvl="1" w:tplc="04090019" w:tentative="1">
+      <w:start w:val="1"/>
+      <w:numFmt w:val="lowerLetter"/>
+      <w:lvlText w:val="%2)"/>
+      <w:lvlJc w:val="left"/>
+      <w:pPr>
+        <w:ind w:left="840" w:hanging="420"/>
+      </w:pPr>
+    </w:lvl>
+    <w:lvl w:ilvl="2" w:tplc="0409001B" w:tentative="1">
+      <w:start w:val="1"/>
+      <w:numFmt w:val="lowerRoman"/>
+      <w:lvlText w:val="%3."/>
+      <w:lvlJc w:val="right"/>
+      <w:pPr>
+        <w:ind w:left="1260" w:hanging="420"/>
+      </w:pPr>
+    </w:lvl>
+    <w:lvl w:ilvl="3" w:tplc="0409000F" w:tentative="1">
+      <w:start w:val="1"/>
+      <w:numFmt w:val="decimal"/>
+      <w:lvlText w:val="%4."/>
+      <w:lvlJc w:val="left"/>
+      <w:pPr>
+        <w:ind w:left="1680" w:hanging="420"/>
+      </w:pPr>
+    </w:lvl>
+    <w:lvl w:ilvl="4" w:tplc="04090019" w:tentative="1">
+      <w:start w:val="1"/>
+      <w:numFmt w:val="lowerLetter"/>
+      <w:lvlText w:val="%5)"/>
+      <w:lvlJc w:val="left"/>
+      <w:pPr>
+        <w:ind w:left="2100" w:hanging="420"/>
+      </w:pPr>
+    </w:lvl>
+    <w:lvl w:ilvl="5" w:tplc="0409001B" w:tentative="1">
+      <w:start w:val="1"/>
+      <w:numFmt w:val="lowerRoman"/>
+      <w:lvlText w:val="%6."/>
+      <w:lvlJc w:val="right"/>
+      <w:pPr>
+        <w:ind w:left="2520" w:hanging="420"/>
+      </w:pPr>
+    </w:lvl>
+    <w:lvl w:ilvl="6" w:tplc="0409000F" w:tentative="1">
+      <w:start w:val="1"/>
+      <w:numFmt w:val="decimal"/>
+      <w:lvlText w:val="%7."/>
+      <w:lvlJc w:val="left"/>
+      <w:pPr>
+        <w:ind w:left="2940" w:hanging="420"/>
+      </w:pPr>
+    </w:lvl>
+    <w:lvl w:ilvl="7" w:tplc="04090019" w:tentative="1">
+      <w:start w:val="1"/>
+      <w:numFmt w:val="lowerLetter"/>
+      <w:lvlText w:val="%8)"/>
+      <w:lvlJc w:val="left"/>
+      <w:pPr>
+        <w:ind w:left="3360" w:hanging="420"/>
+      </w:pPr>
+    </w:lvl>
+    <w:lvl w:ilvl="8" w:tplc="0409001B" w:tentative="1">
+      <w:start w:val="1"/>
+      <w:numFmt w:val="lowerRoman"/>
+      <w:lvlText w:val="%9."/>
+      <w:lvlJc w:val="right"/>
+      <w:pPr>
+        <w:ind w:left="3780" w:hanging="420"/>
+      </w:pPr>
+    </w:lvl>
+  </w:abstractNum>
+  <w:abstractNum w:abstractNumId="13">
+    <w:nsid w:val="31500B10"/>
+    <w:multiLevelType w:val="hybridMultilevel"/>
+    <w:tmpl w:val="304E7154"/>
+    <w:lvl w:ilvl="0" w:tplc="0409000F">
+      <w:start w:val="1"/>
+      <w:numFmt w:val="decimal"/>
+      <w:lvlText w:val="%1."/>
+      <w:lvlJc w:val="left"/>
+      <w:pPr>
+        <w:ind w:left="420" w:hanging="420"/>
+      </w:pPr>
+    </w:lvl>
+    <w:lvl w:ilvl="1" w:tplc="04090019" w:tentative="1">
+      <w:start w:val="1"/>
+      <w:numFmt w:val="lowerLetter"/>
+      <w:lvlText w:val="%2)"/>
+      <w:lvlJc w:val="left"/>
+      <w:pPr>
+        <w:ind w:left="840" w:hanging="420"/>
+      </w:pPr>
+    </w:lvl>
+    <w:lvl w:ilvl="2" w:tplc="0409001B" w:tentative="1">
+      <w:start w:val="1"/>
+      <w:numFmt w:val="lowerRoman"/>
+      <w:lvlText w:val="%3."/>
+      <w:lvlJc w:val="right"/>
+      <w:pPr>
+        <w:ind w:left="1260" w:hanging="420"/>
+      </w:pPr>
+    </w:lvl>
+    <w:lvl w:ilvl="3" w:tplc="0409000F" w:tentative="1">
+      <w:start w:val="1"/>
+      <w:numFmt w:val="decimal"/>
+      <w:lvlText w:val="%4."/>
+      <w:lvlJc w:val="left"/>
+      <w:pPr>
+        <w:ind w:left="1680" w:hanging="420"/>
+      </w:pPr>
+    </w:lvl>
+    <w:lvl w:ilvl="4" w:tplc="04090019" w:tentative="1">
+      <w:start w:val="1"/>
+      <w:numFmt w:val="lowerLetter"/>
+      <w:lvlText w:val="%5)"/>
+      <w:lvlJc w:val="left"/>
+      <w:pPr>
+        <w:ind w:left="2100" w:hanging="420"/>
+      </w:pPr>
+    </w:lvl>
+    <w:lvl w:ilvl="5" w:tplc="0409001B" w:tentative="1">
+      <w:start w:val="1"/>
+      <w:numFmt w:val="lowerRoman"/>
+      <w:lvlText w:val="%6."/>
+      <w:lvlJc w:val="right"/>
+      <w:pPr>
+        <w:ind w:left="2520" w:hanging="420"/>
+      </w:pPr>
+    </w:lvl>
+    <w:lvl w:ilvl="6" w:tplc="0409000F" w:tentative="1">
+      <w:start w:val="1"/>
+      <w:numFmt w:val="decimal"/>
+      <w:lvlText w:val="%7."/>
+      <w:lvlJc w:val="left"/>
+      <w:pPr>
+        <w:ind w:left="2940" w:hanging="420"/>
+      </w:pPr>
+    </w:lvl>
+    <w:lvl w:ilvl="7" w:tplc="04090019" w:tentative="1">
+      <w:start w:val="1"/>
+      <w:numFmt w:val="lowerLetter"/>
+      <w:lvlText w:val="%8)"/>
+      <w:lvlJc w:val="left"/>
+      <w:pPr>
+        <w:ind w:left="3360" w:hanging="420"/>
+      </w:pPr>
+    </w:lvl>
+    <w:lvl w:ilvl="8" w:tplc="0409001B" w:tentative="1">
+      <w:start w:val="1"/>
+      <w:numFmt w:val="lowerRoman"/>
+      <w:lvlText w:val="%9."/>
+      <w:lvlJc w:val="right"/>
+      <w:pPr>
+        <w:ind w:left="3780" w:hanging="420"/>
+      </w:pPr>
+    </w:lvl>
+  </w:abstractNum>
+  <w:abstractNum w:abstractNumId="14">
+    <w:nsid w:val="478F7051"/>
+    <w:multiLevelType w:val="hybridMultilevel"/>
+    <w:tmpl w:val="419EAF2A"/>
+    <w:lvl w:ilvl="0" w:tplc="0409000F">
+      <w:start w:val="1"/>
+      <w:numFmt w:val="decimal"/>
+      <w:lvlText w:val="%1."/>
+      <w:lvlJc w:val="left"/>
+      <w:pPr>
+        <w:ind w:left="420" w:hanging="420"/>
+      </w:pPr>
+    </w:lvl>
+    <w:lvl w:ilvl="1" w:tplc="04090019" w:tentative="1">
+      <w:start w:val="1"/>
+      <w:numFmt w:val="lowerLetter"/>
+      <w:lvlText w:val="%2)"/>
+      <w:lvlJc w:val="left"/>
+      <w:pPr>
+        <w:ind w:left="840" w:hanging="420"/>
+      </w:pPr>
+    </w:lvl>
+    <w:lvl w:ilvl="2" w:tplc="0409001B" w:tentative="1">
+      <w:start w:val="1"/>
+      <w:numFmt w:val="lowerRoman"/>
+      <w:lvlText w:val="%3."/>
+      <w:lvlJc w:val="right"/>
+      <w:pPr>
+        <w:ind w:left="1260" w:hanging="420"/>
+      </w:pPr>
+    </w:lvl>
+    <w:lvl w:ilvl="3" w:tplc="0409000F" w:tentative="1">
+      <w:start w:val="1"/>
+      <w:numFmt w:val="decimal"/>
+      <w:lvlText w:val="%4."/>
+      <w:lvlJc w:val="left"/>
+      <w:pPr>
+        <w:ind w:left="1680" w:hanging="420"/>
+      </w:pPr>
+    </w:lvl>
+    <w:lvl w:ilvl="4" w:tplc="04090019" w:tentative="1">
+      <w:start w:val="1"/>
+      <w:numFmt w:val="lowerLetter"/>
+      <w:lvlText w:val="%5)"/>
+      <w:lvlJc w:val="left"/>
+      <w:pPr>
+        <w:ind w:left="2100" w:hanging="420"/>
+      </w:pPr>
+    </w:lvl>
+    <w:lvl w:ilvl="5" w:tplc="0409001B" w:tentative="1">
+      <w:start w:val="1"/>
+      <w:numFmt w:val="lowerRoman"/>
+      <w:lvlText w:val="%6."/>
+      <w:lvlJc w:val="right"/>
+      <w:pPr>
+        <w:ind w:left="2520" w:hanging="420"/>
+      </w:pPr>
+    </w:lvl>
+    <w:lvl w:ilvl="6" w:tplc="0409000F" w:tentative="1">
+      <w:start w:val="1"/>
+      <w:numFmt w:val="decimal"/>
+      <w:lvlText w:val="%7."/>
+      <w:lvlJc w:val="left"/>
+      <w:pPr>
+        <w:ind w:left="2940" w:hanging="420"/>
+      </w:pPr>
+    </w:lvl>
+    <w:lvl w:ilvl="7" w:tplc="04090019" w:tentative="1">
+      <w:start w:val="1"/>
+      <w:numFmt w:val="lowerLetter"/>
+      <w:lvlText w:val="%8)"/>
+      <w:lvlJc w:val="left"/>
+      <w:pPr>
+        <w:ind w:left="3360" w:hanging="420"/>
+      </w:pPr>
+    </w:lvl>
+    <w:lvl w:ilvl="8" w:tplc="0409001B" w:tentative="1">
+      <w:start w:val="1"/>
+      <w:numFmt w:val="lowerRoman"/>
+      <w:lvlText w:val="%9."/>
+      <w:lvlJc w:val="right"/>
+      <w:pPr>
+        <w:ind w:left="3780" w:hanging="420"/>
+      </w:pPr>
+    </w:lvl>
+  </w:abstractNum>
+  <w:abstractNum w:abstractNumId="15">
     <w:nsid w:val="4B1B0381"/>
     <w:multiLevelType w:val="hybridMultilevel"/>
     <w:tmpl w:val="0E8ECB40"/>
@@ -3111,7 +6189,292 @@
       </w:rPr>
     </w:lvl>
   </w:abstractNum>
-  <w:abstractNum w:abstractNumId="5">
+  <w:abstractNum w:abstractNumId="16">
+    <w:nsid w:val="4C2146E5"/>
+    <w:multiLevelType w:val="hybridMultilevel"/>
+    <w:tmpl w:val="FE2EE122"/>
+    <w:lvl w:ilvl="0" w:tplc="0409000F">
+      <w:start w:val="1"/>
+      <w:numFmt w:val="decimal"/>
+      <w:lvlText w:val="%1."/>
+      <w:lvlJc w:val="left"/>
+      <w:pPr>
+        <w:ind w:left="1260" w:hanging="420"/>
+      </w:pPr>
+    </w:lvl>
+    <w:lvl w:ilvl="1" w:tplc="04090019" w:tentative="1">
+      <w:start w:val="1"/>
+      <w:numFmt w:val="lowerLetter"/>
+      <w:lvlText w:val="%2)"/>
+      <w:lvlJc w:val="left"/>
+      <w:pPr>
+        <w:ind w:left="1680" w:hanging="420"/>
+      </w:pPr>
+    </w:lvl>
+    <w:lvl w:ilvl="2" w:tplc="0409001B" w:tentative="1">
+      <w:start w:val="1"/>
+      <w:numFmt w:val="lowerRoman"/>
+      <w:lvlText w:val="%3."/>
+      <w:lvlJc w:val="right"/>
+      <w:pPr>
+        <w:ind w:left="2100" w:hanging="420"/>
+      </w:pPr>
+    </w:lvl>
+    <w:lvl w:ilvl="3" w:tplc="0409000F" w:tentative="1">
+      <w:start w:val="1"/>
+      <w:numFmt w:val="decimal"/>
+      <w:lvlText w:val="%4."/>
+      <w:lvlJc w:val="left"/>
+      <w:pPr>
+        <w:ind w:left="2520" w:hanging="420"/>
+      </w:pPr>
+    </w:lvl>
+    <w:lvl w:ilvl="4" w:tplc="04090019" w:tentative="1">
+      <w:start w:val="1"/>
+      <w:numFmt w:val="lowerLetter"/>
+      <w:lvlText w:val="%5)"/>
+      <w:lvlJc w:val="left"/>
+      <w:pPr>
+        <w:ind w:left="2940" w:hanging="420"/>
+      </w:pPr>
+    </w:lvl>
+    <w:lvl w:ilvl="5" w:tplc="0409001B" w:tentative="1">
+      <w:start w:val="1"/>
+      <w:numFmt w:val="lowerRoman"/>
+      <w:lvlText w:val="%6."/>
+      <w:lvlJc w:val="right"/>
+      <w:pPr>
+        <w:ind w:left="3360" w:hanging="420"/>
+      </w:pPr>
+    </w:lvl>
+    <w:lvl w:ilvl="6" w:tplc="0409000F" w:tentative="1">
+      <w:start w:val="1"/>
+      <w:numFmt w:val="decimal"/>
+      <w:lvlText w:val="%7."/>
+      <w:lvlJc w:val="left"/>
+      <w:pPr>
+        <w:ind w:left="3780" w:hanging="420"/>
+      </w:pPr>
+    </w:lvl>
+    <w:lvl w:ilvl="7" w:tplc="04090019" w:tentative="1">
+      <w:start w:val="1"/>
+      <w:numFmt w:val="lowerLetter"/>
+      <w:lvlText w:val="%8)"/>
+      <w:lvlJc w:val="left"/>
+      <w:pPr>
+        <w:ind w:left="4200" w:hanging="420"/>
+      </w:pPr>
+    </w:lvl>
+    <w:lvl w:ilvl="8" w:tplc="0409001B" w:tentative="1">
+      <w:start w:val="1"/>
+      <w:numFmt w:val="lowerRoman"/>
+      <w:lvlText w:val="%9."/>
+      <w:lvlJc w:val="right"/>
+      <w:pPr>
+        <w:ind w:left="4620" w:hanging="420"/>
+      </w:pPr>
+    </w:lvl>
+  </w:abstractNum>
+  <w:abstractNum w:abstractNumId="17">
+    <w:nsid w:val="4E3D3144"/>
+    <w:multiLevelType w:val="hybridMultilevel"/>
+    <w:tmpl w:val="72A0E126"/>
+    <w:lvl w:ilvl="0" w:tplc="04090001">
+      <w:start w:val="1"/>
+      <w:numFmt w:val="bullet"/>
+      <w:lvlText w:val=""/>
+      <w:lvlJc w:val="left"/>
+      <w:pPr>
+        <w:ind w:left="840" w:hanging="420"/>
+      </w:pPr>
+      <w:rPr>
+        <w:rFonts w:ascii="Wingdings" w:hAnsi="Wingdings" w:hint="default"/>
+      </w:rPr>
+    </w:lvl>
+    <w:lvl w:ilvl="1" w:tplc="04090003" w:tentative="1">
+      <w:start w:val="1"/>
+      <w:numFmt w:val="bullet"/>
+      <w:lvlText w:val=""/>
+      <w:lvlJc w:val="left"/>
+      <w:pPr>
+        <w:ind w:left="1260" w:hanging="420"/>
+      </w:pPr>
+      <w:rPr>
+        <w:rFonts w:ascii="Wingdings" w:hAnsi="Wingdings" w:hint="default"/>
+      </w:rPr>
+    </w:lvl>
+    <w:lvl w:ilvl="2" w:tplc="04090005" w:tentative="1">
+      <w:start w:val="1"/>
+      <w:numFmt w:val="bullet"/>
+      <w:lvlText w:val=""/>
+      <w:lvlJc w:val="left"/>
+      <w:pPr>
+        <w:ind w:left="1680" w:hanging="420"/>
+      </w:pPr>
+      <w:rPr>
+        <w:rFonts w:ascii="Wingdings" w:hAnsi="Wingdings" w:hint="default"/>
+      </w:rPr>
+    </w:lvl>
+    <w:lvl w:ilvl="3" w:tplc="04090001" w:tentative="1">
+      <w:start w:val="1"/>
+      <w:numFmt w:val="bullet"/>
+      <w:lvlText w:val=""/>
+      <w:lvlJc w:val="left"/>
+      <w:pPr>
+        <w:ind w:left="2100" w:hanging="420"/>
+      </w:pPr>
+      <w:rPr>
+        <w:rFonts w:ascii="Wingdings" w:hAnsi="Wingdings" w:hint="default"/>
+      </w:rPr>
+    </w:lvl>
+    <w:lvl w:ilvl="4" w:tplc="04090003" w:tentative="1">
+      <w:start w:val="1"/>
+      <w:numFmt w:val="bullet"/>
+      <w:lvlText w:val=""/>
+      <w:lvlJc w:val="left"/>
+      <w:pPr>
+        <w:ind w:left="2520" w:hanging="420"/>
+      </w:pPr>
+      <w:rPr>
+        <w:rFonts w:ascii="Wingdings" w:hAnsi="Wingdings" w:hint="default"/>
+      </w:rPr>
+    </w:lvl>
+    <w:lvl w:ilvl="5" w:tplc="04090005" w:tentative="1">
+      <w:start w:val="1"/>
+      <w:numFmt w:val="bullet"/>
+      <w:lvlText w:val=""/>
+      <w:lvlJc w:val="left"/>
+      <w:pPr>
+        <w:ind w:left="2940" w:hanging="420"/>
+      </w:pPr>
+      <w:rPr>
+        <w:rFonts w:ascii="Wingdings" w:hAnsi="Wingdings" w:hint="default"/>
+      </w:rPr>
+    </w:lvl>
+    <w:lvl w:ilvl="6" w:tplc="04090001" w:tentative="1">
+      <w:start w:val="1"/>
+      <w:numFmt w:val="bullet"/>
+      <w:lvlText w:val=""/>
+      <w:lvlJc w:val="left"/>
+      <w:pPr>
+        <w:ind w:left="3360" w:hanging="420"/>
+      </w:pPr>
+      <w:rPr>
+        <w:rFonts w:ascii="Wingdings" w:hAnsi="Wingdings" w:hint="default"/>
+      </w:rPr>
+    </w:lvl>
+    <w:lvl w:ilvl="7" w:tplc="04090003" w:tentative="1">
+      <w:start w:val="1"/>
+      <w:numFmt w:val="bullet"/>
+      <w:lvlText w:val=""/>
+      <w:lvlJc w:val="left"/>
+      <w:pPr>
+        <w:ind w:left="3780" w:hanging="420"/>
+      </w:pPr>
+      <w:rPr>
+        <w:rFonts w:ascii="Wingdings" w:hAnsi="Wingdings" w:hint="default"/>
+      </w:rPr>
+    </w:lvl>
+    <w:lvl w:ilvl="8" w:tplc="04090005" w:tentative="1">
+      <w:start w:val="1"/>
+      <w:numFmt w:val="bullet"/>
+      <w:lvlText w:val=""/>
+      <w:lvlJc w:val="left"/>
+      <w:pPr>
+        <w:ind w:left="4200" w:hanging="420"/>
+      </w:pPr>
+      <w:rPr>
+        <w:rFonts w:ascii="Wingdings" w:hAnsi="Wingdings" w:hint="default"/>
+      </w:rPr>
+    </w:lvl>
+  </w:abstractNum>
+  <w:abstractNum w:abstractNumId="18">
+    <w:nsid w:val="4F7F07D9"/>
+    <w:multiLevelType w:val="hybridMultilevel"/>
+    <w:tmpl w:val="8098C5E2"/>
+    <w:lvl w:ilvl="0" w:tplc="0409000F">
+      <w:start w:val="1"/>
+      <w:numFmt w:val="decimal"/>
+      <w:lvlText w:val="%1."/>
+      <w:lvlJc w:val="left"/>
+      <w:pPr>
+        <w:ind w:left="420" w:hanging="420"/>
+      </w:pPr>
+    </w:lvl>
+    <w:lvl w:ilvl="1" w:tplc="04090019" w:tentative="1">
+      <w:start w:val="1"/>
+      <w:numFmt w:val="lowerLetter"/>
+      <w:lvlText w:val="%2)"/>
+      <w:lvlJc w:val="left"/>
+      <w:pPr>
+        <w:ind w:left="420" w:hanging="420"/>
+      </w:pPr>
+    </w:lvl>
+    <w:lvl w:ilvl="2" w:tplc="0409001B" w:tentative="1">
+      <w:start w:val="1"/>
+      <w:numFmt w:val="lowerRoman"/>
+      <w:lvlText w:val="%3."/>
+      <w:lvlJc w:val="right"/>
+      <w:pPr>
+        <w:ind w:left="840" w:hanging="420"/>
+      </w:pPr>
+    </w:lvl>
+    <w:lvl w:ilvl="3" w:tplc="0409000F" w:tentative="1">
+      <w:start w:val="1"/>
+      <w:numFmt w:val="decimal"/>
+      <w:lvlText w:val="%4."/>
+      <w:lvlJc w:val="left"/>
+      <w:pPr>
+        <w:ind w:left="1260" w:hanging="420"/>
+      </w:pPr>
+    </w:lvl>
+    <w:lvl w:ilvl="4" w:tplc="04090019" w:tentative="1">
+      <w:start w:val="1"/>
+      <w:numFmt w:val="lowerLetter"/>
+      <w:lvlText w:val="%5)"/>
+      <w:lvlJc w:val="left"/>
+      <w:pPr>
+        <w:ind w:left="1680" w:hanging="420"/>
+      </w:pPr>
+    </w:lvl>
+    <w:lvl w:ilvl="5" w:tplc="0409001B" w:tentative="1">
+      <w:start w:val="1"/>
+      <w:numFmt w:val="lowerRoman"/>
+      <w:lvlText w:val="%6."/>
+      <w:lvlJc w:val="right"/>
+      <w:pPr>
+        <w:ind w:left="2100" w:hanging="420"/>
+      </w:pPr>
+    </w:lvl>
+    <w:lvl w:ilvl="6" w:tplc="0409000F" w:tentative="1">
+      <w:start w:val="1"/>
+      <w:numFmt w:val="decimal"/>
+      <w:lvlText w:val="%7."/>
+      <w:lvlJc w:val="left"/>
+      <w:pPr>
+        <w:ind w:left="2520" w:hanging="420"/>
+      </w:pPr>
+    </w:lvl>
+    <w:lvl w:ilvl="7" w:tplc="04090019" w:tentative="1">
+      <w:start w:val="1"/>
+      <w:numFmt w:val="lowerLetter"/>
+      <w:lvlText w:val="%8)"/>
+      <w:lvlJc w:val="left"/>
+      <w:pPr>
+        <w:ind w:left="2940" w:hanging="420"/>
+      </w:pPr>
+    </w:lvl>
+    <w:lvl w:ilvl="8" w:tplc="0409001B" w:tentative="1">
+      <w:start w:val="1"/>
+      <w:numFmt w:val="lowerRoman"/>
+      <w:lvlText w:val="%9."/>
+      <w:lvlJc w:val="right"/>
+      <w:pPr>
+        <w:ind w:left="3360" w:hanging="420"/>
+      </w:pPr>
+    </w:lvl>
+  </w:abstractNum>
+  <w:abstractNum w:abstractNumId="19">
     <w:nsid w:val="5A4020E7"/>
     <w:multiLevelType w:val="hybridMultilevel"/>
     <w:tmpl w:val="42E476FC"/>
@@ -3200,7 +6563,295 @@
       </w:pPr>
     </w:lvl>
   </w:abstractNum>
-  <w:abstractNum w:abstractNumId="6">
+  <w:abstractNum w:abstractNumId="20">
+    <w:nsid w:val="5D640D31"/>
+    <w:multiLevelType w:val="hybridMultilevel"/>
+    <w:tmpl w:val="F05468EC"/>
+    <w:lvl w:ilvl="0" w:tplc="0409000F">
+      <w:start w:val="1"/>
+      <w:numFmt w:val="decimal"/>
+      <w:lvlText w:val="%1."/>
+      <w:lvlJc w:val="left"/>
+      <w:pPr>
+        <w:ind w:left="420" w:hanging="420"/>
+      </w:pPr>
+    </w:lvl>
+    <w:lvl w:ilvl="1" w:tplc="04090001">
+      <w:start w:val="1"/>
+      <w:numFmt w:val="bullet"/>
+      <w:lvlText w:val=""/>
+      <w:lvlJc w:val="left"/>
+      <w:pPr>
+        <w:ind w:left="840" w:hanging="420"/>
+      </w:pPr>
+      <w:rPr>
+        <w:rFonts w:ascii="Wingdings" w:hAnsi="Wingdings" w:hint="default"/>
+      </w:rPr>
+    </w:lvl>
+    <w:lvl w:ilvl="2" w:tplc="0409001B" w:tentative="1">
+      <w:start w:val="1"/>
+      <w:numFmt w:val="lowerRoman"/>
+      <w:lvlText w:val="%3."/>
+      <w:lvlJc w:val="right"/>
+      <w:pPr>
+        <w:ind w:left="1260" w:hanging="420"/>
+      </w:pPr>
+    </w:lvl>
+    <w:lvl w:ilvl="3" w:tplc="0409000F" w:tentative="1">
+      <w:start w:val="1"/>
+      <w:numFmt w:val="decimal"/>
+      <w:lvlText w:val="%4."/>
+      <w:lvlJc w:val="left"/>
+      <w:pPr>
+        <w:ind w:left="1680" w:hanging="420"/>
+      </w:pPr>
+    </w:lvl>
+    <w:lvl w:ilvl="4" w:tplc="04090019" w:tentative="1">
+      <w:start w:val="1"/>
+      <w:numFmt w:val="lowerLetter"/>
+      <w:lvlText w:val="%5)"/>
+      <w:lvlJc w:val="left"/>
+      <w:pPr>
+        <w:ind w:left="2100" w:hanging="420"/>
+      </w:pPr>
+    </w:lvl>
+    <w:lvl w:ilvl="5" w:tplc="0409001B" w:tentative="1">
+      <w:start w:val="1"/>
+      <w:numFmt w:val="lowerRoman"/>
+      <w:lvlText w:val="%6."/>
+      <w:lvlJc w:val="right"/>
+      <w:pPr>
+        <w:ind w:left="2520" w:hanging="420"/>
+      </w:pPr>
+    </w:lvl>
+    <w:lvl w:ilvl="6" w:tplc="0409000F" w:tentative="1">
+      <w:start w:val="1"/>
+      <w:numFmt w:val="decimal"/>
+      <w:lvlText w:val="%7."/>
+      <w:lvlJc w:val="left"/>
+      <w:pPr>
+        <w:ind w:left="2940" w:hanging="420"/>
+      </w:pPr>
+    </w:lvl>
+    <w:lvl w:ilvl="7" w:tplc="04090019" w:tentative="1">
+      <w:start w:val="1"/>
+      <w:numFmt w:val="lowerLetter"/>
+      <w:lvlText w:val="%8)"/>
+      <w:lvlJc w:val="left"/>
+      <w:pPr>
+        <w:ind w:left="3360" w:hanging="420"/>
+      </w:pPr>
+    </w:lvl>
+    <w:lvl w:ilvl="8" w:tplc="0409001B" w:tentative="1">
+      <w:start w:val="1"/>
+      <w:numFmt w:val="lowerRoman"/>
+      <w:lvlText w:val="%9."/>
+      <w:lvlJc w:val="right"/>
+      <w:pPr>
+        <w:ind w:left="3780" w:hanging="420"/>
+      </w:pPr>
+    </w:lvl>
+  </w:abstractNum>
+  <w:abstractNum w:abstractNumId="21">
+    <w:nsid w:val="5DB231BC"/>
+    <w:multiLevelType w:val="hybridMultilevel"/>
+    <w:tmpl w:val="79B0DDB0"/>
+    <w:lvl w:ilvl="0" w:tplc="0409000F">
+      <w:start w:val="1"/>
+      <w:numFmt w:val="decimal"/>
+      <w:lvlText w:val="%1."/>
+      <w:lvlJc w:val="left"/>
+      <w:pPr>
+        <w:ind w:left="840" w:hanging="420"/>
+      </w:pPr>
+    </w:lvl>
+    <w:lvl w:ilvl="1" w:tplc="04090019" w:tentative="1">
+      <w:start w:val="1"/>
+      <w:numFmt w:val="lowerLetter"/>
+      <w:lvlText w:val="%2)"/>
+      <w:lvlJc w:val="left"/>
+      <w:pPr>
+        <w:ind w:left="1260" w:hanging="420"/>
+      </w:pPr>
+    </w:lvl>
+    <w:lvl w:ilvl="2" w:tplc="0409001B" w:tentative="1">
+      <w:start w:val="1"/>
+      <w:numFmt w:val="lowerRoman"/>
+      <w:lvlText w:val="%3."/>
+      <w:lvlJc w:val="right"/>
+      <w:pPr>
+        <w:ind w:left="1680" w:hanging="420"/>
+      </w:pPr>
+    </w:lvl>
+    <w:lvl w:ilvl="3" w:tplc="0409000F" w:tentative="1">
+      <w:start w:val="1"/>
+      <w:numFmt w:val="decimal"/>
+      <w:lvlText w:val="%4."/>
+      <w:lvlJc w:val="left"/>
+      <w:pPr>
+        <w:ind w:left="2100" w:hanging="420"/>
+      </w:pPr>
+    </w:lvl>
+    <w:lvl w:ilvl="4" w:tplc="04090019" w:tentative="1">
+      <w:start w:val="1"/>
+      <w:numFmt w:val="lowerLetter"/>
+      <w:lvlText w:val="%5)"/>
+      <w:lvlJc w:val="left"/>
+      <w:pPr>
+        <w:ind w:left="2520" w:hanging="420"/>
+      </w:pPr>
+    </w:lvl>
+    <w:lvl w:ilvl="5" w:tplc="0409001B" w:tentative="1">
+      <w:start w:val="1"/>
+      <w:numFmt w:val="lowerRoman"/>
+      <w:lvlText w:val="%6."/>
+      <w:lvlJc w:val="right"/>
+      <w:pPr>
+        <w:ind w:left="2940" w:hanging="420"/>
+      </w:pPr>
+    </w:lvl>
+    <w:lvl w:ilvl="6" w:tplc="0409000F" w:tentative="1">
+      <w:start w:val="1"/>
+      <w:numFmt w:val="decimal"/>
+      <w:lvlText w:val="%7."/>
+      <w:lvlJc w:val="left"/>
+      <w:pPr>
+        <w:ind w:left="3360" w:hanging="420"/>
+      </w:pPr>
+    </w:lvl>
+    <w:lvl w:ilvl="7" w:tplc="04090019" w:tentative="1">
+      <w:start w:val="1"/>
+      <w:numFmt w:val="lowerLetter"/>
+      <w:lvlText w:val="%8)"/>
+      <w:lvlJc w:val="left"/>
+      <w:pPr>
+        <w:ind w:left="3780" w:hanging="420"/>
+      </w:pPr>
+    </w:lvl>
+    <w:lvl w:ilvl="8" w:tplc="0409001B" w:tentative="1">
+      <w:start w:val="1"/>
+      <w:numFmt w:val="lowerRoman"/>
+      <w:lvlText w:val="%9."/>
+      <w:lvlJc w:val="right"/>
+      <w:pPr>
+        <w:ind w:left="4200" w:hanging="420"/>
+      </w:pPr>
+    </w:lvl>
+  </w:abstractNum>
+  <w:abstractNum w:abstractNumId="22">
+    <w:nsid w:val="61F66707"/>
+    <w:multiLevelType w:val="hybridMultilevel"/>
+    <w:tmpl w:val="A85A3920"/>
+    <w:lvl w:ilvl="0" w:tplc="04090001">
+      <w:start w:val="1"/>
+      <w:numFmt w:val="bullet"/>
+      <w:lvlText w:val=""/>
+      <w:lvlJc w:val="left"/>
+      <w:pPr>
+        <w:ind w:left="420" w:hanging="420"/>
+      </w:pPr>
+      <w:rPr>
+        <w:rFonts w:ascii="Wingdings" w:hAnsi="Wingdings" w:hint="default"/>
+      </w:rPr>
+    </w:lvl>
+    <w:lvl w:ilvl="1" w:tplc="04090003" w:tentative="1">
+      <w:start w:val="1"/>
+      <w:numFmt w:val="bullet"/>
+      <w:lvlText w:val=""/>
+      <w:lvlJc w:val="left"/>
+      <w:pPr>
+        <w:ind w:left="840" w:hanging="420"/>
+      </w:pPr>
+      <w:rPr>
+        <w:rFonts w:ascii="Wingdings" w:hAnsi="Wingdings" w:hint="default"/>
+      </w:rPr>
+    </w:lvl>
+    <w:lvl w:ilvl="2" w:tplc="04090005" w:tentative="1">
+      <w:start w:val="1"/>
+      <w:numFmt w:val="bullet"/>
+      <w:lvlText w:val=""/>
+      <w:lvlJc w:val="left"/>
+      <w:pPr>
+        <w:ind w:left="1260" w:hanging="420"/>
+      </w:pPr>
+      <w:rPr>
+        <w:rFonts w:ascii="Wingdings" w:hAnsi="Wingdings" w:hint="default"/>
+      </w:rPr>
+    </w:lvl>
+    <w:lvl w:ilvl="3" w:tplc="04090001" w:tentative="1">
+      <w:start w:val="1"/>
+      <w:numFmt w:val="bullet"/>
+      <w:lvlText w:val=""/>
+      <w:lvlJc w:val="left"/>
+      <w:pPr>
+        <w:ind w:left="1680" w:hanging="420"/>
+      </w:pPr>
+      <w:rPr>
+        <w:rFonts w:ascii="Wingdings" w:hAnsi="Wingdings" w:hint="default"/>
+      </w:rPr>
+    </w:lvl>
+    <w:lvl w:ilvl="4" w:tplc="04090003" w:tentative="1">
+      <w:start w:val="1"/>
+      <w:numFmt w:val="bullet"/>
+      <w:lvlText w:val=""/>
+      <w:lvlJc w:val="left"/>
+      <w:pPr>
+        <w:ind w:left="2100" w:hanging="420"/>
+      </w:pPr>
+      <w:rPr>
+        <w:rFonts w:ascii="Wingdings" w:hAnsi="Wingdings" w:hint="default"/>
+      </w:rPr>
+    </w:lvl>
+    <w:lvl w:ilvl="5" w:tplc="04090005" w:tentative="1">
+      <w:start w:val="1"/>
+      <w:numFmt w:val="bullet"/>
+      <w:lvlText w:val=""/>
+      <w:lvlJc w:val="left"/>
+      <w:pPr>
+        <w:ind w:left="2520" w:hanging="420"/>
+      </w:pPr>
+      <w:rPr>
+        <w:rFonts w:ascii="Wingdings" w:hAnsi="Wingdings" w:hint="default"/>
+      </w:rPr>
+    </w:lvl>
+    <w:lvl w:ilvl="6" w:tplc="04090001" w:tentative="1">
+      <w:start w:val="1"/>
+      <w:numFmt w:val="bullet"/>
+      <w:lvlText w:val=""/>
+      <w:lvlJc w:val="left"/>
+      <w:pPr>
+        <w:ind w:left="2940" w:hanging="420"/>
+      </w:pPr>
+      <w:rPr>
+        <w:rFonts w:ascii="Wingdings" w:hAnsi="Wingdings" w:hint="default"/>
+      </w:rPr>
+    </w:lvl>
+    <w:lvl w:ilvl="7" w:tplc="04090003" w:tentative="1">
+      <w:start w:val="1"/>
+      <w:numFmt w:val="bullet"/>
+      <w:lvlText w:val=""/>
+      <w:lvlJc w:val="left"/>
+      <w:pPr>
+        <w:ind w:left="3360" w:hanging="420"/>
+      </w:pPr>
+      <w:rPr>
+        <w:rFonts w:ascii="Wingdings" w:hAnsi="Wingdings" w:hint="default"/>
+      </w:rPr>
+    </w:lvl>
+    <w:lvl w:ilvl="8" w:tplc="04090005" w:tentative="1">
+      <w:start w:val="1"/>
+      <w:numFmt w:val="bullet"/>
+      <w:lvlText w:val=""/>
+      <w:lvlJc w:val="left"/>
+      <w:pPr>
+        <w:ind w:left="3780" w:hanging="420"/>
+      </w:pPr>
+      <w:rPr>
+        <w:rFonts w:ascii="Wingdings" w:hAnsi="Wingdings" w:hint="default"/>
+      </w:rPr>
+    </w:lvl>
+  </w:abstractNum>
+  <w:abstractNum w:abstractNumId="23">
     <w:nsid w:val="61FB1D9E"/>
     <w:multiLevelType w:val="hybridMultilevel"/>
     <w:tmpl w:val="D082843C"/>
@@ -3313,7 +6964,7 @@
       </w:rPr>
     </w:lvl>
   </w:abstractNum>
-  <w:abstractNum w:abstractNumId="7">
+  <w:abstractNum w:abstractNumId="24">
     <w:nsid w:val="627A3452"/>
     <w:multiLevelType w:val="hybridMultilevel"/>
     <w:tmpl w:val="F8B621AE"/>
@@ -3426,7 +7077,93 @@
       </w:rPr>
     </w:lvl>
   </w:abstractNum>
-  <w:abstractNum w:abstractNumId="8">
+  <w:abstractNum w:abstractNumId="25">
+    <w:nsid w:val="6BC405FE"/>
+    <w:multiLevelType w:val="hybridMultilevel"/>
+    <w:tmpl w:val="360A7CA0"/>
+    <w:lvl w:ilvl="0" w:tplc="0409000F">
+      <w:start w:val="1"/>
+      <w:numFmt w:val="decimal"/>
+      <w:lvlText w:val="%1."/>
+      <w:lvlJc w:val="left"/>
+      <w:pPr>
+        <w:ind w:left="1260" w:hanging="420"/>
+      </w:pPr>
+    </w:lvl>
+    <w:lvl w:ilvl="1" w:tplc="04090019" w:tentative="1">
+      <w:start w:val="1"/>
+      <w:numFmt w:val="lowerLetter"/>
+      <w:lvlText w:val="%2)"/>
+      <w:lvlJc w:val="left"/>
+      <w:pPr>
+        <w:ind w:left="1680" w:hanging="420"/>
+      </w:pPr>
+    </w:lvl>
+    <w:lvl w:ilvl="2" w:tplc="0409001B" w:tentative="1">
+      <w:start w:val="1"/>
+      <w:numFmt w:val="lowerRoman"/>
+      <w:lvlText w:val="%3."/>
+      <w:lvlJc w:val="right"/>
+      <w:pPr>
+        <w:ind w:left="2100" w:hanging="420"/>
+      </w:pPr>
+    </w:lvl>
+    <w:lvl w:ilvl="3" w:tplc="0409000F" w:tentative="1">
+      <w:start w:val="1"/>
+      <w:numFmt w:val="decimal"/>
+      <w:lvlText w:val="%4."/>
+      <w:lvlJc w:val="left"/>
+      <w:pPr>
+        <w:ind w:left="2520" w:hanging="420"/>
+      </w:pPr>
+    </w:lvl>
+    <w:lvl w:ilvl="4" w:tplc="04090019" w:tentative="1">
+      <w:start w:val="1"/>
+      <w:numFmt w:val="lowerLetter"/>
+      <w:lvlText w:val="%5)"/>
+      <w:lvlJc w:val="left"/>
+      <w:pPr>
+        <w:ind w:left="2940" w:hanging="420"/>
+      </w:pPr>
+    </w:lvl>
+    <w:lvl w:ilvl="5" w:tplc="0409001B" w:tentative="1">
+      <w:start w:val="1"/>
+      <w:numFmt w:val="lowerRoman"/>
+      <w:lvlText w:val="%6."/>
+      <w:lvlJc w:val="right"/>
+      <w:pPr>
+        <w:ind w:left="3360" w:hanging="420"/>
+      </w:pPr>
+    </w:lvl>
+    <w:lvl w:ilvl="6" w:tplc="0409000F" w:tentative="1">
+      <w:start w:val="1"/>
+      <w:numFmt w:val="decimal"/>
+      <w:lvlText w:val="%7."/>
+      <w:lvlJc w:val="left"/>
+      <w:pPr>
+        <w:ind w:left="3780" w:hanging="420"/>
+      </w:pPr>
+    </w:lvl>
+    <w:lvl w:ilvl="7" w:tplc="04090019" w:tentative="1">
+      <w:start w:val="1"/>
+      <w:numFmt w:val="lowerLetter"/>
+      <w:lvlText w:val="%8)"/>
+      <w:lvlJc w:val="left"/>
+      <w:pPr>
+        <w:ind w:left="4200" w:hanging="420"/>
+      </w:pPr>
+    </w:lvl>
+    <w:lvl w:ilvl="8" w:tplc="0409001B" w:tentative="1">
+      <w:start w:val="1"/>
+      <w:numFmt w:val="lowerRoman"/>
+      <w:lvlText w:val="%9."/>
+      <w:lvlJc w:val="right"/>
+      <w:pPr>
+        <w:ind w:left="4620" w:hanging="420"/>
+      </w:pPr>
+    </w:lvl>
+  </w:abstractNum>
+  <w:abstractNum w:abstractNumId="26">
     <w:nsid w:val="749B2B0E"/>
     <w:multiLevelType w:val="hybridMultilevel"/>
     <w:tmpl w:val="B73C171A"/>
@@ -3539,7 +7276,93 @@
       </w:rPr>
     </w:lvl>
   </w:abstractNum>
-  <w:abstractNum w:abstractNumId="9">
+  <w:abstractNum w:abstractNumId="27">
+    <w:nsid w:val="76671A79"/>
+    <w:multiLevelType w:val="hybridMultilevel"/>
+    <w:tmpl w:val="A9AEF6CC"/>
+    <w:lvl w:ilvl="0" w:tplc="0409000F">
+      <w:start w:val="1"/>
+      <w:numFmt w:val="decimal"/>
+      <w:lvlText w:val="%1."/>
+      <w:lvlJc w:val="left"/>
+      <w:pPr>
+        <w:ind w:left="420" w:hanging="420"/>
+      </w:pPr>
+    </w:lvl>
+    <w:lvl w:ilvl="1" w:tplc="04090019" w:tentative="1">
+      <w:start w:val="1"/>
+      <w:numFmt w:val="lowerLetter"/>
+      <w:lvlText w:val="%2)"/>
+      <w:lvlJc w:val="left"/>
+      <w:pPr>
+        <w:ind w:left="840" w:hanging="420"/>
+      </w:pPr>
+    </w:lvl>
+    <w:lvl w:ilvl="2" w:tplc="0409001B" w:tentative="1">
+      <w:start w:val="1"/>
+      <w:numFmt w:val="lowerRoman"/>
+      <w:lvlText w:val="%3."/>
+      <w:lvlJc w:val="right"/>
+      <w:pPr>
+        <w:ind w:left="1260" w:hanging="420"/>
+      </w:pPr>
+    </w:lvl>
+    <w:lvl w:ilvl="3" w:tplc="0409000F" w:tentative="1">
+      <w:start w:val="1"/>
+      <w:numFmt w:val="decimal"/>
+      <w:lvlText w:val="%4."/>
+      <w:lvlJc w:val="left"/>
+      <w:pPr>
+        <w:ind w:left="1680" w:hanging="420"/>
+      </w:pPr>
+    </w:lvl>
+    <w:lvl w:ilvl="4" w:tplc="04090019" w:tentative="1">
+      <w:start w:val="1"/>
+      <w:numFmt w:val="lowerLetter"/>
+      <w:lvlText w:val="%5)"/>
+      <w:lvlJc w:val="left"/>
+      <w:pPr>
+        <w:ind w:left="2100" w:hanging="420"/>
+      </w:pPr>
+    </w:lvl>
+    <w:lvl w:ilvl="5" w:tplc="0409001B" w:tentative="1">
+      <w:start w:val="1"/>
+      <w:numFmt w:val="lowerRoman"/>
+      <w:lvlText w:val="%6."/>
+      <w:lvlJc w:val="right"/>
+      <w:pPr>
+        <w:ind w:left="2520" w:hanging="420"/>
+      </w:pPr>
+    </w:lvl>
+    <w:lvl w:ilvl="6" w:tplc="0409000F" w:tentative="1">
+      <w:start w:val="1"/>
+      <w:numFmt w:val="decimal"/>
+      <w:lvlText w:val="%7."/>
+      <w:lvlJc w:val="left"/>
+      <w:pPr>
+        <w:ind w:left="2940" w:hanging="420"/>
+      </w:pPr>
+    </w:lvl>
+    <w:lvl w:ilvl="7" w:tplc="04090019" w:tentative="1">
+      <w:start w:val="1"/>
+      <w:numFmt w:val="lowerLetter"/>
+      <w:lvlText w:val="%8)"/>
+      <w:lvlJc w:val="left"/>
+      <w:pPr>
+        <w:ind w:left="3360" w:hanging="420"/>
+      </w:pPr>
+    </w:lvl>
+    <w:lvl w:ilvl="8" w:tplc="0409001B" w:tentative="1">
+      <w:start w:val="1"/>
+      <w:numFmt w:val="lowerRoman"/>
+      <w:lvlText w:val="%9."/>
+      <w:lvlJc w:val="right"/>
+      <w:pPr>
+        <w:ind w:left="3780" w:hanging="420"/>
+      </w:pPr>
+    </w:lvl>
+  </w:abstractNum>
+  <w:abstractNum w:abstractNumId="28">
     <w:nsid w:val="79492D30"/>
     <w:multiLevelType w:val="hybridMultilevel"/>
     <w:tmpl w:val="52423EE2"/>
@@ -3652,35 +7475,297 @@
       </w:rPr>
     </w:lvl>
   </w:abstractNum>
+  <w:abstractNum w:abstractNumId="29">
+    <w:nsid w:val="797B3F5D"/>
+    <w:multiLevelType w:val="hybridMultilevel"/>
+    <w:tmpl w:val="3140BE6C"/>
+    <w:lvl w:ilvl="0" w:tplc="0409000F">
+      <w:start w:val="1"/>
+      <w:numFmt w:val="decimal"/>
+      <w:lvlText w:val="%1."/>
+      <w:lvlJc w:val="left"/>
+      <w:pPr>
+        <w:ind w:left="0" w:hanging="420"/>
+      </w:pPr>
+    </w:lvl>
+    <w:lvl w:ilvl="1" w:tplc="04090019" w:tentative="1">
+      <w:start w:val="1"/>
+      <w:numFmt w:val="lowerLetter"/>
+      <w:lvlText w:val="%2)"/>
+      <w:lvlJc w:val="left"/>
+      <w:pPr>
+        <w:ind w:left="420" w:hanging="420"/>
+      </w:pPr>
+    </w:lvl>
+    <w:lvl w:ilvl="2" w:tplc="0409001B" w:tentative="1">
+      <w:start w:val="1"/>
+      <w:numFmt w:val="lowerRoman"/>
+      <w:lvlText w:val="%3."/>
+      <w:lvlJc w:val="right"/>
+      <w:pPr>
+        <w:ind w:left="840" w:hanging="420"/>
+      </w:pPr>
+    </w:lvl>
+    <w:lvl w:ilvl="3" w:tplc="0409000F" w:tentative="1">
+      <w:start w:val="1"/>
+      <w:numFmt w:val="decimal"/>
+      <w:lvlText w:val="%4."/>
+      <w:lvlJc w:val="left"/>
+      <w:pPr>
+        <w:ind w:left="1260" w:hanging="420"/>
+      </w:pPr>
+    </w:lvl>
+    <w:lvl w:ilvl="4" w:tplc="04090019" w:tentative="1">
+      <w:start w:val="1"/>
+      <w:numFmt w:val="lowerLetter"/>
+      <w:lvlText w:val="%5)"/>
+      <w:lvlJc w:val="left"/>
+      <w:pPr>
+        <w:ind w:left="1680" w:hanging="420"/>
+      </w:pPr>
+    </w:lvl>
+    <w:lvl w:ilvl="5" w:tplc="0409001B" w:tentative="1">
+      <w:start w:val="1"/>
+      <w:numFmt w:val="lowerRoman"/>
+      <w:lvlText w:val="%6."/>
+      <w:lvlJc w:val="right"/>
+      <w:pPr>
+        <w:ind w:left="2100" w:hanging="420"/>
+      </w:pPr>
+    </w:lvl>
+    <w:lvl w:ilvl="6" w:tplc="0409000F" w:tentative="1">
+      <w:start w:val="1"/>
+      <w:numFmt w:val="decimal"/>
+      <w:lvlText w:val="%7."/>
+      <w:lvlJc w:val="left"/>
+      <w:pPr>
+        <w:ind w:left="2520" w:hanging="420"/>
+      </w:pPr>
+    </w:lvl>
+    <w:lvl w:ilvl="7" w:tplc="04090019" w:tentative="1">
+      <w:start w:val="1"/>
+      <w:numFmt w:val="lowerLetter"/>
+      <w:lvlText w:val="%8)"/>
+      <w:lvlJc w:val="left"/>
+      <w:pPr>
+        <w:ind w:left="2940" w:hanging="420"/>
+      </w:pPr>
+    </w:lvl>
+    <w:lvl w:ilvl="8" w:tplc="0409001B" w:tentative="1">
+      <w:start w:val="1"/>
+      <w:numFmt w:val="lowerRoman"/>
+      <w:lvlText w:val="%9."/>
+      <w:lvlJc w:val="right"/>
+      <w:pPr>
+        <w:ind w:left="3360" w:hanging="420"/>
+      </w:pPr>
+    </w:lvl>
+  </w:abstractNum>
+  <w:abstractNum w:abstractNumId="30">
+    <w:nsid w:val="7B94231A"/>
+    <w:multiLevelType w:val="hybridMultilevel"/>
+    <w:tmpl w:val="CD3282C4"/>
+    <w:lvl w:ilvl="0" w:tplc="04090001">
+      <w:start w:val="1"/>
+      <w:numFmt w:val="bullet"/>
+      <w:lvlText w:val=""/>
+      <w:lvlJc w:val="left"/>
+      <w:pPr>
+        <w:ind w:left="420" w:hanging="420"/>
+      </w:pPr>
+      <w:rPr>
+        <w:rFonts w:ascii="Wingdings" w:hAnsi="Wingdings" w:hint="default"/>
+      </w:rPr>
+    </w:lvl>
+    <w:lvl w:ilvl="1" w:tplc="04090003" w:tentative="1">
+      <w:start w:val="1"/>
+      <w:numFmt w:val="bullet"/>
+      <w:lvlText w:val=""/>
+      <w:lvlJc w:val="left"/>
+      <w:pPr>
+        <w:ind w:left="840" w:hanging="420"/>
+      </w:pPr>
+      <w:rPr>
+        <w:rFonts w:ascii="Wingdings" w:hAnsi="Wingdings" w:hint="default"/>
+      </w:rPr>
+    </w:lvl>
+    <w:lvl w:ilvl="2" w:tplc="04090005" w:tentative="1">
+      <w:start w:val="1"/>
+      <w:numFmt w:val="bullet"/>
+      <w:lvlText w:val=""/>
+      <w:lvlJc w:val="left"/>
+      <w:pPr>
+        <w:ind w:left="1260" w:hanging="420"/>
+      </w:pPr>
+      <w:rPr>
+        <w:rFonts w:ascii="Wingdings" w:hAnsi="Wingdings" w:hint="default"/>
+      </w:rPr>
+    </w:lvl>
+    <w:lvl w:ilvl="3" w:tplc="04090001" w:tentative="1">
+      <w:start w:val="1"/>
+      <w:numFmt w:val="bullet"/>
+      <w:lvlText w:val=""/>
+      <w:lvlJc w:val="left"/>
+      <w:pPr>
+        <w:ind w:left="1680" w:hanging="420"/>
+      </w:pPr>
+      <w:rPr>
+        <w:rFonts w:ascii="Wingdings" w:hAnsi="Wingdings" w:hint="default"/>
+      </w:rPr>
+    </w:lvl>
+    <w:lvl w:ilvl="4" w:tplc="04090003" w:tentative="1">
+      <w:start w:val="1"/>
+      <w:numFmt w:val="bullet"/>
+      <w:lvlText w:val=""/>
+      <w:lvlJc w:val="left"/>
+      <w:pPr>
+        <w:ind w:left="2100" w:hanging="420"/>
+      </w:pPr>
+      <w:rPr>
+        <w:rFonts w:ascii="Wingdings" w:hAnsi="Wingdings" w:hint="default"/>
+      </w:rPr>
+    </w:lvl>
+    <w:lvl w:ilvl="5" w:tplc="04090005" w:tentative="1">
+      <w:start w:val="1"/>
+      <w:numFmt w:val="bullet"/>
+      <w:lvlText w:val=""/>
+      <w:lvlJc w:val="left"/>
+      <w:pPr>
+        <w:ind w:left="2520" w:hanging="420"/>
+      </w:pPr>
+      <w:rPr>
+        <w:rFonts w:ascii="Wingdings" w:hAnsi="Wingdings" w:hint="default"/>
+      </w:rPr>
+    </w:lvl>
+    <w:lvl w:ilvl="6" w:tplc="04090001" w:tentative="1">
+      <w:start w:val="1"/>
+      <w:numFmt w:val="bullet"/>
+      <w:lvlText w:val=""/>
+      <w:lvlJc w:val="left"/>
+      <w:pPr>
+        <w:ind w:left="2940" w:hanging="420"/>
+      </w:pPr>
+      <w:rPr>
+        <w:rFonts w:ascii="Wingdings" w:hAnsi="Wingdings" w:hint="default"/>
+      </w:rPr>
+    </w:lvl>
+    <w:lvl w:ilvl="7" w:tplc="04090003" w:tentative="1">
+      <w:start w:val="1"/>
+      <w:numFmt w:val="bullet"/>
+      <w:lvlText w:val=""/>
+      <w:lvlJc w:val="left"/>
+      <w:pPr>
+        <w:ind w:left="3360" w:hanging="420"/>
+      </w:pPr>
+      <w:rPr>
+        <w:rFonts w:ascii="Wingdings" w:hAnsi="Wingdings" w:hint="default"/>
+      </w:rPr>
+    </w:lvl>
+    <w:lvl w:ilvl="8" w:tplc="04090005" w:tentative="1">
+      <w:start w:val="1"/>
+      <w:numFmt w:val="bullet"/>
+      <w:lvlText w:val=""/>
+      <w:lvlJc w:val="left"/>
+      <w:pPr>
+        <w:ind w:left="3780" w:hanging="420"/>
+      </w:pPr>
+      <w:rPr>
+        <w:rFonts w:ascii="Wingdings" w:hAnsi="Wingdings" w:hint="default"/>
+      </w:rPr>
+    </w:lvl>
+  </w:abstractNum>
   <w:num w:numId="1">
+    <w:abstractNumId w:val="19"/>
+  </w:num>
+  <w:num w:numId="2">
+    <w:abstractNumId w:val="28"/>
+  </w:num>
+  <w:num w:numId="3">
+    <w:abstractNumId w:val="15"/>
+  </w:num>
+  <w:num w:numId="4">
+    <w:abstractNumId w:val="24"/>
+  </w:num>
+  <w:num w:numId="5">
     <w:abstractNumId w:val="5"/>
   </w:num>
-  <w:num w:numId="2">
+  <w:num w:numId="6">
     <w:abstractNumId w:val="9"/>
   </w:num>
-  <w:num w:numId="3">
+  <w:num w:numId="7">
+    <w:abstractNumId w:val="26"/>
+  </w:num>
+  <w:num w:numId="8">
+    <w:abstractNumId w:val="8"/>
+  </w:num>
+  <w:num w:numId="9">
+    <w:abstractNumId w:val="23"/>
+  </w:num>
+  <w:num w:numId="10">
+    <w:abstractNumId w:val="11"/>
+  </w:num>
+  <w:num w:numId="11">
+    <w:abstractNumId w:val="12"/>
+  </w:num>
+  <w:num w:numId="12">
+    <w:abstractNumId w:val="18"/>
+  </w:num>
+  <w:num w:numId="13">
+    <w:abstractNumId w:val="30"/>
+  </w:num>
+  <w:num w:numId="14">
+    <w:abstractNumId w:val="20"/>
+  </w:num>
+  <w:num w:numId="15">
+    <w:abstractNumId w:val="2"/>
+  </w:num>
+  <w:num w:numId="16">
+    <w:abstractNumId w:val="29"/>
+  </w:num>
+  <w:num w:numId="17">
+    <w:abstractNumId w:val="7"/>
+  </w:num>
+  <w:num w:numId="18">
+    <w:abstractNumId w:val="10"/>
+  </w:num>
+  <w:num w:numId="19">
+    <w:abstractNumId w:val="16"/>
+  </w:num>
+  <w:num w:numId="20">
+    <w:abstractNumId w:val="25"/>
+  </w:num>
+  <w:num w:numId="21">
+    <w:abstractNumId w:val="14"/>
+  </w:num>
+  <w:num w:numId="22">
+    <w:abstractNumId w:val="17"/>
+  </w:num>
+  <w:num w:numId="23">
+    <w:abstractNumId w:val="27"/>
+  </w:num>
+  <w:num w:numId="24">
+    <w:abstractNumId w:val="0"/>
+  </w:num>
+  <w:num w:numId="25">
     <w:abstractNumId w:val="4"/>
   </w:num>
-  <w:num w:numId="4">
-    <w:abstractNumId w:val="7"/>
+  <w:num w:numId="26">
+    <w:abstractNumId w:val="22"/>
   </w:num>
-  <w:num w:numId="5">
-    <w:abstractNumId w:val="0"/>
+  <w:num w:numId="27">
+    <w:abstractNumId w:val="21"/>
   </w:num>
-  <w:num w:numId="6">
-    <w:abstractNumId w:val="2"/>
-  </w:num>
-  <w:num w:numId="7">
-    <w:abstractNumId w:val="8"/>
-  </w:num>
-  <w:num w:numId="8">
-    <w:abstractNumId w:val="1"/>
-  </w:num>
-  <w:num w:numId="9">
+  <w:num w:numId="28">
     <w:abstractNumId w:val="6"/>
   </w:num>
-  <w:num w:numId="10">
+  <w:num w:numId="29">
     <w:abstractNumId w:val="3"/>
+  </w:num>
+  <w:num w:numId="30">
+    <w:abstractNumId w:val="13"/>
+  </w:num>
+  <w:num w:numId="31">
+    <w:abstractNumId w:val="1"/>
   </w:num>
 </w:numbering>
 </file>

</xml_diff>

<commit_message>
add some extension setting reference
</commit_message>
<xml_diff>
--- a/XE_Extension_Setting_List.docx
+++ b/XE_Extension_Setting_List.docx
@@ -11,7 +11,7 @@
           <w:szCs w:val="84"/>
         </w:rPr>
       </w:pPr>
-      <w:bookmarkStart w:id="0" w:name="_Toc318803528"/>
+      <w:bookmarkStart w:id="0" w:name="_Toc318811945"/>
       <w:r>
         <w:rPr>
           <w:rFonts w:hint="eastAsia"/>
@@ -86,7 +86,7 @@
           <w:r>
             <w:fldChar w:fldCharType="separate"/>
           </w:r>
-          <w:hyperlink w:anchor="_Toc318803528" w:history="1">
+          <w:hyperlink w:anchor="_Toc318811945" w:history="1">
             <w:r>
               <w:rPr>
                 <w:rStyle w:val="a6"/>
@@ -113,7 +113,7 @@
                 <w:noProof/>
                 <w:webHidden/>
               </w:rPr>
-              <w:instrText xml:space="preserve"> PAGEREF _Toc318803528 \h </w:instrText>
+              <w:instrText xml:space="preserve"> PAGEREF _Toc318811945 \h </w:instrText>
             </w:r>
             <w:r>
               <w:rPr>
@@ -154,7 +154,7 @@
               <w:noProof/>
             </w:rPr>
           </w:pPr>
-          <w:hyperlink w:anchor="_Toc318803529" w:history="1">
+          <w:hyperlink w:anchor="_Toc318811946" w:history="1">
             <w:r>
               <w:rPr>
                 <w:rStyle w:val="a6"/>
@@ -189,7 +189,7 @@
                 <w:noProof/>
                 <w:webHidden/>
               </w:rPr>
-              <w:instrText xml:space="preserve"> PAGEREF _Toc318803529 \h </w:instrText>
+              <w:instrText xml:space="preserve"> PAGEREF _Toc318811946 \h </w:instrText>
             </w:r>
             <w:r>
               <w:rPr>
@@ -230,7 +230,7 @@
               <w:noProof/>
             </w:rPr>
           </w:pPr>
-          <w:hyperlink w:anchor="_Toc318803530" w:history="1">
+          <w:hyperlink w:anchor="_Toc318811947" w:history="1">
             <w:r>
               <w:rPr>
                 <w:rStyle w:val="a6"/>
@@ -257,7 +257,7 @@
                 <w:noProof/>
                 <w:webHidden/>
               </w:rPr>
-              <w:instrText xml:space="preserve"> PAGEREF _Toc318803530 \h </w:instrText>
+              <w:instrText xml:space="preserve"> PAGEREF _Toc318811947 \h </w:instrText>
             </w:r>
             <w:r>
               <w:rPr>
@@ -298,7 +298,7 @@
               <w:noProof/>
             </w:rPr>
           </w:pPr>
-          <w:hyperlink w:anchor="_Toc318803531" w:history="1">
+          <w:hyperlink w:anchor="_Toc318811948" w:history="1">
             <w:r>
               <w:rPr>
                 <w:rStyle w:val="a6"/>
@@ -326,7 +326,7 @@
                 <w:noProof/>
                 <w:webHidden/>
               </w:rPr>
-              <w:instrText xml:space="preserve"> PAGEREF _Toc318803531 \h </w:instrText>
+              <w:instrText xml:space="preserve"> PAGEREF _Toc318811948 \h </w:instrText>
             </w:r>
             <w:r>
               <w:rPr>
@@ -367,7 +367,7 @@
               <w:noProof/>
             </w:rPr>
           </w:pPr>
-          <w:hyperlink w:anchor="_Toc318803532" w:history="1">
+          <w:hyperlink w:anchor="_Toc318811949" w:history="1">
             <w:r>
               <w:rPr>
                 <w:rStyle w:val="a6"/>
@@ -395,7 +395,7 @@
                 <w:noProof/>
                 <w:webHidden/>
               </w:rPr>
-              <w:instrText xml:space="preserve"> PAGEREF _Toc318803532 \h </w:instrText>
+              <w:instrText xml:space="preserve"> PAGEREF _Toc318811949 \h </w:instrText>
             </w:r>
             <w:r>
               <w:rPr>
@@ -436,7 +436,7 @@
               <w:noProof/>
             </w:rPr>
           </w:pPr>
-          <w:hyperlink w:anchor="_Toc318803533" w:history="1">
+          <w:hyperlink w:anchor="_Toc318811950" w:history="1">
             <w:r>
               <w:rPr>
                 <w:rStyle w:val="a6"/>
@@ -464,7 +464,7 @@
                 <w:noProof/>
                 <w:webHidden/>
               </w:rPr>
-              <w:instrText xml:space="preserve"> PAGEREF _Toc318803533 \h </w:instrText>
+              <w:instrText xml:space="preserve"> PAGEREF _Toc318811950 \h </w:instrText>
             </w:r>
             <w:r>
               <w:rPr>
@@ -505,7 +505,7 @@
               <w:noProof/>
             </w:rPr>
           </w:pPr>
-          <w:hyperlink w:anchor="_Toc318803534" w:history="1">
+          <w:hyperlink w:anchor="_Toc318811951" w:history="1">
             <w:r>
               <w:rPr>
                 <w:rStyle w:val="a6"/>
@@ -533,7 +533,7 @@
                 <w:noProof/>
                 <w:webHidden/>
               </w:rPr>
-              <w:instrText xml:space="preserve"> PAGEREF _Toc318803534 \h </w:instrText>
+              <w:instrText xml:space="preserve"> PAGEREF _Toc318811951 \h </w:instrText>
             </w:r>
             <w:r>
               <w:rPr>
@@ -574,7 +574,7 @@
               <w:noProof/>
             </w:rPr>
           </w:pPr>
-          <w:hyperlink w:anchor="_Toc318803535" w:history="1">
+          <w:hyperlink w:anchor="_Toc318811952" w:history="1">
             <w:r>
               <w:rPr>
                 <w:rStyle w:val="a6"/>
@@ -602,7 +602,7 @@
                 <w:noProof/>
                 <w:webHidden/>
               </w:rPr>
-              <w:instrText xml:space="preserve"> PAGEREF _Toc318803535 \h </w:instrText>
+              <w:instrText xml:space="preserve"> PAGEREF _Toc318811952 \h </w:instrText>
             </w:r>
             <w:r>
               <w:rPr>
@@ -643,7 +643,7 @@
               <w:noProof/>
             </w:rPr>
           </w:pPr>
-          <w:hyperlink w:anchor="_Toc318803536" w:history="1">
+          <w:hyperlink w:anchor="_Toc318811953" w:history="1">
             <w:r>
               <w:rPr>
                 <w:rStyle w:val="a6"/>
@@ -678,7 +678,7 @@
                 <w:noProof/>
                 <w:webHidden/>
               </w:rPr>
-              <w:instrText xml:space="preserve"> PAGEREF _Toc318803536 \h </w:instrText>
+              <w:instrText xml:space="preserve"> PAGEREF _Toc318811953 \h </w:instrText>
             </w:r>
             <w:r>
               <w:rPr>
@@ -719,7 +719,7 @@
               <w:noProof/>
             </w:rPr>
           </w:pPr>
-          <w:hyperlink w:anchor="_Toc318803537" w:history="1">
+          <w:hyperlink w:anchor="_Toc318811954" w:history="1">
             <w:r>
               <w:rPr>
                 <w:rStyle w:val="a6"/>
@@ -777,7 +777,7 @@
                 <w:noProof/>
                 <w:webHidden/>
               </w:rPr>
-              <w:instrText xml:space="preserve"> PAGEREF _Toc318803537 \h </w:instrText>
+              <w:instrText xml:space="preserve"> PAGEREF _Toc318811954 \h </w:instrText>
             </w:r>
             <w:r>
               <w:rPr>
@@ -818,7 +818,7 @@
               <w:noProof/>
             </w:rPr>
           </w:pPr>
-          <w:hyperlink w:anchor="_Toc318803538" w:history="1">
+          <w:hyperlink w:anchor="_Toc318811955" w:history="1">
             <w:r>
               <w:rPr>
                 <w:rStyle w:val="a6"/>
@@ -846,7 +846,7 @@
                 <w:noProof/>
                 <w:webHidden/>
               </w:rPr>
-              <w:instrText xml:space="preserve"> PAGEREF _Toc318803538 \h </w:instrText>
+              <w:instrText xml:space="preserve"> PAGEREF _Toc318811955 \h </w:instrText>
             </w:r>
             <w:r>
               <w:rPr>
@@ -897,7 +897,7 @@
       <w:pPr>
         <w:pStyle w:val="1"/>
       </w:pPr>
-      <w:bookmarkStart w:id="1" w:name="_Toc318803529"/>
+      <w:bookmarkStart w:id="1" w:name="_Toc318811946"/>
       <w:r>
         <w:lastRenderedPageBreak/>
         <w:t>B</w:t>
@@ -1037,7 +1037,7 @@
       <w:pPr>
         <w:pStyle w:val="1"/>
       </w:pPr>
-      <w:bookmarkStart w:id="2" w:name="_Toc318803530"/>
+      <w:bookmarkStart w:id="2" w:name="_Toc318811947"/>
       <w:r>
         <w:lastRenderedPageBreak/>
         <w:t>M</w:t>
@@ -1306,7 +1306,7 @@
       <w:pPr>
         <w:pStyle w:val="1"/>
       </w:pPr>
-      <w:bookmarkStart w:id="3" w:name="_Toc318803531"/>
+      <w:bookmarkStart w:id="3" w:name="_Toc318811948"/>
       <w:r>
         <w:rPr>
           <w:rFonts w:hint="eastAsia"/>
@@ -1849,8 +1849,14 @@
             <w:pPr>
               <w:pStyle w:val="a7"/>
               <w:ind w:firstLineChars="0" w:firstLine="0"/>
+              <w:rPr>
+                <w:color w:val="FF0000"/>
+              </w:rPr>
             </w:pPr>
             <w:r>
+              <w:rPr>
+                <w:color w:val="FF0000"/>
+              </w:rPr>
               <w:t xml:space="preserve">php_gd2.dll </w:t>
             </w:r>
           </w:p>
@@ -1864,16 +1870,23 @@
               <w:pStyle w:val="a7"/>
               <w:ind w:firstLineChars="0" w:firstLine="0"/>
               <w:cnfStyle w:val="000000010000"/>
+              <w:rPr>
+                <w:color w:val="FF0000"/>
+              </w:rPr>
             </w:pPr>
             <w:hyperlink r:id="rId34" w:history="1">
               <w:r>
                 <w:rPr>
                   <w:rStyle w:val="a6"/>
+                  <w:color w:val="FF0000"/>
                 </w:rPr>
                 <w:t>GD</w:t>
               </w:r>
             </w:hyperlink>
             <w:r>
+              <w:rPr>
+                <w:color w:val="FF0000"/>
+              </w:rPr>
               <w:t>库图像函数库</w:t>
             </w:r>
           </w:p>
@@ -1887,10 +1900,14 @@
               <w:pStyle w:val="a7"/>
               <w:ind w:firstLineChars="0" w:firstLine="0"/>
               <w:cnfStyle w:val="000000010000"/>
+              <w:rPr>
+                <w:color w:val="FF0000"/>
+              </w:rPr>
             </w:pPr>
             <w:r>
               <w:rPr>
                 <w:rFonts w:hint="eastAsia"/>
+                <w:color w:val="FF0000"/>
               </w:rPr>
               <w:t>&gt;5.0</w:t>
             </w:r>
@@ -1905,9 +1922,64 @@
               <w:pStyle w:val="a7"/>
               <w:ind w:firstLineChars="0" w:firstLine="0"/>
               <w:cnfStyle w:val="000000010000"/>
+              <w:rPr>
+                <w:color w:val="FF0000"/>
+              </w:rPr>
             </w:pPr>
             <w:r>
+              <w:rPr>
+                <w:color w:val="FF0000"/>
+              </w:rPr>
               <w:t>GD2</w:t>
+            </w:r>
+            <w:r>
+              <w:rPr>
+                <w:rFonts w:hint="eastAsia"/>
+                <w:color w:val="FF0000"/>
+              </w:rPr>
+              <w:t>（</w:t>
+            </w:r>
+            <w:r>
+              <w:rPr>
+                <w:rFonts w:hint="eastAsia"/>
+                <w:color w:val="FF0000"/>
+              </w:rPr>
+              <w:t>XE</w:t>
+            </w:r>
+            <w:r>
+              <w:rPr>
+                <w:rFonts w:hint="eastAsia"/>
+                <w:color w:val="FF0000"/>
+              </w:rPr>
+              <w:t>中要使用</w:t>
+            </w:r>
+            <w:r>
+              <w:rPr>
+                <w:rFonts w:hint="eastAsia"/>
+                <w:color w:val="FF0000"/>
+              </w:rPr>
+              <w:t>GD</w:t>
+            </w:r>
+            <w:r>
+              <w:rPr>
+                <w:rFonts w:hint="eastAsia"/>
+                <w:color w:val="FF0000"/>
+              </w:rPr>
+              <w:t>库</w:t>
+            </w:r>
+            <w:r>
+              <w:rPr>
+                <w:rFonts w:hint="eastAsia"/>
+                <w:color w:val="FF0000"/>
+              </w:rPr>
+              <w:t>函数</w:t>
+            </w:r>
+            <w:r>
+              <w:rPr>
+                <w:rFonts w:hint="eastAsia"/>
+                <w:color w:val="FF0000"/>
+              </w:rPr>
+              <w:t>）</w:t>
             </w:r>
           </w:p>
         </w:tc>
@@ -2415,7 +2487,7 @@
       <w:pPr>
         <w:pStyle w:val="1"/>
       </w:pPr>
-      <w:bookmarkStart w:id="4" w:name="_Toc318803532"/>
+      <w:bookmarkStart w:id="4" w:name="_Toc318811949"/>
       <w:r>
         <w:rPr>
           <w:rFonts w:hint="eastAsia"/>
@@ -2424,7 +2496,1279 @@
         <w:t>配置项</w:t>
       </w:r>
       <w:bookmarkEnd w:id="4"/>
-    </w:p>
+      <w:r>
+        <w:rPr>
+          <w:rStyle w:val="ae"/>
+        </w:rPr>
+        <w:footnoteReference w:id="3"/>
+      </w:r>
+    </w:p>
+    <w:p>
+      <w:r>
+        <w:rPr>
+          <w:rFonts w:hint="eastAsia"/>
+        </w:rPr>
+        <w:t>配置说明：</w:t>
+      </w:r>
+    </w:p>
+    <w:tbl>
+      <w:tblPr>
+        <w:tblStyle w:val="11"/>
+        <w:tblW w:w="8522" w:type="dxa"/>
+        <w:tblInd w:w="210" w:type="dxa"/>
+        <w:tblLook w:val="04A0"/>
+      </w:tblPr>
+      <w:tblGrid>
+        <w:gridCol w:w="1782"/>
+        <w:gridCol w:w="709"/>
+        <w:gridCol w:w="6031"/>
+      </w:tblGrid>
+      <w:tr>
+        <w:trPr>
+          <w:cnfStyle w:val="100000000000"/>
+        </w:trPr>
+        <w:tc>
+          <w:tcPr>
+            <w:cnfStyle w:val="001000000000"/>
+            <w:tcW w:w="0" w:type="auto"/>
+            <w:hideMark/>
+          </w:tcPr>
+          <w:p>
+            <w:pPr>
+              <w:jc w:val="center"/>
+              <w:rPr>
+                <w:rFonts w:ascii="宋体" w:eastAsia="宋体" w:hAnsi="宋体" w:cs="宋体"/>
+                <w:sz w:val="24"/>
+                <w:szCs w:val="24"/>
+              </w:rPr>
+            </w:pPr>
+            <w:r>
+              <w:rPr>
+                <w:b w:val="0"/>
+                <w:bCs w:val="0"/>
+              </w:rPr>
+              <w:t>Mode</w:t>
+            </w:r>
+          </w:p>
+        </w:tc>
+        <w:tc>
+          <w:tcPr>
+            <w:tcW w:w="0" w:type="auto"/>
+            <w:hideMark/>
+          </w:tcPr>
+          <w:p>
+            <w:pPr>
+              <w:jc w:val="center"/>
+              <w:cnfStyle w:val="100000000000"/>
+              <w:rPr>
+                <w:rFonts w:ascii="宋体" w:eastAsia="宋体" w:hAnsi="宋体" w:cs="宋体"/>
+                <w:sz w:val="24"/>
+                <w:szCs w:val="24"/>
+              </w:rPr>
+            </w:pPr>
+            <w:r>
+              <w:rPr>
+                <w:b w:val="0"/>
+                <w:bCs w:val="0"/>
+              </w:rPr>
+              <w:t>Value</w:t>
+            </w:r>
+          </w:p>
+        </w:tc>
+        <w:tc>
+          <w:tcPr>
+            <w:tcW w:w="0" w:type="auto"/>
+            <w:hideMark/>
+          </w:tcPr>
+          <w:p>
+            <w:pPr>
+              <w:jc w:val="center"/>
+              <w:cnfStyle w:val="100000000000"/>
+              <w:rPr>
+                <w:rFonts w:ascii="宋体" w:eastAsia="宋体" w:hAnsi="宋体" w:cs="宋体"/>
+                <w:sz w:val="24"/>
+                <w:szCs w:val="24"/>
+              </w:rPr>
+            </w:pPr>
+            <w:r>
+              <w:rPr>
+                <w:b w:val="0"/>
+                <w:bCs w:val="0"/>
+              </w:rPr>
+              <w:t>Meaning</w:t>
+            </w:r>
+          </w:p>
+        </w:tc>
+      </w:tr>
+      <w:tr>
+        <w:trPr>
+          <w:cnfStyle w:val="000000100000"/>
+        </w:trPr>
+        <w:tc>
+          <w:tcPr>
+            <w:cnfStyle w:val="001000000000"/>
+            <w:tcW w:w="0" w:type="auto"/>
+            <w:hideMark/>
+          </w:tcPr>
+          <w:p>
+            <w:pPr>
+              <w:rPr>
+                <w:rFonts w:ascii="宋体" w:eastAsia="宋体" w:hAnsi="宋体" w:cs="宋体"/>
+                <w:sz w:val="24"/>
+                <w:szCs w:val="24"/>
+              </w:rPr>
+            </w:pPr>
+            <w:r>
+              <w:rPr>
+                <w:i/>
+                <w:iCs/>
+              </w:rPr>
+              <w:t>PHP_INI_USER</w:t>
+            </w:r>
+          </w:p>
+        </w:tc>
+        <w:tc>
+          <w:tcPr>
+            <w:tcW w:w="0" w:type="auto"/>
+            <w:hideMark/>
+          </w:tcPr>
+          <w:p>
+            <w:pPr>
+              <w:cnfStyle w:val="000000100000"/>
+              <w:rPr>
+                <w:rFonts w:ascii="宋体" w:eastAsia="宋体" w:hAnsi="宋体" w:cs="宋体"/>
+                <w:sz w:val="24"/>
+                <w:szCs w:val="24"/>
+              </w:rPr>
+            </w:pPr>
+            <w:r>
+              <w:t>1</w:t>
+            </w:r>
+          </w:p>
+        </w:tc>
+        <w:tc>
+          <w:tcPr>
+            <w:tcW w:w="0" w:type="auto"/>
+            <w:hideMark/>
+          </w:tcPr>
+          <w:p>
+            <w:pPr>
+              <w:cnfStyle w:val="000000100000"/>
+              <w:rPr>
+                <w:rFonts w:ascii="宋体" w:eastAsia="宋体" w:hAnsi="宋体" w:cs="宋体"/>
+                <w:sz w:val="24"/>
+                <w:szCs w:val="24"/>
+              </w:rPr>
+            </w:pPr>
+            <w:r>
+              <w:t xml:space="preserve">Entry can be set in user scripts (like with </w:t>
+            </w:r>
+            <w:hyperlink r:id="rId38" w:history="1">
+              <w:r>
+                <w:rPr>
+                  <w:rStyle w:val="a6"/>
+                </w:rPr>
+                <w:t>ini_set()</w:t>
+              </w:r>
+            </w:hyperlink>
+            <w:r>
+              <w:t xml:space="preserve">) or in the </w:t>
+            </w:r>
+            <w:hyperlink r:id="rId39" w:anchor="configuration.changes.windows" w:history="1">
+              <w:r>
+                <w:rPr>
+                  <w:rStyle w:val="a6"/>
+                </w:rPr>
+                <w:t>Windows registry</w:t>
+              </w:r>
+            </w:hyperlink>
+            <w:r>
+              <w:t xml:space="preserve"> </w:t>
+            </w:r>
+          </w:p>
+        </w:tc>
+      </w:tr>
+      <w:tr>
+        <w:trPr>
+          <w:cnfStyle w:val="000000010000"/>
+        </w:trPr>
+        <w:tc>
+          <w:tcPr>
+            <w:cnfStyle w:val="001000000000"/>
+            <w:tcW w:w="0" w:type="auto"/>
+            <w:hideMark/>
+          </w:tcPr>
+          <w:p>
+            <w:pPr>
+              <w:rPr>
+                <w:rFonts w:ascii="宋体" w:eastAsia="宋体" w:hAnsi="宋体" w:cs="宋体"/>
+                <w:sz w:val="24"/>
+                <w:szCs w:val="24"/>
+              </w:rPr>
+            </w:pPr>
+            <w:r>
+              <w:rPr>
+                <w:i/>
+                <w:iCs/>
+              </w:rPr>
+              <w:t>PHP_INI_PERDIR</w:t>
+            </w:r>
+          </w:p>
+        </w:tc>
+        <w:tc>
+          <w:tcPr>
+            <w:tcW w:w="0" w:type="auto"/>
+            <w:hideMark/>
+          </w:tcPr>
+          <w:p>
+            <w:pPr>
+              <w:cnfStyle w:val="000000010000"/>
+              <w:rPr>
+                <w:rFonts w:ascii="宋体" w:eastAsia="宋体" w:hAnsi="宋体" w:cs="宋体"/>
+                <w:sz w:val="24"/>
+                <w:szCs w:val="24"/>
+              </w:rPr>
+            </w:pPr>
+            <w:r>
+              <w:t>6</w:t>
+            </w:r>
+          </w:p>
+        </w:tc>
+        <w:tc>
+          <w:tcPr>
+            <w:tcW w:w="0" w:type="auto"/>
+            <w:hideMark/>
+          </w:tcPr>
+          <w:p>
+            <w:pPr>
+              <w:cnfStyle w:val="000000010000"/>
+              <w:rPr>
+                <w:rFonts w:ascii="宋体" w:eastAsia="宋体" w:hAnsi="宋体" w:cs="宋体"/>
+                <w:sz w:val="24"/>
+                <w:szCs w:val="24"/>
+              </w:rPr>
+            </w:pPr>
+            <w:r>
+              <w:t xml:space="preserve">Entry can be set in </w:t>
+            </w:r>
+            <w:r>
+              <w:rPr>
+                <w:rStyle w:val="HTML"/>
+              </w:rPr>
+              <w:t>php.ini</w:t>
+            </w:r>
+            <w:r>
+              <w:t xml:space="preserve">, </w:t>
+            </w:r>
+            <w:r>
+              <w:rPr>
+                <w:rStyle w:val="HTML"/>
+              </w:rPr>
+              <w:t>.htaccess</w:t>
+            </w:r>
+            <w:r>
+              <w:t xml:space="preserve"> or </w:t>
+            </w:r>
+            <w:r>
+              <w:rPr>
+                <w:rStyle w:val="HTML"/>
+              </w:rPr>
+              <w:t>httpd.conf</w:t>
+            </w:r>
+          </w:p>
+        </w:tc>
+      </w:tr>
+      <w:tr>
+        <w:trPr>
+          <w:cnfStyle w:val="000000100000"/>
+        </w:trPr>
+        <w:tc>
+          <w:tcPr>
+            <w:cnfStyle w:val="001000000000"/>
+            <w:tcW w:w="0" w:type="auto"/>
+            <w:hideMark/>
+          </w:tcPr>
+          <w:p>
+            <w:pPr>
+              <w:rPr>
+                <w:rFonts w:ascii="宋体" w:eastAsia="宋体" w:hAnsi="宋体" w:cs="宋体"/>
+                <w:sz w:val="24"/>
+                <w:szCs w:val="24"/>
+              </w:rPr>
+            </w:pPr>
+            <w:r>
+              <w:rPr>
+                <w:i/>
+                <w:iCs/>
+              </w:rPr>
+              <w:t>PHP_INI_SYSTEM</w:t>
+            </w:r>
+          </w:p>
+        </w:tc>
+        <w:tc>
+          <w:tcPr>
+            <w:tcW w:w="0" w:type="auto"/>
+            <w:hideMark/>
+          </w:tcPr>
+          <w:p>
+            <w:pPr>
+              <w:cnfStyle w:val="000000100000"/>
+              <w:rPr>
+                <w:rFonts w:ascii="宋体" w:eastAsia="宋体" w:hAnsi="宋体" w:cs="宋体"/>
+                <w:sz w:val="24"/>
+                <w:szCs w:val="24"/>
+              </w:rPr>
+            </w:pPr>
+            <w:r>
+              <w:t>4</w:t>
+            </w:r>
+          </w:p>
+        </w:tc>
+        <w:tc>
+          <w:tcPr>
+            <w:tcW w:w="0" w:type="auto"/>
+            <w:hideMark/>
+          </w:tcPr>
+          <w:p>
+            <w:pPr>
+              <w:cnfStyle w:val="000000100000"/>
+              <w:rPr>
+                <w:rFonts w:ascii="宋体" w:eastAsia="宋体" w:hAnsi="宋体" w:cs="宋体"/>
+                <w:sz w:val="24"/>
+                <w:szCs w:val="24"/>
+              </w:rPr>
+            </w:pPr>
+            <w:r>
+              <w:t xml:space="preserve">Entry can be set in </w:t>
+            </w:r>
+            <w:r>
+              <w:rPr>
+                <w:rStyle w:val="HTML"/>
+              </w:rPr>
+              <w:t>php.ini</w:t>
+            </w:r>
+            <w:r>
+              <w:t xml:space="preserve"> or </w:t>
+            </w:r>
+            <w:r>
+              <w:rPr>
+                <w:rStyle w:val="HTML"/>
+              </w:rPr>
+              <w:t>httpd.conf</w:t>
+            </w:r>
+          </w:p>
+        </w:tc>
+      </w:tr>
+      <w:tr>
+        <w:trPr>
+          <w:cnfStyle w:val="000000010000"/>
+        </w:trPr>
+        <w:tc>
+          <w:tcPr>
+            <w:cnfStyle w:val="001000000000"/>
+            <w:tcW w:w="0" w:type="auto"/>
+            <w:hideMark/>
+          </w:tcPr>
+          <w:p>
+            <w:pPr>
+              <w:rPr>
+                <w:rFonts w:ascii="宋体" w:eastAsia="宋体" w:hAnsi="宋体" w:cs="宋体"/>
+                <w:sz w:val="24"/>
+                <w:szCs w:val="24"/>
+              </w:rPr>
+            </w:pPr>
+            <w:r>
+              <w:rPr>
+                <w:i/>
+                <w:iCs/>
+              </w:rPr>
+              <w:t>PHP_INI_ALL</w:t>
+            </w:r>
+          </w:p>
+        </w:tc>
+        <w:tc>
+          <w:tcPr>
+            <w:tcW w:w="0" w:type="auto"/>
+            <w:hideMark/>
+          </w:tcPr>
+          <w:p>
+            <w:pPr>
+              <w:cnfStyle w:val="000000010000"/>
+              <w:rPr>
+                <w:rFonts w:ascii="宋体" w:eastAsia="宋体" w:hAnsi="宋体" w:cs="宋体"/>
+                <w:sz w:val="24"/>
+                <w:szCs w:val="24"/>
+              </w:rPr>
+            </w:pPr>
+            <w:r>
+              <w:t>7</w:t>
+            </w:r>
+          </w:p>
+        </w:tc>
+        <w:tc>
+          <w:tcPr>
+            <w:tcW w:w="0" w:type="auto"/>
+            <w:hideMark/>
+          </w:tcPr>
+          <w:p>
+            <w:pPr>
+              <w:cnfStyle w:val="000000010000"/>
+              <w:rPr>
+                <w:rFonts w:ascii="宋体" w:eastAsia="宋体" w:hAnsi="宋体" w:cs="宋体"/>
+                <w:sz w:val="24"/>
+                <w:szCs w:val="24"/>
+              </w:rPr>
+            </w:pPr>
+            <w:r>
+              <w:t>Entry can be set anywhere</w:t>
+            </w:r>
+          </w:p>
+        </w:tc>
+      </w:tr>
+    </w:tbl>
+    <w:p/>
+    <w:tbl>
+      <w:tblPr>
+        <w:tblStyle w:val="11"/>
+        <w:tblW w:w="8545" w:type="dxa"/>
+        <w:tblInd w:w="210" w:type="dxa"/>
+        <w:tblLook w:val="04A0"/>
+      </w:tblPr>
+      <w:tblGrid>
+        <w:gridCol w:w="2890"/>
+        <w:gridCol w:w="2107"/>
+        <w:gridCol w:w="1636"/>
+        <w:gridCol w:w="1257"/>
+        <w:gridCol w:w="655"/>
+      </w:tblGrid>
+      <w:tr>
+        <w:trPr>
+          <w:cnfStyle w:val="100000000000"/>
+        </w:trPr>
+        <w:tc>
+          <w:tcPr>
+            <w:cnfStyle w:val="001000000000"/>
+            <w:tcW w:w="1896" w:type="dxa"/>
+          </w:tcPr>
+          <w:p>
+            <w:pPr>
+              <w:pStyle w:val="a7"/>
+              <w:widowControl/>
+              <w:ind w:firstLineChars="0" w:firstLine="0"/>
+              <w:jc w:val="left"/>
+            </w:pPr>
+            <w:r>
+              <w:t>名称</w:t>
+            </w:r>
+            <w:r>
+              <w:t xml:space="preserve"> </w:t>
+            </w:r>
+          </w:p>
+        </w:tc>
+        <w:tc>
+          <w:tcPr>
+            <w:tcW w:w="2107" w:type="dxa"/>
+          </w:tcPr>
+          <w:p>
+            <w:pPr>
+              <w:pStyle w:val="a7"/>
+              <w:widowControl/>
+              <w:ind w:firstLineChars="0" w:firstLine="0"/>
+              <w:jc w:val="left"/>
+              <w:cnfStyle w:val="100000000000"/>
+            </w:pPr>
+            <w:r>
+              <w:t>默认值</w:t>
+            </w:r>
+          </w:p>
+        </w:tc>
+        <w:tc>
+          <w:tcPr>
+            <w:tcW w:w="1380" w:type="dxa"/>
+          </w:tcPr>
+          <w:p>
+            <w:pPr>
+              <w:pStyle w:val="a7"/>
+              <w:widowControl/>
+              <w:ind w:firstLineChars="0" w:firstLine="0"/>
+              <w:jc w:val="left"/>
+              <w:cnfStyle w:val="100000000000"/>
+            </w:pPr>
+            <w:r>
+              <w:t>可修改范围</w:t>
+            </w:r>
+          </w:p>
+        </w:tc>
+        <w:tc>
+          <w:tcPr>
+            <w:tcW w:w="2170" w:type="dxa"/>
+          </w:tcPr>
+          <w:p>
+            <w:pPr>
+              <w:pStyle w:val="a7"/>
+              <w:widowControl/>
+              <w:ind w:firstLineChars="0" w:firstLine="0"/>
+              <w:jc w:val="left"/>
+              <w:cnfStyle w:val="100000000000"/>
+            </w:pPr>
+            <w:r>
+              <w:t>更新记录</w:t>
+            </w:r>
+          </w:p>
+        </w:tc>
+        <w:tc>
+          <w:tcPr>
+            <w:tcW w:w="992" w:type="dxa"/>
+          </w:tcPr>
+          <w:p>
+            <w:pPr>
+              <w:pStyle w:val="a7"/>
+              <w:widowControl/>
+              <w:ind w:firstLineChars="0" w:firstLine="0"/>
+              <w:jc w:val="left"/>
+              <w:cnfStyle w:val="100000000000"/>
+            </w:pPr>
+            <w:r>
+              <w:rPr>
+                <w:rFonts w:hint="eastAsia"/>
+              </w:rPr>
+              <w:t>注释</w:t>
+            </w:r>
+          </w:p>
+        </w:tc>
+      </w:tr>
+      <w:tr>
+        <w:trPr>
+          <w:cnfStyle w:val="000000100000"/>
+        </w:trPr>
+        <w:tc>
+          <w:tcPr>
+            <w:cnfStyle w:val="001000000000"/>
+            <w:tcW w:w="1896" w:type="dxa"/>
+          </w:tcPr>
+          <w:p>
+            <w:pPr>
+              <w:pStyle w:val="a7"/>
+              <w:widowControl/>
+              <w:ind w:firstLineChars="0" w:firstLine="0"/>
+              <w:jc w:val="left"/>
+            </w:pPr>
+            <w:r>
+              <w:t xml:space="preserve">date.timezone </w:t>
+            </w:r>
+          </w:p>
+        </w:tc>
+        <w:tc>
+          <w:tcPr>
+            <w:tcW w:w="2107" w:type="dxa"/>
+          </w:tcPr>
+          <w:p>
+            <w:pPr>
+              <w:pStyle w:val="a7"/>
+              <w:widowControl/>
+              <w:ind w:firstLineChars="0" w:firstLine="0"/>
+              <w:jc w:val="left"/>
+              <w:cnfStyle w:val="000000100000"/>
+            </w:pPr>
+            <w:r>
+              <w:t>""</w:t>
+            </w:r>
+            <w:r>
+              <w:rPr>
+                <w:rFonts w:hint="eastAsia"/>
+              </w:rPr>
+              <w:t>（空）</w:t>
+            </w:r>
+          </w:p>
+        </w:tc>
+        <w:tc>
+          <w:tcPr>
+            <w:tcW w:w="1380" w:type="dxa"/>
+          </w:tcPr>
+          <w:p>
+            <w:pPr>
+              <w:pStyle w:val="a7"/>
+              <w:widowControl/>
+              <w:ind w:firstLineChars="0" w:firstLine="0"/>
+              <w:jc w:val="left"/>
+              <w:cnfStyle w:val="000000100000"/>
+            </w:pPr>
+            <w:r>
+              <w:t>PHP_INI_ALL</w:t>
+            </w:r>
+          </w:p>
+        </w:tc>
+        <w:tc>
+          <w:tcPr>
+            <w:tcW w:w="2170" w:type="dxa"/>
+          </w:tcPr>
+          <w:p>
+            <w:pPr>
+              <w:pStyle w:val="a7"/>
+              <w:widowControl/>
+              <w:ind w:firstLineChars="0" w:firstLine="0"/>
+              <w:jc w:val="left"/>
+              <w:cnfStyle w:val="000000100000"/>
+            </w:pPr>
+            <w:r>
+              <w:t>自</w:t>
+            </w:r>
+            <w:r>
+              <w:t xml:space="preserve"> PHP 5.0.0 </w:t>
+            </w:r>
+            <w:r>
+              <w:t>起可用</w:t>
+            </w:r>
+          </w:p>
+        </w:tc>
+        <w:tc>
+          <w:tcPr>
+            <w:tcW w:w="992" w:type="dxa"/>
+          </w:tcPr>
+          <w:p>
+            <w:pPr>
+              <w:pStyle w:val="a7"/>
+              <w:widowControl/>
+              <w:ind w:firstLineChars="0" w:firstLine="0"/>
+              <w:jc w:val="left"/>
+              <w:cnfStyle w:val="000000100000"/>
+            </w:pPr>
+          </w:p>
+        </w:tc>
+      </w:tr>
+      <w:tr>
+        <w:trPr>
+          <w:cnfStyle w:val="000000010000"/>
+        </w:trPr>
+        <w:tc>
+          <w:tcPr>
+            <w:cnfStyle w:val="001000000000"/>
+            <w:tcW w:w="1896" w:type="dxa"/>
+          </w:tcPr>
+          <w:p>
+            <w:pPr>
+              <w:pStyle w:val="a7"/>
+              <w:widowControl/>
+              <w:ind w:firstLineChars="0" w:firstLine="0"/>
+              <w:jc w:val="left"/>
+            </w:pPr>
+            <w:hyperlink r:id="rId40" w:anchor="ini.include-path" w:history="1">
+              <w:r>
+                <w:rPr>
+                  <w:rStyle w:val="a6"/>
+                </w:rPr>
+                <w:t>include_path</w:t>
+              </w:r>
+            </w:hyperlink>
+          </w:p>
+        </w:tc>
+        <w:tc>
+          <w:tcPr>
+            <w:tcW w:w="2107" w:type="dxa"/>
+          </w:tcPr>
+          <w:p>
+            <w:pPr>
+              <w:pStyle w:val="a7"/>
+              <w:widowControl/>
+              <w:ind w:firstLineChars="0" w:firstLine="0"/>
+              <w:jc w:val="left"/>
+              <w:cnfStyle w:val="000000010000"/>
+            </w:pPr>
+            <w:r>
+              <w:t>".;/path/to/php/pear"</w:t>
+            </w:r>
+          </w:p>
+        </w:tc>
+        <w:tc>
+          <w:tcPr>
+            <w:tcW w:w="1380" w:type="dxa"/>
+          </w:tcPr>
+          <w:p>
+            <w:pPr>
+              <w:pStyle w:val="a7"/>
+              <w:widowControl/>
+              <w:ind w:firstLineChars="0" w:firstLine="0"/>
+              <w:jc w:val="left"/>
+              <w:cnfStyle w:val="000000010000"/>
+            </w:pPr>
+            <w:r>
+              <w:t>PHP_INI_ALL</w:t>
+            </w:r>
+          </w:p>
+        </w:tc>
+        <w:tc>
+          <w:tcPr>
+            <w:tcW w:w="2170" w:type="dxa"/>
+          </w:tcPr>
+          <w:p>
+            <w:pPr>
+              <w:pStyle w:val="a7"/>
+              <w:widowControl/>
+              <w:ind w:firstLineChars="0" w:firstLine="0"/>
+              <w:jc w:val="left"/>
+              <w:cnfStyle w:val="000000010000"/>
+            </w:pPr>
+          </w:p>
+        </w:tc>
+        <w:tc>
+          <w:tcPr>
+            <w:tcW w:w="992" w:type="dxa"/>
+          </w:tcPr>
+          <w:p>
+            <w:pPr>
+              <w:pStyle w:val="a7"/>
+              <w:widowControl/>
+              <w:ind w:firstLineChars="0" w:firstLine="0"/>
+              <w:jc w:val="left"/>
+              <w:cnfStyle w:val="000000010000"/>
+            </w:pPr>
+          </w:p>
+        </w:tc>
+      </w:tr>
+      <w:tr>
+        <w:trPr>
+          <w:cnfStyle w:val="000000100000"/>
+        </w:trPr>
+        <w:tc>
+          <w:tcPr>
+            <w:cnfStyle w:val="001000000000"/>
+            <w:tcW w:w="1896" w:type="dxa"/>
+          </w:tcPr>
+          <w:p>
+            <w:pPr>
+              <w:pStyle w:val="a7"/>
+              <w:widowControl/>
+              <w:ind w:firstLineChars="0" w:firstLine="0"/>
+              <w:jc w:val="left"/>
+            </w:pPr>
+            <w:hyperlink r:id="rId41" w:anchor="ini.error-reporting" w:history="1">
+              <w:r>
+                <w:rPr>
+                  <w:rStyle w:val="a6"/>
+                </w:rPr>
+                <w:t>error_reporting</w:t>
+              </w:r>
+            </w:hyperlink>
+          </w:p>
+        </w:tc>
+        <w:tc>
+          <w:tcPr>
+            <w:tcW w:w="2107" w:type="dxa"/>
+          </w:tcPr>
+          <w:p>
+            <w:pPr>
+              <w:pStyle w:val="a7"/>
+              <w:widowControl/>
+              <w:ind w:firstLineChars="0" w:firstLine="0"/>
+              <w:jc w:val="left"/>
+              <w:cnfStyle w:val="000000100000"/>
+            </w:pPr>
+            <w:r>
+              <w:t>NULL</w:t>
+            </w:r>
+          </w:p>
+        </w:tc>
+        <w:tc>
+          <w:tcPr>
+            <w:tcW w:w="1380" w:type="dxa"/>
+          </w:tcPr>
+          <w:p>
+            <w:pPr>
+              <w:pStyle w:val="a7"/>
+              <w:widowControl/>
+              <w:ind w:firstLineChars="0" w:firstLine="0"/>
+              <w:jc w:val="left"/>
+              <w:cnfStyle w:val="000000100000"/>
+            </w:pPr>
+            <w:r>
+              <w:t>PHP_INI_ALL</w:t>
+            </w:r>
+          </w:p>
+        </w:tc>
+        <w:tc>
+          <w:tcPr>
+            <w:tcW w:w="2170" w:type="dxa"/>
+          </w:tcPr>
+          <w:p>
+            <w:pPr>
+              <w:pStyle w:val="a7"/>
+              <w:widowControl/>
+              <w:ind w:firstLineChars="0" w:firstLine="0"/>
+              <w:jc w:val="left"/>
+              <w:cnfStyle w:val="000000100000"/>
+            </w:pPr>
+          </w:p>
+        </w:tc>
+        <w:tc>
+          <w:tcPr>
+            <w:tcW w:w="992" w:type="dxa"/>
+          </w:tcPr>
+          <w:p>
+            <w:pPr>
+              <w:pStyle w:val="a7"/>
+              <w:widowControl/>
+              <w:ind w:firstLineChars="0" w:firstLine="0"/>
+              <w:jc w:val="left"/>
+              <w:cnfStyle w:val="000000100000"/>
+            </w:pPr>
+          </w:p>
+        </w:tc>
+      </w:tr>
+      <w:tr>
+        <w:trPr>
+          <w:cnfStyle w:val="000000010000"/>
+        </w:trPr>
+        <w:tc>
+          <w:tcPr>
+            <w:cnfStyle w:val="001000000000"/>
+            <w:tcW w:w="1896" w:type="dxa"/>
+          </w:tcPr>
+          <w:p>
+            <w:pPr>
+              <w:pStyle w:val="a7"/>
+              <w:widowControl/>
+              <w:ind w:firstLineChars="0" w:firstLine="0"/>
+              <w:jc w:val="left"/>
+              <w:rPr>
+                <w:u w:val="single"/>
+              </w:rPr>
+            </w:pPr>
+            <w:hyperlink r:id="rId42" w:anchor="ini.display-errors" w:history="1">
+              <w:r>
+                <w:rPr>
+                  <w:u w:val="single"/>
+                </w:rPr>
+                <w:t>display_errors</w:t>
+              </w:r>
+            </w:hyperlink>
+          </w:p>
+        </w:tc>
+        <w:tc>
+          <w:tcPr>
+            <w:tcW w:w="2107" w:type="dxa"/>
+          </w:tcPr>
+          <w:p>
+            <w:pPr>
+              <w:pStyle w:val="a7"/>
+              <w:widowControl/>
+              <w:ind w:firstLineChars="0" w:firstLine="0"/>
+              <w:jc w:val="left"/>
+              <w:cnfStyle w:val="000000010000"/>
+            </w:pPr>
+            <w:r>
+              <w:t>"1"</w:t>
+            </w:r>
+          </w:p>
+        </w:tc>
+        <w:tc>
+          <w:tcPr>
+            <w:tcW w:w="1380" w:type="dxa"/>
+          </w:tcPr>
+          <w:p>
+            <w:pPr>
+              <w:pStyle w:val="a7"/>
+              <w:widowControl/>
+              <w:ind w:firstLineChars="0" w:firstLine="0"/>
+              <w:jc w:val="left"/>
+              <w:cnfStyle w:val="000000010000"/>
+            </w:pPr>
+            <w:r>
+              <w:t>PHP_INI_ALL</w:t>
+            </w:r>
+          </w:p>
+        </w:tc>
+        <w:tc>
+          <w:tcPr>
+            <w:tcW w:w="2170" w:type="dxa"/>
+          </w:tcPr>
+          <w:p>
+            <w:pPr>
+              <w:pStyle w:val="a7"/>
+              <w:widowControl/>
+              <w:ind w:firstLineChars="0" w:firstLine="0"/>
+              <w:jc w:val="left"/>
+              <w:cnfStyle w:val="000000010000"/>
+            </w:pPr>
+          </w:p>
+        </w:tc>
+        <w:tc>
+          <w:tcPr>
+            <w:tcW w:w="992" w:type="dxa"/>
+          </w:tcPr>
+          <w:p>
+            <w:pPr>
+              <w:pStyle w:val="a7"/>
+              <w:widowControl/>
+              <w:ind w:firstLineChars="0" w:firstLine="0"/>
+              <w:jc w:val="left"/>
+              <w:cnfStyle w:val="000000010000"/>
+            </w:pPr>
+          </w:p>
+        </w:tc>
+      </w:tr>
+      <w:tr>
+        <w:trPr>
+          <w:cnfStyle w:val="000000100000"/>
+        </w:trPr>
+        <w:tc>
+          <w:tcPr>
+            <w:cnfStyle w:val="001000000000"/>
+            <w:tcW w:w="1896" w:type="dxa"/>
+          </w:tcPr>
+          <w:p>
+            <w:pPr>
+              <w:pStyle w:val="a7"/>
+              <w:widowControl/>
+              <w:ind w:firstLineChars="0" w:firstLine="0"/>
+              <w:jc w:val="left"/>
+              <w:rPr>
+                <w:rStyle w:val="HTML0"/>
+                <w:i/>
+                <w:iCs/>
+              </w:rPr>
+            </w:pPr>
+            <w:hyperlink r:id="rId43" w:anchor="ini.log-errors" w:history="1">
+              <w:r>
+                <w:rPr>
+                  <w:rStyle w:val="a6"/>
+                </w:rPr>
+                <w:t>log_errors</w:t>
+              </w:r>
+            </w:hyperlink>
+          </w:p>
+        </w:tc>
+        <w:tc>
+          <w:tcPr>
+            <w:tcW w:w="2107" w:type="dxa"/>
+          </w:tcPr>
+          <w:p>
+            <w:pPr>
+              <w:pStyle w:val="a7"/>
+              <w:widowControl/>
+              <w:ind w:firstLineChars="0" w:firstLine="0"/>
+              <w:jc w:val="left"/>
+              <w:cnfStyle w:val="000000100000"/>
+            </w:pPr>
+            <w:r>
+              <w:t>"0"</w:t>
+            </w:r>
+          </w:p>
+        </w:tc>
+        <w:tc>
+          <w:tcPr>
+            <w:tcW w:w="1380" w:type="dxa"/>
+          </w:tcPr>
+          <w:p>
+            <w:pPr>
+              <w:pStyle w:val="a7"/>
+              <w:widowControl/>
+              <w:ind w:firstLineChars="0" w:firstLine="0"/>
+              <w:jc w:val="left"/>
+              <w:cnfStyle w:val="000000100000"/>
+            </w:pPr>
+            <w:r>
+              <w:t>PHP_INI_ALL</w:t>
+            </w:r>
+          </w:p>
+        </w:tc>
+        <w:tc>
+          <w:tcPr>
+            <w:tcW w:w="2170" w:type="dxa"/>
+          </w:tcPr>
+          <w:p>
+            <w:pPr>
+              <w:pStyle w:val="a7"/>
+              <w:widowControl/>
+              <w:ind w:firstLineChars="0" w:firstLine="0"/>
+              <w:jc w:val="left"/>
+              <w:cnfStyle w:val="000000100000"/>
+            </w:pPr>
+          </w:p>
+        </w:tc>
+        <w:tc>
+          <w:tcPr>
+            <w:tcW w:w="992" w:type="dxa"/>
+          </w:tcPr>
+          <w:p>
+            <w:pPr>
+              <w:pStyle w:val="a7"/>
+              <w:widowControl/>
+              <w:ind w:firstLineChars="0" w:firstLine="0"/>
+              <w:jc w:val="left"/>
+              <w:cnfStyle w:val="000000100000"/>
+            </w:pPr>
+          </w:p>
+        </w:tc>
+      </w:tr>
+      <w:tr>
+        <w:trPr>
+          <w:cnfStyle w:val="000000010000"/>
+        </w:trPr>
+        <w:tc>
+          <w:tcPr>
+            <w:cnfStyle w:val="001000000000"/>
+            <w:tcW w:w="1896" w:type="dxa"/>
+          </w:tcPr>
+          <w:p>
+            <w:pPr>
+              <w:pStyle w:val="a7"/>
+              <w:widowControl/>
+              <w:ind w:firstLineChars="0" w:firstLine="0"/>
+              <w:jc w:val="left"/>
+            </w:pPr>
+            <w:hyperlink r:id="rId44" w:anchor="ini.mbstring.internal-encoding" w:history="1">
+              <w:r>
+                <w:rPr>
+                  <w:rStyle w:val="a6"/>
+                </w:rPr>
+                <w:t>mbstring.internal_encoding</w:t>
+              </w:r>
+            </w:hyperlink>
+          </w:p>
+        </w:tc>
+        <w:tc>
+          <w:tcPr>
+            <w:tcW w:w="2107" w:type="dxa"/>
+          </w:tcPr>
+          <w:p>
+            <w:pPr>
+              <w:pStyle w:val="a7"/>
+              <w:widowControl/>
+              <w:ind w:firstLineChars="0" w:firstLine="0"/>
+              <w:jc w:val="left"/>
+              <w:cnfStyle w:val="000000010000"/>
+            </w:pPr>
+            <w:r>
+              <w:t>NULL</w:t>
+            </w:r>
+          </w:p>
+        </w:tc>
+        <w:tc>
+          <w:tcPr>
+            <w:tcW w:w="1380" w:type="dxa"/>
+          </w:tcPr>
+          <w:p>
+            <w:pPr>
+              <w:pStyle w:val="a7"/>
+              <w:widowControl/>
+              <w:ind w:firstLineChars="0" w:firstLine="0"/>
+              <w:jc w:val="left"/>
+              <w:cnfStyle w:val="000000010000"/>
+            </w:pPr>
+            <w:r>
+              <w:t>PHP_INI_ALL</w:t>
+            </w:r>
+          </w:p>
+        </w:tc>
+        <w:tc>
+          <w:tcPr>
+            <w:tcW w:w="2170" w:type="dxa"/>
+          </w:tcPr>
+          <w:p>
+            <w:pPr>
+              <w:pStyle w:val="a7"/>
+              <w:widowControl/>
+              <w:ind w:firstLineChars="0" w:firstLine="0"/>
+              <w:jc w:val="left"/>
+              <w:cnfStyle w:val="000000010000"/>
+            </w:pPr>
+          </w:p>
+        </w:tc>
+        <w:tc>
+          <w:tcPr>
+            <w:tcW w:w="992" w:type="dxa"/>
+          </w:tcPr>
+          <w:p>
+            <w:pPr>
+              <w:pStyle w:val="a7"/>
+              <w:widowControl/>
+              <w:ind w:firstLineChars="0" w:firstLine="0"/>
+              <w:jc w:val="left"/>
+              <w:cnfStyle w:val="000000010000"/>
+            </w:pPr>
+          </w:p>
+        </w:tc>
+      </w:tr>
+      <w:tr>
+        <w:trPr>
+          <w:cnfStyle w:val="000000100000"/>
+        </w:trPr>
+        <w:tc>
+          <w:tcPr>
+            <w:cnfStyle w:val="001000000000"/>
+            <w:tcW w:w="1896" w:type="dxa"/>
+          </w:tcPr>
+          <w:p>
+            <w:pPr>
+              <w:pStyle w:val="a7"/>
+              <w:widowControl/>
+              <w:ind w:firstLineChars="0" w:firstLine="0"/>
+              <w:jc w:val="left"/>
+            </w:pPr>
+            <w:hyperlink r:id="rId45" w:anchor="ini.extension-dir" w:history="1">
+              <w:r>
+                <w:rPr>
+                  <w:rStyle w:val="a6"/>
+                </w:rPr>
+                <w:t>extension_dir</w:t>
+              </w:r>
+            </w:hyperlink>
+          </w:p>
+        </w:tc>
+        <w:tc>
+          <w:tcPr>
+            <w:tcW w:w="2107" w:type="dxa"/>
+          </w:tcPr>
+          <w:p>
+            <w:pPr>
+              <w:pStyle w:val="a7"/>
+              <w:widowControl/>
+              <w:ind w:firstLineChars="0" w:firstLine="0"/>
+              <w:jc w:val="left"/>
+              <w:cnfStyle w:val="000000100000"/>
+            </w:pPr>
+            <w:r>
+              <w:rPr>
+                <w:rFonts w:hint="eastAsia"/>
+              </w:rPr>
+              <w:t>-</w:t>
+            </w:r>
+          </w:p>
+        </w:tc>
+        <w:tc>
+          <w:tcPr>
+            <w:tcW w:w="1380" w:type="dxa"/>
+          </w:tcPr>
+          <w:p>
+            <w:pPr>
+              <w:pStyle w:val="a7"/>
+              <w:widowControl/>
+              <w:ind w:firstLineChars="0" w:firstLine="0"/>
+              <w:jc w:val="left"/>
+              <w:cnfStyle w:val="000000100000"/>
+            </w:pPr>
+            <w:r>
+              <w:rPr>
+                <w:i/>
+                <w:iCs/>
+              </w:rPr>
+              <w:t>PHP_INI_PERDIR</w:t>
+            </w:r>
+          </w:p>
+        </w:tc>
+        <w:tc>
+          <w:tcPr>
+            <w:tcW w:w="2170" w:type="dxa"/>
+          </w:tcPr>
+          <w:p>
+            <w:pPr>
+              <w:pStyle w:val="a7"/>
+              <w:widowControl/>
+              <w:ind w:firstLineChars="0" w:firstLine="0"/>
+              <w:jc w:val="left"/>
+              <w:cnfStyle w:val="000000100000"/>
+            </w:pPr>
+          </w:p>
+        </w:tc>
+        <w:tc>
+          <w:tcPr>
+            <w:tcW w:w="992" w:type="dxa"/>
+          </w:tcPr>
+          <w:p>
+            <w:pPr>
+              <w:pStyle w:val="a7"/>
+              <w:widowControl/>
+              <w:ind w:firstLineChars="0" w:firstLine="0"/>
+              <w:jc w:val="left"/>
+              <w:cnfStyle w:val="000000100000"/>
+            </w:pPr>
+          </w:p>
+        </w:tc>
+      </w:tr>
+      <w:tr>
+        <w:trPr>
+          <w:cnfStyle w:val="000000010000"/>
+        </w:trPr>
+        <w:tc>
+          <w:tcPr>
+            <w:cnfStyle w:val="001000000000"/>
+            <w:tcW w:w="1896" w:type="dxa"/>
+          </w:tcPr>
+          <w:p>
+            <w:pPr>
+              <w:pStyle w:val="a7"/>
+              <w:widowControl/>
+              <w:ind w:firstLineChars="0" w:firstLine="0"/>
+              <w:jc w:val="left"/>
+            </w:pPr>
+          </w:p>
+        </w:tc>
+        <w:tc>
+          <w:tcPr>
+            <w:tcW w:w="2107" w:type="dxa"/>
+          </w:tcPr>
+          <w:p>
+            <w:pPr>
+              <w:pStyle w:val="a7"/>
+              <w:widowControl/>
+              <w:ind w:firstLineChars="0" w:firstLine="0"/>
+              <w:jc w:val="left"/>
+              <w:cnfStyle w:val="000000010000"/>
+              <w:rPr>
+                <w:rFonts w:hint="eastAsia"/>
+              </w:rPr>
+            </w:pPr>
+          </w:p>
+        </w:tc>
+        <w:tc>
+          <w:tcPr>
+            <w:tcW w:w="1380" w:type="dxa"/>
+          </w:tcPr>
+          <w:p>
+            <w:pPr>
+              <w:pStyle w:val="a7"/>
+              <w:widowControl/>
+              <w:ind w:firstLineChars="0" w:firstLine="0"/>
+              <w:jc w:val="left"/>
+              <w:cnfStyle w:val="000000010000"/>
+              <w:rPr>
+                <w:i/>
+                <w:iCs/>
+              </w:rPr>
+            </w:pPr>
+          </w:p>
+        </w:tc>
+        <w:tc>
+          <w:tcPr>
+            <w:tcW w:w="2170" w:type="dxa"/>
+          </w:tcPr>
+          <w:p>
+            <w:pPr>
+              <w:pStyle w:val="a7"/>
+              <w:widowControl/>
+              <w:ind w:firstLineChars="0" w:firstLine="0"/>
+              <w:jc w:val="left"/>
+              <w:cnfStyle w:val="000000010000"/>
+            </w:pPr>
+          </w:p>
+        </w:tc>
+        <w:tc>
+          <w:tcPr>
+            <w:tcW w:w="992" w:type="dxa"/>
+          </w:tcPr>
+          <w:p>
+            <w:pPr>
+              <w:pStyle w:val="a7"/>
+              <w:widowControl/>
+              <w:ind w:firstLineChars="0" w:firstLine="0"/>
+              <w:jc w:val="left"/>
+              <w:cnfStyle w:val="000000010000"/>
+            </w:pPr>
+          </w:p>
+        </w:tc>
+      </w:tr>
+    </w:tbl>
+    <w:p/>
     <w:p>
       <w:pPr>
         <w:pStyle w:val="a7"/>
@@ -2447,7 +3791,7 @@
         <w:rPr>
           <w:rStyle w:val="ae"/>
         </w:rPr>
-        <w:footnoteReference w:id="3"/>
+        <w:footnoteReference w:id="4"/>
       </w:r>
     </w:p>
     <w:p>
@@ -2507,6 +3851,35 @@
     </w:p>
     <w:p>
       <w:pPr>
+        <w:pStyle w:val="a7"/>
+        <w:widowControl/>
+        <w:numPr>
+          <w:ilvl w:val="0"/>
+          <w:numId w:val="10"/>
+        </w:numPr>
+        <w:ind w:firstLineChars="0"/>
+        <w:jc w:val="left"/>
+      </w:pPr>
+      <w:r>
+        <w:t>D</w:t>
+      </w:r>
+      <w:r>
+        <w:rPr>
+          <w:rFonts w:hint="eastAsia"/>
+        </w:rPr>
+        <w:t>ata.timezone</w:t>
+      </w:r>
+    </w:p>
+    <w:p>
+      <w:pPr>
+        <w:pStyle w:val="a7"/>
+        <w:widowControl/>
+        <w:ind w:left="420" w:firstLineChars="0" w:firstLine="0"/>
+        <w:jc w:val="left"/>
+      </w:pPr>
+    </w:p>
+    <w:p>
+      <w:pPr>
         <w:widowControl/>
         <w:jc w:val="left"/>
       </w:pPr>
@@ -2518,7 +3891,7 @@
       <w:pPr>
         <w:pStyle w:val="1"/>
       </w:pPr>
-      <w:bookmarkStart w:id="5" w:name="_Toc318803533"/>
+      <w:bookmarkStart w:id="5" w:name="_Toc318811950"/>
       <w:r>
         <w:rPr>
           <w:rFonts w:hint="eastAsia"/>
@@ -2537,11 +3910,8 @@
     <w:p>
       <w:pPr>
         <w:pStyle w:val="2"/>
-        <w:rPr>
-          <w:rFonts w:hint="eastAsia"/>
-        </w:rPr>
-      </w:pPr>
-      <w:bookmarkStart w:id="6" w:name="_Toc318803534"/>
+      </w:pPr>
+      <w:bookmarkStart w:id="6" w:name="_Toc318811951"/>
       <w:r>
         <w:rPr>
           <w:rFonts w:hint="eastAsia"/>
@@ -2551,11 +3921,6 @@
       <w:bookmarkEnd w:id="6"/>
     </w:p>
     <w:p>
-      <w:pPr>
-        <w:rPr>
-          <w:rFonts w:hint="eastAsia"/>
-        </w:rPr>
-      </w:pPr>
       <w:r>
         <w:rPr>
           <w:rFonts w:hint="eastAsia"/>
@@ -2797,9 +4162,6 @@
           <w:numId w:val="11"/>
         </w:numPr>
         <w:ind w:firstLineChars="0"/>
-        <w:rPr>
-          <w:rFonts w:hint="eastAsia"/>
-        </w:rPr>
       </w:pPr>
       <w:r>
         <w:t>define('__XE_CDN_VERSION__', 'yourCndVersion');</w:t>
@@ -2808,11 +4170,8 @@
     <w:p>
       <w:pPr>
         <w:pStyle w:val="2"/>
-        <w:rPr>
-          <w:rFonts w:hint="eastAsia"/>
-        </w:rPr>
-      </w:pPr>
-      <w:bookmarkStart w:id="7" w:name="_Toc318803535"/>
+      </w:pPr>
+      <w:bookmarkStart w:id="7" w:name="_Toc318811952"/>
       <w:r>
         <w:rPr>
           <w:rFonts w:hint="eastAsia"/>
@@ -2822,11 +4181,6 @@
       <w:bookmarkEnd w:id="7"/>
     </w:p>
     <w:p>
-      <w:pPr>
-        <w:rPr>
-          <w:rFonts w:hint="eastAsia"/>
-        </w:rPr>
-      </w:pPr>
       <w:r>
         <w:rPr>
           <w:rFonts w:hint="eastAsia"/>
@@ -2866,9 +4220,6 @@
           <w:numId w:val="11"/>
         </w:numPr>
         <w:ind w:firstLineChars="0"/>
-        <w:rPr>
-          <w:rFonts w:hint="eastAsia"/>
-        </w:rPr>
       </w:pPr>
       <w:r>
         <w:rPr>
@@ -2887,9 +4238,6 @@
       <w:pPr>
         <w:pStyle w:val="a7"/>
         <w:ind w:left="420" w:firstLineChars="0" w:firstLine="0"/>
-        <w:rPr>
-          <w:rFonts w:hint="eastAsia"/>
-        </w:rPr>
       </w:pPr>
     </w:p>
     <w:p>
@@ -2900,9 +4248,6 @@
           <w:numId w:val="11"/>
         </w:numPr>
         <w:ind w:firstLineChars="0"/>
-        <w:rPr>
-          <w:rFonts w:hint="eastAsia"/>
-        </w:rPr>
       </w:pPr>
       <w:r>
         <w:rPr>
@@ -2923,9 +4268,6 @@
     <w:p>
       <w:pPr>
         <w:pStyle w:val="a7"/>
-        <w:rPr>
-          <w:rFonts w:hint="eastAsia"/>
-        </w:rPr>
       </w:pPr>
     </w:p>
     <w:p>
@@ -2936,9 +4278,6 @@
           <w:numId w:val="11"/>
         </w:numPr>
         <w:ind w:firstLineChars="0"/>
-        <w:rPr>
-          <w:rFonts w:hint="eastAsia"/>
-        </w:rPr>
       </w:pPr>
       <w:r>
         <w:rPr>
@@ -2950,19 +4289,13 @@
     <w:p>
       <w:pPr>
         <w:pStyle w:val="a7"/>
-        <w:rPr>
-          <w:rFonts w:hint="eastAsia"/>
-        </w:rPr>
       </w:pPr>
     </w:p>
     <w:p>
       <w:pPr>
         <w:pStyle w:val="2"/>
-        <w:rPr>
-          <w:rFonts w:hint="eastAsia"/>
-        </w:rPr>
-      </w:pPr>
-      <w:bookmarkStart w:id="8" w:name="_Toc318803536"/>
+      </w:pPr>
+      <w:bookmarkStart w:id="8" w:name="_Toc318811953"/>
       <w:r>
         <w:t>D</w:t>
       </w:r>
@@ -2993,11 +4326,6 @@
       <w:bookmarkEnd w:id="8"/>
     </w:p>
     <w:p>
-      <w:pPr>
-        <w:rPr>
-          <w:rFonts w:hint="eastAsia"/>
-        </w:rPr>
-      </w:pPr>
       <w:r>
         <w:rPr>
           <w:rFonts w:hint="eastAsia"/>
@@ -3031,9 +4359,6 @@
           <w:numId w:val="14"/>
         </w:numPr>
         <w:ind w:firstLineChars="0"/>
-        <w:rPr>
-          <w:rFonts w:hint="eastAsia"/>
-        </w:rPr>
       </w:pPr>
       <w:r>
         <w:t>D</w:t>
@@ -3125,9 +4450,6 @@
           <w:numId w:val="14"/>
         </w:numPr>
         <w:ind w:firstLineChars="0"/>
-        <w:rPr>
-          <w:rFonts w:hint="eastAsia"/>
-        </w:rPr>
       </w:pPr>
       <w:r>
         <w:t>4: output DB query history</w:t>
@@ -3141,9 +4463,6 @@
           <w:numId w:val="14"/>
         </w:numPr>
         <w:ind w:firstLineChars="0"/>
-        <w:rPr>
-          <w:rFonts w:hint="eastAsia"/>
-        </w:rPr>
       </w:pPr>
       <w:r>
         <w:rPr>
@@ -3219,9 +4538,6 @@
           <w:numId w:val="14"/>
         </w:numPr>
         <w:ind w:firstLineChars="0"/>
-        <w:rPr>
-          <w:rFonts w:hint="eastAsia"/>
-        </w:rPr>
       </w:pPr>
       <w:r>
         <w:t>2: Firebug console output (PHP 4 &amp; 5. Firebug/FirePHP plug-in required)</w:t>
@@ -3294,9 +4610,6 @@
           <w:numId w:val="14"/>
         </w:numPr>
         <w:ind w:firstLineChars="0"/>
-        <w:rPr>
-          <w:rFonts w:hint="eastAsia"/>
-        </w:rPr>
       </w:pPr>
       <w:r>
         <w:t>0: No limit (not recommended)</w:t>
@@ -3310,9 +4623,6 @@
           <w:numId w:val="14"/>
         </w:numPr>
         <w:ind w:firstLineChars="0"/>
-        <w:rPr>
-          <w:rFonts w:hint="eastAsia"/>
-        </w:rPr>
       </w:pPr>
       <w:r>
         <w:t>1: Allow only specified IP addresses</w:t>
@@ -3326,9 +4636,6 @@
           <w:numId w:val="14"/>
         </w:numPr>
         <w:ind w:firstLineChars="0"/>
-        <w:rPr>
-          <w:rFonts w:hint="eastAsia"/>
-        </w:rPr>
       </w:pPr>
       <w:r>
         <w:rPr>
@@ -3379,9 +4686,6 @@
           <w:numId w:val="14"/>
         </w:numPr>
         <w:ind w:firstLineChars="0"/>
-        <w:rPr>
-          <w:rFonts w:hint="eastAsia"/>
-        </w:rPr>
       </w:pPr>
       <w:r>
         <w:t>1: files/_debug_db_query.php connected to the output</w:t>
@@ -3395,9 +4699,6 @@
           <w:numId w:val="14"/>
         </w:numPr>
         <w:ind w:firstLineChars="0"/>
-        <w:rPr>
-          <w:rFonts w:hint="eastAsia"/>
-        </w:rPr>
       </w:pPr>
       <w:r>
         <w:rPr>
@@ -3461,9 +4762,6 @@
           <w:numId w:val="14"/>
         </w:numPr>
         <w:ind w:firstLineChars="0"/>
-        <w:rPr>
-          <w:rFonts w:hint="eastAsia"/>
-        </w:rPr>
       </w:pPr>
       <w:r>
         <w:t>Log file is saved as ./files/_db_slow_query.php file</w:t>
@@ -3477,9 +4775,6 @@
           <w:numId w:val="14"/>
         </w:numPr>
         <w:ind w:firstLineChars="0"/>
-        <w:rPr>
-          <w:rFonts w:hint="eastAsia"/>
-        </w:rPr>
       </w:pPr>
       <w:r>
         <w:rPr>
@@ -3548,9 +4843,6 @@
           <w:numId w:val="14"/>
         </w:numPr>
         <w:ind w:firstLineChars="0"/>
-        <w:rPr>
-          <w:rFonts w:hint="eastAsia"/>
-        </w:rPr>
       </w:pPr>
       <w:r>
         <w:t>1: Comment the XML Query ID</w:t>
@@ -3564,9 +4856,6 @@
           <w:numId w:val="14"/>
         </w:numPr>
         <w:ind w:firstLineChars="0"/>
-        <w:rPr>
-          <w:rFonts w:hint="eastAsia"/>
-        </w:rPr>
       </w:pPr>
       <w:r>
         <w:rPr>
@@ -3623,9 +4912,6 @@
           <w:numId w:val="14"/>
         </w:numPr>
         <w:ind w:firstLineChars="0"/>
-        <w:rPr>
-          <w:rFonts w:hint="eastAsia"/>
-        </w:rPr>
       </w:pPr>
       <w:r>
         <w:t xml:space="preserve">1: Enabled </w:t>
@@ -3639,9 +4925,6 @@
           <w:numId w:val="14"/>
         </w:numPr>
         <w:ind w:firstLineChars="0"/>
-        <w:rPr>
-          <w:rFonts w:hint="eastAsia"/>
-        </w:rPr>
       </w:pPr>
       <w:r>
         <w:rPr>
@@ -3710,9 +4993,6 @@
           <w:numId w:val="14"/>
         </w:numPr>
         <w:ind w:firstLineChars="0"/>
-        <w:rPr>
-          <w:rFonts w:hint="eastAsia"/>
-        </w:rPr>
       </w:pPr>
       <w:r>
         <w:t>1: Enabled</w:t>
@@ -3726,9 +5006,6 @@
           <w:numId w:val="14"/>
         </w:numPr>
         <w:ind w:firstLineChars="0"/>
-        <w:rPr>
-          <w:rFonts w:hint="eastAsia"/>
-        </w:rPr>
       </w:pPr>
       <w:r>
         <w:rPr>
@@ -3760,9 +5037,6 @@
           <w:numId w:val="14"/>
         </w:numPr>
         <w:ind w:firstLineChars="0"/>
-        <w:rPr>
-          <w:rFonts w:hint="eastAsia"/>
-        </w:rPr>
       </w:pPr>
       <w:r>
         <w:t>define('__PROXY_SERVER__', null)</w:t>
@@ -3776,9 +5050,6 @@
           <w:numId w:val="14"/>
         </w:numPr>
         <w:ind w:firstLineChars="0"/>
-        <w:rPr>
-          <w:rFonts w:hint="eastAsia"/>
-        </w:rPr>
       </w:pPr>
       <w:r>
         <w:t xml:space="preserve">CDN </w:t>
@@ -3819,9 +5090,6 @@
           <w:numId w:val="14"/>
         </w:numPr>
         <w:ind w:firstLineChars="0"/>
-        <w:rPr>
-          <w:rFonts w:hint="eastAsia"/>
-        </w:rPr>
       </w:pPr>
       <w:r>
         <w:t>define('__XE_CDN_PREFIX__', 'http://static.xpressengine.com/core/')</w:t>
@@ -3835,9 +5103,6 @@
           <w:numId w:val="14"/>
         </w:numPr>
         <w:ind w:firstLineChars="0"/>
-        <w:rPr>
-          <w:rFonts w:hint="eastAsia"/>
-        </w:rPr>
       </w:pPr>
       <w:r>
         <w:t>CDN version</w:t>
@@ -3866,9 +5131,6 @@
           <w:numId w:val="29"/>
         </w:numPr>
         <w:ind w:firstLineChars="0"/>
-        <w:rPr>
-          <w:rFonts w:hint="eastAsia"/>
-        </w:rPr>
       </w:pPr>
       <w:r>
         <w:t>define('__XE_CDN_VERSION__', '%__XE_CDN_VERSION__%')</w:t>
@@ -3877,11 +5139,8 @@
     <w:p>
       <w:pPr>
         <w:pStyle w:val="2"/>
-        <w:rPr>
-          <w:rFonts w:hint="eastAsia"/>
-        </w:rPr>
-      </w:pPr>
-      <w:bookmarkStart w:id="9" w:name="_Toc318803537"/>
+      </w:pPr>
+      <w:bookmarkStart w:id="9" w:name="_Toc318811954"/>
       <w:r>
         <w:rPr>
           <w:rFonts w:hint="eastAsia"/>
@@ -3915,11 +5174,6 @@
       <w:bookmarkEnd w:id="9"/>
     </w:p>
     <w:p>
-      <w:pPr>
-        <w:rPr>
-          <w:rFonts w:hint="eastAsia"/>
-        </w:rPr>
-      </w:pPr>
       <w:r>
         <w:rPr>
           <w:rFonts w:hint="eastAsia"/>
@@ -3995,9 +5249,6 @@
           <w:numId w:val="31"/>
         </w:numPr>
         <w:ind w:firstLineChars="0"/>
-        <w:rPr>
-          <w:rFonts w:hint="eastAsia"/>
-        </w:rPr>
       </w:pPr>
       <w:r>
         <w:rPr>
@@ -4041,9 +5292,6 @@
           <w:numId w:val="31"/>
         </w:numPr>
         <w:ind w:firstLineChars="0"/>
-        <w:rPr>
-          <w:rFonts w:hint="eastAsia"/>
-        </w:rPr>
       </w:pPr>
       <w:r>
         <w:rPr>
@@ -4068,9 +5316,6 @@
       <w:pPr>
         <w:pStyle w:val="a7"/>
         <w:ind w:left="420" w:firstLineChars="0" w:firstLine="0"/>
-        <w:rPr>
-          <w:rFonts w:hint="eastAsia"/>
-        </w:rPr>
       </w:pPr>
       <w:r>
         <w:rPr>
@@ -4416,21 +5661,12 @@
           <w:numId w:val="29"/>
         </w:numPr>
         <w:ind w:firstLineChars="0"/>
-        <w:rPr>
-          <w:rFonts w:hint="eastAsia"/>
-        </w:rPr>
       </w:pPr>
       <w:r>
         <w:t>require(_XE_PATH_.'classes/security/Security.class.php');</w:t>
       </w:r>
     </w:p>
-    <w:p>
-      <w:pPr>
-        <w:rPr>
-          <w:rFonts w:hint="eastAsia"/>
-        </w:rPr>
-      </w:pPr>
-    </w:p>
+    <w:p/>
     <w:p>
       <w:r>
         <w:br w:type="page"/>
@@ -4440,7 +5676,7 @@
       <w:pPr>
         <w:pStyle w:val="1"/>
       </w:pPr>
-      <w:bookmarkStart w:id="10" w:name="_Toc318803538"/>
+      <w:bookmarkStart w:id="10" w:name="_Toc318811955"/>
       <w:r>
         <w:rPr>
           <w:rFonts w:hint="eastAsia"/>
@@ -4568,6 +5804,43 @@
     <w:p>
       <w:pPr>
         <w:pStyle w:val="ad"/>
+        <w:rPr>
+          <w:rFonts w:hint="eastAsia"/>
+        </w:rPr>
+      </w:pPr>
+      <w:r>
+        <w:rPr>
+          <w:rStyle w:val="ae"/>
+        </w:rPr>
+        <w:footnoteRef/>
+      </w:r>
+      <w:r>
+        <w:rPr>
+          <w:rFonts w:hint="eastAsia"/>
+        </w:rPr>
+        <w:t>配置选项</w:t>
+      </w:r>
+      <w:r>
+        <w:rPr>
+          <w:rFonts w:hint="eastAsia"/>
+        </w:rPr>
+        <w:t>参考</w:t>
+      </w:r>
+      <w:r>
+        <w:rPr>
+          <w:rFonts w:hint="eastAsia"/>
+        </w:rPr>
+        <w:t>：</w:t>
+      </w:r>
+      <w:r>
+        <w:t>http://www.php.net/manual/zh/ini.sect.safe-mode.php#ini.safe-mode-protected-env-vars</w:t>
+      </w:r>
+    </w:p>
+  </w:footnote>
+  <w:footnote w:id="4">
+    <w:p>
+      <w:pPr>
+        <w:pStyle w:val="ad"/>
       </w:pPr>
       <w:r>
         <w:rPr>
@@ -5708,7 +6981,7 @@
   <w:abstractNum w:abstractNumId="11">
     <w:nsid w:val="2E68766D"/>
     <w:multiLevelType w:val="hybridMultilevel"/>
-    <w:tmpl w:val="116CDAE2"/>
+    <w:tmpl w:val="D5B07542"/>
     <w:lvl w:ilvl="0" w:tplc="04090001">
       <w:start w:val="1"/>
       <w:numFmt w:val="bullet"/>
@@ -8645,6 +9918,24 @@
       <w:ind w:leftChars="200" w:left="420"/>
     </w:pPr>
   </w:style>
+  <w:style w:type="character" w:customStyle="1" w:styleId="function">
+    <w:name w:val="function"/>
+    <w:basedOn w:val="a0"/>
+    <w:rsid w:val="00167C60"/>
+  </w:style>
+  <w:style w:type="character" w:styleId="HTML0">
+    <w:name w:val="HTML Typewriter"/>
+    <w:basedOn w:val="a0"/>
+    <w:uiPriority w:val="99"/>
+    <w:semiHidden/>
+    <w:unhideWhenUsed/>
+    <w:rsid w:val="000B1EAB"/>
+    <w:rPr>
+      <w:rFonts w:ascii="宋体" w:eastAsia="宋体" w:hAnsi="宋体" w:cs="宋体"/>
+      <w:sz w:val="24"/>
+      <w:szCs w:val="24"/>
+    </w:rPr>
+  </w:style>
 </w:styles>
 </file>
 
@@ -8936,7 +10227,7 @@
 </file>
 
 <file path=customXml/itemProps1.xml><?xml version="1.0" encoding="utf-8"?>
-<ds:datastoreItem xmlns:ds="http://schemas.openxmlformats.org/officeDocument/2006/customXml" ds:itemID="{B08BBD23-20AF-48F5-B692-D5C7D2D1DE8C}">
+<ds:datastoreItem xmlns:ds="http://schemas.openxmlformats.org/officeDocument/2006/customXml" ds:itemID="{8A8C2472-FB0F-4B47-84FC-92812D593B47}">
   <ds:schemaRefs>
     <ds:schemaRef ds:uri="http://schemas.openxmlformats.org/officeDocument/2006/bibliography"/>
   </ds:schemaRefs>

</xml_diff>